<commit_message>
semana 10 miercoles done
</commit_message>
<xml_diff>
--- a/Apuntes Eduardo/Apuntes E.docx
+++ b/Apuntes Eduardo/Apuntes E.docx
@@ -1,6 +1,6 @@
 
 <file path=word/document.xml><?xml version="1.0" encoding="utf-8"?>
-<w:document xmlns:wpc="http://schemas.microsoft.com/office/word/2010/wordprocessingCanvas" xmlns:cx="http://schemas.microsoft.com/office/drawing/2014/chartex" xmlns:cx1="http://schemas.microsoft.com/office/drawing/2015/9/8/chartex" xmlns:cx2="http://schemas.microsoft.com/office/drawing/2015/10/21/chartex" xmlns:cx3="http://schemas.microsoft.com/office/drawing/2016/5/9/chartex" xmlns:cx4="http://schemas.microsoft.com/office/drawing/2016/5/10/chartex" xmlns:cx5="http://schemas.microsoft.com/office/drawing/2016/5/11/chartex" xmlns:cx6="http://schemas.microsoft.com/office/drawing/2016/5/12/chartex" xmlns:cx7="http://schemas.microsoft.com/office/drawing/2016/5/13/chartex" xmlns:cx8="http://schemas.microsoft.com/office/drawing/2016/5/14/chartex" xmlns:mc="http://schemas.openxmlformats.org/markup-compatibility/2006" xmlns:aink="http://schemas.microsoft.com/office/drawing/2016/ink" xmlns:am3d="http://schemas.microsoft.com/office/drawing/2017/model3d" xmlns:o="urn:schemas-microsoft-com:office:office" xmlns:oel="http://schemas.microsoft.com/office/2019/extlst" xmlns:r="http://schemas.openxmlformats.org/officeDocument/2006/relationships" xmlns:m="http://schemas.openxmlformats.org/officeDocument/2006/math" xmlns:v="urn:schemas-microsoft-com:vml" xmlns:wp14="http://schemas.microsoft.com/office/word/2010/wordprocessingDrawing" xmlns:wp="http://schemas.openxmlformats.org/drawingml/2006/wordprocessingDrawing" xmlns:w10="urn:schemas-microsoft-com:office:word" xmlns:w="http://schemas.openxmlformats.org/wordprocessingml/2006/main" xmlns:w14="http://schemas.microsoft.com/office/word/2010/wordml" xmlns:w15="http://schemas.microsoft.com/office/word/2012/wordml" xmlns:w16cex="http://schemas.microsoft.com/office/word/2018/wordml/cex" xmlns:w16cid="http://schemas.microsoft.com/office/word/2016/wordml/cid" xmlns:w16="http://schemas.microsoft.com/office/word/2018/wordml" xmlns:w16sdtdh="http://schemas.microsoft.com/office/word/2020/wordml/sdtdatahash" xmlns:w16se="http://schemas.microsoft.com/office/word/2015/wordml/symex" xmlns:wpg="http://schemas.microsoft.com/office/word/2010/wordprocessingGroup" xmlns:wpi="http://schemas.microsoft.com/office/word/2010/wordprocessingInk" xmlns:wne="http://schemas.microsoft.com/office/word/2006/wordml" xmlns:wps="http://schemas.microsoft.com/office/word/2010/wordprocessingShape" mc:Ignorable="w14 w15 w16se w16cid w16 w16cex w16sdtdh wp14">
+<w:document xmlns:wpc="http://schemas.microsoft.com/office/word/2010/wordprocessingCanvas" xmlns:cx="http://schemas.microsoft.com/office/drawing/2014/chartex" xmlns:cx1="http://schemas.microsoft.com/office/drawing/2015/9/8/chartex" xmlns:cx2="http://schemas.microsoft.com/office/drawing/2015/10/21/chartex" xmlns:cx3="http://schemas.microsoft.com/office/drawing/2016/5/9/chartex" xmlns:cx4="http://schemas.microsoft.com/office/drawing/2016/5/10/chartex" xmlns:cx5="http://schemas.microsoft.com/office/drawing/2016/5/11/chartex" xmlns:cx6="http://schemas.microsoft.com/office/drawing/2016/5/12/chartex" xmlns:cx7="http://schemas.microsoft.com/office/drawing/2016/5/13/chartex" xmlns:cx8="http://schemas.microsoft.com/office/drawing/2016/5/14/chartex" xmlns:mc="http://schemas.openxmlformats.org/markup-compatibility/2006" xmlns:aink="http://schemas.microsoft.com/office/drawing/2016/ink" xmlns:am3d="http://schemas.microsoft.com/office/drawing/2017/model3d" xmlns:o="urn:schemas-microsoft-com:office:office" xmlns:oel="http://schemas.microsoft.com/office/2019/extlst" xmlns:r="http://schemas.openxmlformats.org/officeDocument/2006/relationships" xmlns:m="http://schemas.openxmlformats.org/officeDocument/2006/math" xmlns:v="urn:schemas-microsoft-com:vml" xmlns:wp14="http://schemas.microsoft.com/office/word/2010/wordprocessingDrawing" xmlns:wp="http://schemas.openxmlformats.org/drawingml/2006/wordprocessingDrawing" xmlns:w10="urn:schemas-microsoft-com:office:word" xmlns:w="http://schemas.openxmlformats.org/wordprocessingml/2006/main" xmlns:w14="http://schemas.microsoft.com/office/word/2010/wordml" xmlns:w15="http://schemas.microsoft.com/office/word/2012/wordml" xmlns:w16cex="http://schemas.microsoft.com/office/word/2018/wordml/cex" xmlns:w16cid="http://schemas.microsoft.com/office/word/2016/wordml/cid" xmlns:w16="http://schemas.microsoft.com/office/word/2018/wordml" xmlns:w16du="http://schemas.microsoft.com/office/word/2023/wordml/word16du" xmlns:w16sdtdh="http://schemas.microsoft.com/office/word/2020/wordml/sdtdatahash" xmlns:w16se="http://schemas.microsoft.com/office/word/2015/wordml/symex" xmlns:wpg="http://schemas.microsoft.com/office/word/2010/wordprocessingGroup" xmlns:wpi="http://schemas.microsoft.com/office/word/2010/wordprocessingInk" xmlns:wne="http://schemas.microsoft.com/office/word/2006/wordml" xmlns:wps="http://schemas.microsoft.com/office/word/2010/wordprocessingShape" mc:Ignorable="w14 w15 w16se w16cid w16 w16cex w16sdtdh wp14">
   <w:body>
     <w:p>
       <w:pPr>
@@ -9,11 +9,47 @@
           <w:lang w:val="en-CA"/>
         </w:rPr>
       </w:pPr>
-      <w:r>
-        <w:rPr>
-          <w:lang w:val="en-CA"/>
-        </w:rPr>
-        <w:t>Apuntes Métodos Computacionales 2</w:t>
+      <w:proofErr w:type="spellStart"/>
+      <w:r>
+        <w:rPr>
+          <w:lang w:val="en-CA"/>
+        </w:rPr>
+        <w:t>Apuntes</w:t>
+      </w:r>
+      <w:proofErr w:type="spellEnd"/>
+      <w:r>
+        <w:rPr>
+          <w:lang w:val="en-CA"/>
+        </w:rPr>
+        <w:t xml:space="preserve"> </w:t>
+      </w:r>
+      <w:proofErr w:type="spellStart"/>
+      <w:r>
+        <w:rPr>
+          <w:lang w:val="en-CA"/>
+        </w:rPr>
+        <w:t>Métodos</w:t>
+      </w:r>
+      <w:proofErr w:type="spellEnd"/>
+      <w:r>
+        <w:rPr>
+          <w:lang w:val="en-CA"/>
+        </w:rPr>
+        <w:t xml:space="preserve"> </w:t>
+      </w:r>
+      <w:proofErr w:type="spellStart"/>
+      <w:r>
+        <w:rPr>
+          <w:lang w:val="en-CA"/>
+        </w:rPr>
+        <w:t>Computacionales</w:t>
+      </w:r>
+      <w:proofErr w:type="spellEnd"/>
+      <w:r>
+        <w:rPr>
+          <w:lang w:val="en-CA"/>
+        </w:rPr>
+        <w:t xml:space="preserve"> 2</w:t>
       </w:r>
     </w:p>
     <w:p>
@@ -30,12 +66,21 @@
           <w:lang w:val="en-CA"/>
         </w:rPr>
       </w:pPr>
+      <w:proofErr w:type="spellStart"/>
       <w:r>
         <w:rPr>
           <w:u w:val="single"/>
           <w:lang w:val="en-CA"/>
         </w:rPr>
-        <w:t>Semana 1 Viernes (31/03/2023)</w:t>
+        <w:t>Semana</w:t>
+      </w:r>
+      <w:proofErr w:type="spellEnd"/>
+      <w:r>
+        <w:rPr>
+          <w:u w:val="single"/>
+          <w:lang w:val="en-CA"/>
+        </w:rPr>
+        <w:t xml:space="preserve"> 1 Viernes (31/03/2023)</w:t>
       </w:r>
     </w:p>
     <w:p>
@@ -91,7 +136,21 @@
         <w:rPr>
           <w:lang w:val="en-CA"/>
         </w:rPr>
-        <w:t>Espacio de representación: 2^31-1</w:t>
+        <w:t xml:space="preserve">Espacio de </w:t>
+      </w:r>
+      <w:proofErr w:type="spellStart"/>
+      <w:r>
+        <w:rPr>
+          <w:lang w:val="en-CA"/>
+        </w:rPr>
+        <w:t>representación</w:t>
+      </w:r>
+      <w:proofErr w:type="spellEnd"/>
+      <w:r>
+        <w:rPr>
+          <w:lang w:val="en-CA"/>
+        </w:rPr>
+        <w:t>: 2^31-1</w:t>
       </w:r>
       <w:r>
         <w:rPr>
@@ -147,8 +206,16 @@
         <w:rPr>
           <w:lang w:val="en-CA"/>
         </w:rPr>
-        <w:t>Hay dos tipos</w:t>
-      </w:r>
+        <w:t xml:space="preserve">Hay dos </w:t>
+      </w:r>
+      <w:proofErr w:type="spellStart"/>
+      <w:r>
+        <w:rPr>
+          <w:lang w:val="en-CA"/>
+        </w:rPr>
+        <w:t>tipos</w:t>
+      </w:r>
+      <w:proofErr w:type="spellEnd"/>
     </w:p>
     <w:p>
       <w:pPr>
@@ -239,12 +306,28 @@
           <w:lang w:val="en-CA"/>
         </w:rPr>
       </w:pPr>
-      <w:r>
-        <w:rPr>
-          <w:lang w:val="en-CA"/>
-        </w:rPr>
-        <w:t>También hay do-while</w:t>
-      </w:r>
+      <w:proofErr w:type="spellStart"/>
+      <w:r>
+        <w:rPr>
+          <w:lang w:val="en-CA"/>
+        </w:rPr>
+        <w:t>También</w:t>
+      </w:r>
+      <w:proofErr w:type="spellEnd"/>
+      <w:r>
+        <w:rPr>
+          <w:lang w:val="en-CA"/>
+        </w:rPr>
+        <w:t xml:space="preserve"> hay do-</w:t>
+      </w:r>
+      <w:proofErr w:type="gramStart"/>
+      <w:r>
+        <w:rPr>
+          <w:lang w:val="en-CA"/>
+        </w:rPr>
+        <w:t>while</w:t>
+      </w:r>
+      <w:proofErr w:type="gramEnd"/>
     </w:p>
     <w:p>
       <w:pPr>
@@ -280,26 +363,202 @@
         <w:rPr>
           <w:lang w:val="en-CA"/>
         </w:rPr>
-        <w:t>: los arreglos se crean vacíos o con valor predet (i.e. 0)?</w:t>
-      </w:r>
-      <w:r>
-        <w:rPr>
-          <w:lang w:val="en-CA"/>
-        </w:rPr>
-        <w:t xml:space="preserve"> RTA: “vacíos”.</w:t>
-      </w:r>
-    </w:p>
-    <w:p>
-      <w:pPr>
-        <w:rPr>
-          <w:lang w:val="en-CA"/>
-        </w:rPr>
-      </w:pPr>
-      <w:r>
-        <w:rPr>
-          <w:lang w:val="en-CA"/>
-        </w:rPr>
-        <w:t>También hay vectores (esos sí cambian len)</w:t>
+        <w:t xml:space="preserve">: </w:t>
+      </w:r>
+      <w:proofErr w:type="spellStart"/>
+      <w:r>
+        <w:rPr>
+          <w:lang w:val="en-CA"/>
+        </w:rPr>
+        <w:t>los</w:t>
+      </w:r>
+      <w:proofErr w:type="spellEnd"/>
+      <w:r>
+        <w:rPr>
+          <w:lang w:val="en-CA"/>
+        </w:rPr>
+        <w:t xml:space="preserve"> </w:t>
+      </w:r>
+      <w:proofErr w:type="spellStart"/>
+      <w:r>
+        <w:rPr>
+          <w:lang w:val="en-CA"/>
+        </w:rPr>
+        <w:t>arreglos</w:t>
+      </w:r>
+      <w:proofErr w:type="spellEnd"/>
+      <w:r>
+        <w:rPr>
+          <w:lang w:val="en-CA"/>
+        </w:rPr>
+        <w:t xml:space="preserve"> se </w:t>
+      </w:r>
+      <w:proofErr w:type="spellStart"/>
+      <w:r>
+        <w:rPr>
+          <w:lang w:val="en-CA"/>
+        </w:rPr>
+        <w:t>crean</w:t>
+      </w:r>
+      <w:proofErr w:type="spellEnd"/>
+      <w:r>
+        <w:rPr>
+          <w:lang w:val="en-CA"/>
+        </w:rPr>
+        <w:t xml:space="preserve"> </w:t>
+      </w:r>
+      <w:proofErr w:type="spellStart"/>
+      <w:r>
+        <w:rPr>
+          <w:lang w:val="en-CA"/>
+        </w:rPr>
+        <w:t>vacíos</w:t>
+      </w:r>
+      <w:proofErr w:type="spellEnd"/>
+      <w:r>
+        <w:rPr>
+          <w:lang w:val="en-CA"/>
+        </w:rPr>
+        <w:t xml:space="preserve"> o con valor </w:t>
+      </w:r>
+      <w:proofErr w:type="spellStart"/>
+      <w:r>
+        <w:rPr>
+          <w:lang w:val="en-CA"/>
+        </w:rPr>
+        <w:t>predet</w:t>
+      </w:r>
+      <w:proofErr w:type="spellEnd"/>
+      <w:r>
+        <w:rPr>
+          <w:lang w:val="en-CA"/>
+        </w:rPr>
+        <w:t xml:space="preserve"> (</w:t>
+      </w:r>
+      <w:proofErr w:type="gramStart"/>
+      <w:r>
+        <w:rPr>
+          <w:lang w:val="en-CA"/>
+        </w:rPr>
+        <w:t>i.e.</w:t>
+      </w:r>
+      <w:proofErr w:type="gramEnd"/>
+      <w:r>
+        <w:rPr>
+          <w:lang w:val="en-CA"/>
+        </w:rPr>
+        <w:t xml:space="preserve"> 0)?</w:t>
+      </w:r>
+      <w:r>
+        <w:rPr>
+          <w:lang w:val="en-CA"/>
+        </w:rPr>
+        <w:t xml:space="preserve"> RTA: “</w:t>
+      </w:r>
+      <w:proofErr w:type="spellStart"/>
+      <w:r>
+        <w:rPr>
+          <w:lang w:val="en-CA"/>
+        </w:rPr>
+        <w:t>vacíos</w:t>
+      </w:r>
+      <w:proofErr w:type="spellEnd"/>
+      <w:r>
+        <w:rPr>
+          <w:lang w:val="en-CA"/>
+        </w:rPr>
+        <w:t>”.</w:t>
+      </w:r>
+    </w:p>
+    <w:p>
+      <w:pPr>
+        <w:rPr>
+          <w:lang w:val="en-CA"/>
+        </w:rPr>
+      </w:pPr>
+      <w:proofErr w:type="spellStart"/>
+      <w:r>
+        <w:rPr>
+          <w:lang w:val="en-CA"/>
+        </w:rPr>
+        <w:t>También</w:t>
+      </w:r>
+      <w:proofErr w:type="spellEnd"/>
+      <w:r>
+        <w:rPr>
+          <w:lang w:val="en-CA"/>
+        </w:rPr>
+        <w:t xml:space="preserve"> hay </w:t>
+      </w:r>
+      <w:proofErr w:type="spellStart"/>
+      <w:r>
+        <w:rPr>
+          <w:lang w:val="en-CA"/>
+        </w:rPr>
+        <w:t>vectores</w:t>
+      </w:r>
+      <w:proofErr w:type="spellEnd"/>
+      <w:r>
+        <w:rPr>
+          <w:lang w:val="en-CA"/>
+        </w:rPr>
+        <w:t xml:space="preserve"> (</w:t>
+      </w:r>
+      <w:proofErr w:type="spellStart"/>
+      <w:r>
+        <w:rPr>
+          <w:lang w:val="en-CA"/>
+        </w:rPr>
+        <w:t>esos</w:t>
+      </w:r>
+      <w:proofErr w:type="spellEnd"/>
+      <w:r>
+        <w:rPr>
+          <w:lang w:val="en-CA"/>
+        </w:rPr>
+        <w:t xml:space="preserve"> </w:t>
+      </w:r>
+      <w:proofErr w:type="spellStart"/>
+      <w:r>
+        <w:rPr>
+          <w:lang w:val="en-CA"/>
+        </w:rPr>
+        <w:t>sí</w:t>
+      </w:r>
+      <w:proofErr w:type="spellEnd"/>
+      <w:r>
+        <w:rPr>
+          <w:lang w:val="en-CA"/>
+        </w:rPr>
+        <w:t xml:space="preserve"> </w:t>
+      </w:r>
+      <w:proofErr w:type="spellStart"/>
+      <w:r>
+        <w:rPr>
+          <w:lang w:val="en-CA"/>
+        </w:rPr>
+        <w:t>cambian</w:t>
+      </w:r>
+      <w:proofErr w:type="spellEnd"/>
+      <w:r>
+        <w:rPr>
+          <w:lang w:val="en-CA"/>
+        </w:rPr>
+        <w:t xml:space="preserve"> </w:t>
+      </w:r>
+      <w:proofErr w:type="spellStart"/>
+      <w:r>
+        <w:rPr>
+          <w:lang w:val="en-CA"/>
+        </w:rPr>
+        <w:t>len</w:t>
+      </w:r>
+      <w:proofErr w:type="spellEnd"/>
+      <w:r>
+        <w:rPr>
+          <w:lang w:val="en-CA"/>
+        </w:rPr>
+        <w:t>)</w:t>
       </w:r>
     </w:p>
     <w:p>
@@ -351,7 +610,49 @@
         <w:rPr>
           <w:lang w:val="en-CA"/>
         </w:rPr>
-        <w:t xml:space="preserve"> secuenciales más sencillos:</w:t>
+        <w:t xml:space="preserve"> </w:t>
+      </w:r>
+      <w:proofErr w:type="spellStart"/>
+      <w:r>
+        <w:rPr>
+          <w:lang w:val="en-CA"/>
+        </w:rPr>
+        <w:t>secuenciales</w:t>
+      </w:r>
+      <w:proofErr w:type="spellEnd"/>
+      <w:r>
+        <w:rPr>
+          <w:lang w:val="en-CA"/>
+        </w:rPr>
+        <w:t xml:space="preserve"> </w:t>
+      </w:r>
+      <w:proofErr w:type="spellStart"/>
+      <w:r>
+        <w:rPr>
+          <w:lang w:val="en-CA"/>
+        </w:rPr>
+        <w:t>más</w:t>
+      </w:r>
+      <w:proofErr w:type="spellEnd"/>
+      <w:r>
+        <w:rPr>
+          <w:lang w:val="en-CA"/>
+        </w:rPr>
+        <w:t xml:space="preserve"> </w:t>
+      </w:r>
+      <w:proofErr w:type="spellStart"/>
+      <w:r>
+        <w:rPr>
+          <w:lang w:val="en-CA"/>
+        </w:rPr>
+        <w:t>sencillos</w:t>
+      </w:r>
+      <w:proofErr w:type="spellEnd"/>
+      <w:r>
+        <w:rPr>
+          <w:lang w:val="en-CA"/>
+        </w:rPr>
+        <w:t>:</w:t>
       </w:r>
     </w:p>
     <w:p>
@@ -380,7 +681,21 @@
         <w:rPr>
           <w:lang w:val="en-CA"/>
         </w:rPr>
-        <w:t xml:space="preserve"> sería </w:t>
+        <w:t xml:space="preserve"> </w:t>
+      </w:r>
+      <w:proofErr w:type="spellStart"/>
+      <w:r>
+        <w:rPr>
+          <w:lang w:val="en-CA"/>
+        </w:rPr>
+        <w:t>sería</w:t>
+      </w:r>
+      <w:proofErr w:type="spellEnd"/>
+      <w:r>
+        <w:rPr>
+          <w:lang w:val="en-CA"/>
+        </w:rPr>
+        <w:t xml:space="preserve"> </w:t>
       </w:r>
       <w:r>
         <w:rPr>
@@ -399,6 +714,7 @@
           <w:lang w:val="en-CA"/>
         </w:rPr>
       </w:pPr>
+      <w:proofErr w:type="spellStart"/>
       <w:r>
         <w:rPr>
           <w:b/>
@@ -407,6 +723,7 @@
         </w:rPr>
         <w:t>And/Or</w:t>
       </w:r>
+      <w:proofErr w:type="spellEnd"/>
     </w:p>
     <w:p>
       <w:pPr>
@@ -454,7 +771,119 @@
         <w:rPr>
           <w:lang w:val="en-CA"/>
         </w:rPr>
-        <w:t>En los arrays no se pueden mezclar tipos de datos como en las listas de Python.</w:t>
+        <w:t xml:space="preserve">En </w:t>
+      </w:r>
+      <w:proofErr w:type="spellStart"/>
+      <w:r>
+        <w:rPr>
+          <w:lang w:val="en-CA"/>
+        </w:rPr>
+        <w:t>los</w:t>
+      </w:r>
+      <w:proofErr w:type="spellEnd"/>
+      <w:r>
+        <w:rPr>
+          <w:lang w:val="en-CA"/>
+        </w:rPr>
+        <w:t xml:space="preserve"> arrays no se </w:t>
+      </w:r>
+      <w:proofErr w:type="spellStart"/>
+      <w:r>
+        <w:rPr>
+          <w:lang w:val="en-CA"/>
+        </w:rPr>
+        <w:t>pueden</w:t>
+      </w:r>
+      <w:proofErr w:type="spellEnd"/>
+      <w:r>
+        <w:rPr>
+          <w:lang w:val="en-CA"/>
+        </w:rPr>
+        <w:t xml:space="preserve"> </w:t>
+      </w:r>
+      <w:proofErr w:type="spellStart"/>
+      <w:r>
+        <w:rPr>
+          <w:lang w:val="en-CA"/>
+        </w:rPr>
+        <w:t>mezclar</w:t>
+      </w:r>
+      <w:proofErr w:type="spellEnd"/>
+      <w:r>
+        <w:rPr>
+          <w:lang w:val="en-CA"/>
+        </w:rPr>
+        <w:t xml:space="preserve"> </w:t>
+      </w:r>
+      <w:proofErr w:type="spellStart"/>
+      <w:r>
+        <w:rPr>
+          <w:lang w:val="en-CA"/>
+        </w:rPr>
+        <w:t>tipos</w:t>
+      </w:r>
+      <w:proofErr w:type="spellEnd"/>
+      <w:r>
+        <w:rPr>
+          <w:lang w:val="en-CA"/>
+        </w:rPr>
+        <w:t xml:space="preserve"> de </w:t>
+      </w:r>
+      <w:proofErr w:type="spellStart"/>
+      <w:r>
+        <w:rPr>
+          <w:lang w:val="en-CA"/>
+        </w:rPr>
+        <w:t>datos</w:t>
+      </w:r>
+      <w:proofErr w:type="spellEnd"/>
+      <w:r>
+        <w:rPr>
+          <w:lang w:val="en-CA"/>
+        </w:rPr>
+        <w:t xml:space="preserve"> </w:t>
+      </w:r>
+      <w:proofErr w:type="spellStart"/>
+      <w:r>
+        <w:rPr>
+          <w:lang w:val="en-CA"/>
+        </w:rPr>
+        <w:t>como</w:t>
+      </w:r>
+      <w:proofErr w:type="spellEnd"/>
+      <w:r>
+        <w:rPr>
+          <w:lang w:val="en-CA"/>
+        </w:rPr>
+        <w:t xml:space="preserve"> </w:t>
+      </w:r>
+      <w:proofErr w:type="spellStart"/>
+      <w:r>
+        <w:rPr>
+          <w:lang w:val="en-CA"/>
+        </w:rPr>
+        <w:t>en</w:t>
+      </w:r>
+      <w:proofErr w:type="spellEnd"/>
+      <w:r>
+        <w:rPr>
+          <w:lang w:val="en-CA"/>
+        </w:rPr>
+        <w:t xml:space="preserve"> las </w:t>
+      </w:r>
+      <w:proofErr w:type="spellStart"/>
+      <w:r>
+        <w:rPr>
+          <w:lang w:val="en-CA"/>
+        </w:rPr>
+        <w:t>listas</w:t>
+      </w:r>
+      <w:proofErr w:type="spellEnd"/>
+      <w:r>
+        <w:rPr>
+          <w:lang w:val="en-CA"/>
+        </w:rPr>
+        <w:t xml:space="preserve"> de Python.</w:t>
       </w:r>
     </w:p>
     <w:p>
@@ -492,7 +921,63 @@
         <w:rPr>
           <w:lang w:val="en-CA"/>
         </w:rPr>
-        <w:t>. RTA: se usa con vectores, para añadir elementos (Python style)</w:t>
+        <w:t xml:space="preserve">. RTA: se </w:t>
+      </w:r>
+      <w:proofErr w:type="spellStart"/>
+      <w:r>
+        <w:rPr>
+          <w:lang w:val="en-CA"/>
+        </w:rPr>
+        <w:t>usa</w:t>
+      </w:r>
+      <w:proofErr w:type="spellEnd"/>
+      <w:r>
+        <w:rPr>
+          <w:lang w:val="en-CA"/>
+        </w:rPr>
+        <w:t xml:space="preserve"> con </w:t>
+      </w:r>
+      <w:proofErr w:type="spellStart"/>
+      <w:r>
+        <w:rPr>
+          <w:lang w:val="en-CA"/>
+        </w:rPr>
+        <w:t>vectores</w:t>
+      </w:r>
+      <w:proofErr w:type="spellEnd"/>
+      <w:r>
+        <w:rPr>
+          <w:lang w:val="en-CA"/>
+        </w:rPr>
+        <w:t xml:space="preserve">, para </w:t>
+      </w:r>
+      <w:proofErr w:type="spellStart"/>
+      <w:r>
+        <w:rPr>
+          <w:lang w:val="en-CA"/>
+        </w:rPr>
+        <w:t>añadir</w:t>
+      </w:r>
+      <w:proofErr w:type="spellEnd"/>
+      <w:r>
+        <w:rPr>
+          <w:lang w:val="en-CA"/>
+        </w:rPr>
+        <w:t xml:space="preserve"> </w:t>
+      </w:r>
+      <w:proofErr w:type="spellStart"/>
+      <w:r>
+        <w:rPr>
+          <w:lang w:val="en-CA"/>
+        </w:rPr>
+        <w:t>elementos</w:t>
+      </w:r>
+      <w:proofErr w:type="spellEnd"/>
+      <w:r>
+        <w:rPr>
+          <w:lang w:val="en-CA"/>
+        </w:rPr>
+        <w:t xml:space="preserve"> (Python style)</w:t>
       </w:r>
     </w:p>
     <w:p>
@@ -555,7 +1040,119 @@
         <w:rPr>
           <w:lang w:val="en-CA"/>
         </w:rPr>
-        <w:t xml:space="preserve">Se debe indicar el tipo de retorno (si no retorna, se coloca </w:t>
+        <w:t xml:space="preserve">Se </w:t>
+      </w:r>
+      <w:proofErr w:type="spellStart"/>
+      <w:r>
+        <w:rPr>
+          <w:lang w:val="en-CA"/>
+        </w:rPr>
+        <w:t>debe</w:t>
+      </w:r>
+      <w:proofErr w:type="spellEnd"/>
+      <w:r>
+        <w:rPr>
+          <w:lang w:val="en-CA"/>
+        </w:rPr>
+        <w:t xml:space="preserve"> </w:t>
+      </w:r>
+      <w:proofErr w:type="spellStart"/>
+      <w:r>
+        <w:rPr>
+          <w:lang w:val="en-CA"/>
+        </w:rPr>
+        <w:t>indicar</w:t>
+      </w:r>
+      <w:proofErr w:type="spellEnd"/>
+      <w:r>
+        <w:rPr>
+          <w:lang w:val="en-CA"/>
+        </w:rPr>
+        <w:t xml:space="preserve"> </w:t>
+      </w:r>
+      <w:proofErr w:type="spellStart"/>
+      <w:r>
+        <w:rPr>
+          <w:lang w:val="en-CA"/>
+        </w:rPr>
+        <w:t>el</w:t>
+      </w:r>
+      <w:proofErr w:type="spellEnd"/>
+      <w:r>
+        <w:rPr>
+          <w:lang w:val="en-CA"/>
+        </w:rPr>
+        <w:t xml:space="preserve"> </w:t>
+      </w:r>
+      <w:proofErr w:type="spellStart"/>
+      <w:r>
+        <w:rPr>
+          <w:lang w:val="en-CA"/>
+        </w:rPr>
+        <w:t>tipo</w:t>
+      </w:r>
+      <w:proofErr w:type="spellEnd"/>
+      <w:r>
+        <w:rPr>
+          <w:lang w:val="en-CA"/>
+        </w:rPr>
+        <w:t xml:space="preserve"> de </w:t>
+      </w:r>
+      <w:proofErr w:type="spellStart"/>
+      <w:r>
+        <w:rPr>
+          <w:lang w:val="en-CA"/>
+        </w:rPr>
+        <w:t>retorno</w:t>
+      </w:r>
+      <w:proofErr w:type="spellEnd"/>
+      <w:r>
+        <w:rPr>
+          <w:lang w:val="en-CA"/>
+        </w:rPr>
+        <w:t xml:space="preserve"> (</w:t>
+      </w:r>
+      <w:proofErr w:type="spellStart"/>
+      <w:r>
+        <w:rPr>
+          <w:lang w:val="en-CA"/>
+        </w:rPr>
+        <w:t>si</w:t>
+      </w:r>
+      <w:proofErr w:type="spellEnd"/>
+      <w:r>
+        <w:rPr>
+          <w:lang w:val="en-CA"/>
+        </w:rPr>
+        <w:t xml:space="preserve"> no </w:t>
+      </w:r>
+      <w:proofErr w:type="spellStart"/>
+      <w:r>
+        <w:rPr>
+          <w:lang w:val="en-CA"/>
+        </w:rPr>
+        <w:t>retorna</w:t>
+      </w:r>
+      <w:proofErr w:type="spellEnd"/>
+      <w:r>
+        <w:rPr>
+          <w:lang w:val="en-CA"/>
+        </w:rPr>
+        <w:t xml:space="preserve">, se </w:t>
+      </w:r>
+      <w:proofErr w:type="spellStart"/>
+      <w:r>
+        <w:rPr>
+          <w:lang w:val="en-CA"/>
+        </w:rPr>
+        <w:t>coloca</w:t>
+      </w:r>
+      <w:proofErr w:type="spellEnd"/>
+      <w:r>
+        <w:rPr>
+          <w:lang w:val="en-CA"/>
+        </w:rPr>
+        <w:t xml:space="preserve"> </w:t>
       </w:r>
       <w:r>
         <w:rPr>
@@ -601,7 +1198,49 @@
         <w:rPr>
           <w:lang w:val="en-CA"/>
         </w:rPr>
-        <w:t xml:space="preserve">Si se quiere pasar un parametron desconocido, se coloca </w:t>
+        <w:t xml:space="preserve">Si se </w:t>
+      </w:r>
+      <w:proofErr w:type="spellStart"/>
+      <w:r>
+        <w:rPr>
+          <w:lang w:val="en-CA"/>
+        </w:rPr>
+        <w:t>quiere</w:t>
+      </w:r>
+      <w:proofErr w:type="spellEnd"/>
+      <w:r>
+        <w:rPr>
+          <w:lang w:val="en-CA"/>
+        </w:rPr>
+        <w:t xml:space="preserve"> pasar un parametron </w:t>
+      </w:r>
+      <w:proofErr w:type="spellStart"/>
+      <w:r>
+        <w:rPr>
+          <w:lang w:val="en-CA"/>
+        </w:rPr>
+        <w:t>desconocido</w:t>
+      </w:r>
+      <w:proofErr w:type="spellEnd"/>
+      <w:r>
+        <w:rPr>
+          <w:lang w:val="en-CA"/>
+        </w:rPr>
+        <w:t xml:space="preserve">, se </w:t>
+      </w:r>
+      <w:proofErr w:type="spellStart"/>
+      <w:r>
+        <w:rPr>
+          <w:lang w:val="en-CA"/>
+        </w:rPr>
+        <w:t>coloca</w:t>
+      </w:r>
+      <w:proofErr w:type="spellEnd"/>
+      <w:r>
+        <w:rPr>
+          <w:lang w:val="en-CA"/>
+        </w:rPr>
+        <w:t xml:space="preserve"> </w:t>
       </w:r>
       <w:r>
         <w:rPr>
@@ -623,7 +1262,175 @@
         <w:rPr>
           <w:lang w:val="en-CA"/>
         </w:rPr>
-        <w:t>RTA: sirve también para inicializar variables con el tipo de datos adecuado dependiendo de lo que se le asigne (sin tener que especificarlo explícitamente).</w:t>
+        <w:t xml:space="preserve">RTA: </w:t>
+      </w:r>
+      <w:proofErr w:type="spellStart"/>
+      <w:r>
+        <w:rPr>
+          <w:lang w:val="en-CA"/>
+        </w:rPr>
+        <w:t>sirve</w:t>
+      </w:r>
+      <w:proofErr w:type="spellEnd"/>
+      <w:r>
+        <w:rPr>
+          <w:lang w:val="en-CA"/>
+        </w:rPr>
+        <w:t xml:space="preserve"> </w:t>
+      </w:r>
+      <w:proofErr w:type="spellStart"/>
+      <w:r>
+        <w:rPr>
+          <w:lang w:val="en-CA"/>
+        </w:rPr>
+        <w:t>también</w:t>
+      </w:r>
+      <w:proofErr w:type="spellEnd"/>
+      <w:r>
+        <w:rPr>
+          <w:lang w:val="en-CA"/>
+        </w:rPr>
+        <w:t xml:space="preserve"> para </w:t>
+      </w:r>
+      <w:proofErr w:type="spellStart"/>
+      <w:r>
+        <w:rPr>
+          <w:lang w:val="en-CA"/>
+        </w:rPr>
+        <w:t>inicializar</w:t>
+      </w:r>
+      <w:proofErr w:type="spellEnd"/>
+      <w:r>
+        <w:rPr>
+          <w:lang w:val="en-CA"/>
+        </w:rPr>
+        <w:t xml:space="preserve"> variables con </w:t>
+      </w:r>
+      <w:proofErr w:type="spellStart"/>
+      <w:r>
+        <w:rPr>
+          <w:lang w:val="en-CA"/>
+        </w:rPr>
+        <w:t>el</w:t>
+      </w:r>
+      <w:proofErr w:type="spellEnd"/>
+      <w:r>
+        <w:rPr>
+          <w:lang w:val="en-CA"/>
+        </w:rPr>
+        <w:t xml:space="preserve"> </w:t>
+      </w:r>
+      <w:proofErr w:type="spellStart"/>
+      <w:r>
+        <w:rPr>
+          <w:lang w:val="en-CA"/>
+        </w:rPr>
+        <w:t>tipo</w:t>
+      </w:r>
+      <w:proofErr w:type="spellEnd"/>
+      <w:r>
+        <w:rPr>
+          <w:lang w:val="en-CA"/>
+        </w:rPr>
+        <w:t xml:space="preserve"> de </w:t>
+      </w:r>
+      <w:proofErr w:type="spellStart"/>
+      <w:r>
+        <w:rPr>
+          <w:lang w:val="en-CA"/>
+        </w:rPr>
+        <w:t>datos</w:t>
+      </w:r>
+      <w:proofErr w:type="spellEnd"/>
+      <w:r>
+        <w:rPr>
+          <w:lang w:val="en-CA"/>
+        </w:rPr>
+        <w:t xml:space="preserve"> </w:t>
+      </w:r>
+      <w:proofErr w:type="spellStart"/>
+      <w:r>
+        <w:rPr>
+          <w:lang w:val="en-CA"/>
+        </w:rPr>
+        <w:t>adecuado</w:t>
+      </w:r>
+      <w:proofErr w:type="spellEnd"/>
+      <w:r>
+        <w:rPr>
+          <w:lang w:val="en-CA"/>
+        </w:rPr>
+        <w:t xml:space="preserve"> </w:t>
+      </w:r>
+      <w:proofErr w:type="spellStart"/>
+      <w:r>
+        <w:rPr>
+          <w:lang w:val="en-CA"/>
+        </w:rPr>
+        <w:t>dependiendo</w:t>
+      </w:r>
+      <w:proofErr w:type="spellEnd"/>
+      <w:r>
+        <w:rPr>
+          <w:lang w:val="en-CA"/>
+        </w:rPr>
+        <w:t xml:space="preserve"> de lo que se le </w:t>
+      </w:r>
+      <w:proofErr w:type="spellStart"/>
+      <w:r>
+        <w:rPr>
+          <w:lang w:val="en-CA"/>
+        </w:rPr>
+        <w:t>asigne</w:t>
+      </w:r>
+      <w:proofErr w:type="spellEnd"/>
+      <w:r>
+        <w:rPr>
+          <w:lang w:val="en-CA"/>
+        </w:rPr>
+        <w:t xml:space="preserve"> (sin </w:t>
+      </w:r>
+      <w:proofErr w:type="spellStart"/>
+      <w:r>
+        <w:rPr>
+          <w:lang w:val="en-CA"/>
+        </w:rPr>
+        <w:t>tener</w:t>
+      </w:r>
+      <w:proofErr w:type="spellEnd"/>
+      <w:r>
+        <w:rPr>
+          <w:lang w:val="en-CA"/>
+        </w:rPr>
+        <w:t xml:space="preserve"> que </w:t>
+      </w:r>
+      <w:proofErr w:type="spellStart"/>
+      <w:r>
+        <w:rPr>
+          <w:lang w:val="en-CA"/>
+        </w:rPr>
+        <w:t>especificarlo</w:t>
+      </w:r>
+      <w:proofErr w:type="spellEnd"/>
+      <w:r>
+        <w:rPr>
+          <w:lang w:val="en-CA"/>
+        </w:rPr>
+        <w:t xml:space="preserve"> </w:t>
+      </w:r>
+      <w:proofErr w:type="spellStart"/>
+      <w:r>
+        <w:rPr>
+          <w:lang w:val="en-CA"/>
+        </w:rPr>
+        <w:t>explícitamente</w:t>
+      </w:r>
+      <w:proofErr w:type="spellEnd"/>
+      <w:r>
+        <w:rPr>
+          <w:lang w:val="en-CA"/>
+        </w:rPr>
+        <w:t>).</w:t>
       </w:r>
     </w:p>
     <w:p>
@@ -649,11 +1456,33 @@
           <w:lang w:val="en-CA"/>
         </w:rPr>
       </w:pPr>
-      <w:r>
-        <w:rPr>
-          <w:lang w:val="en-CA"/>
-        </w:rPr>
-        <w:t>Igual que en python</w:t>
+      <w:proofErr w:type="spellStart"/>
+      <w:r>
+        <w:rPr>
+          <w:lang w:val="en-CA"/>
+        </w:rPr>
+        <w:t>Igual</w:t>
+      </w:r>
+      <w:proofErr w:type="spellEnd"/>
+      <w:r>
+        <w:rPr>
+          <w:lang w:val="en-CA"/>
+        </w:rPr>
+        <w:t xml:space="preserve"> que </w:t>
+      </w:r>
+      <w:proofErr w:type="spellStart"/>
+      <w:r>
+        <w:rPr>
+          <w:lang w:val="en-CA"/>
+        </w:rPr>
+        <w:t>en</w:t>
+      </w:r>
+      <w:proofErr w:type="spellEnd"/>
+      <w:r>
+        <w:rPr>
+          <w:lang w:val="en-CA"/>
+        </w:rPr>
+        <w:t xml:space="preserve"> python</w:t>
       </w:r>
       <w:r>
         <w:rPr>
@@ -689,7 +1518,161 @@
         <w:rPr>
           <w:lang w:val="en-CA"/>
         </w:rPr>
-        <w:t>Constructor: crea una instancia (objeto) de la clase. Al invocar una clase, se ejecuta automáticamente el constructor.</w:t>
+        <w:t xml:space="preserve">Constructor: </w:t>
+      </w:r>
+      <w:proofErr w:type="spellStart"/>
+      <w:r>
+        <w:rPr>
+          <w:lang w:val="en-CA"/>
+        </w:rPr>
+        <w:t>crea</w:t>
+      </w:r>
+      <w:proofErr w:type="spellEnd"/>
+      <w:r>
+        <w:rPr>
+          <w:lang w:val="en-CA"/>
+        </w:rPr>
+        <w:t xml:space="preserve"> </w:t>
+      </w:r>
+      <w:proofErr w:type="spellStart"/>
+      <w:r>
+        <w:rPr>
+          <w:lang w:val="en-CA"/>
+        </w:rPr>
+        <w:t>una</w:t>
+      </w:r>
+      <w:proofErr w:type="spellEnd"/>
+      <w:r>
+        <w:rPr>
+          <w:lang w:val="en-CA"/>
+        </w:rPr>
+        <w:t xml:space="preserve"> </w:t>
+      </w:r>
+      <w:proofErr w:type="spellStart"/>
+      <w:r>
+        <w:rPr>
+          <w:lang w:val="en-CA"/>
+        </w:rPr>
+        <w:t>instancia</w:t>
+      </w:r>
+      <w:proofErr w:type="spellEnd"/>
+      <w:r>
+        <w:rPr>
+          <w:lang w:val="en-CA"/>
+        </w:rPr>
+        <w:t xml:space="preserve"> (</w:t>
+      </w:r>
+      <w:proofErr w:type="spellStart"/>
+      <w:r>
+        <w:rPr>
+          <w:lang w:val="en-CA"/>
+        </w:rPr>
+        <w:t>objeto</w:t>
+      </w:r>
+      <w:proofErr w:type="spellEnd"/>
+      <w:r>
+        <w:rPr>
+          <w:lang w:val="en-CA"/>
+        </w:rPr>
+        <w:t xml:space="preserve">) de la </w:t>
+      </w:r>
+      <w:proofErr w:type="spellStart"/>
+      <w:r>
+        <w:rPr>
+          <w:lang w:val="en-CA"/>
+        </w:rPr>
+        <w:t>clase</w:t>
+      </w:r>
+      <w:proofErr w:type="spellEnd"/>
+      <w:r>
+        <w:rPr>
+          <w:lang w:val="en-CA"/>
+        </w:rPr>
+        <w:t xml:space="preserve">. Al </w:t>
+      </w:r>
+      <w:proofErr w:type="spellStart"/>
+      <w:r>
+        <w:rPr>
+          <w:lang w:val="en-CA"/>
+        </w:rPr>
+        <w:t>invocar</w:t>
+      </w:r>
+      <w:proofErr w:type="spellEnd"/>
+      <w:r>
+        <w:rPr>
+          <w:lang w:val="en-CA"/>
+        </w:rPr>
+        <w:t xml:space="preserve"> </w:t>
+      </w:r>
+      <w:proofErr w:type="spellStart"/>
+      <w:r>
+        <w:rPr>
+          <w:lang w:val="en-CA"/>
+        </w:rPr>
+        <w:t>una</w:t>
+      </w:r>
+      <w:proofErr w:type="spellEnd"/>
+      <w:r>
+        <w:rPr>
+          <w:lang w:val="en-CA"/>
+        </w:rPr>
+        <w:t xml:space="preserve"> </w:t>
+      </w:r>
+      <w:proofErr w:type="spellStart"/>
+      <w:r>
+        <w:rPr>
+          <w:lang w:val="en-CA"/>
+        </w:rPr>
+        <w:t>clase</w:t>
+      </w:r>
+      <w:proofErr w:type="spellEnd"/>
+      <w:r>
+        <w:rPr>
+          <w:lang w:val="en-CA"/>
+        </w:rPr>
+        <w:t xml:space="preserve">, se </w:t>
+      </w:r>
+      <w:proofErr w:type="spellStart"/>
+      <w:r>
+        <w:rPr>
+          <w:lang w:val="en-CA"/>
+        </w:rPr>
+        <w:t>ejecuta</w:t>
+      </w:r>
+      <w:proofErr w:type="spellEnd"/>
+      <w:r>
+        <w:rPr>
+          <w:lang w:val="en-CA"/>
+        </w:rPr>
+        <w:t xml:space="preserve"> </w:t>
+      </w:r>
+      <w:proofErr w:type="spellStart"/>
+      <w:r>
+        <w:rPr>
+          <w:lang w:val="en-CA"/>
+        </w:rPr>
+        <w:t>automáticamente</w:t>
+      </w:r>
+      <w:proofErr w:type="spellEnd"/>
+      <w:r>
+        <w:rPr>
+          <w:lang w:val="en-CA"/>
+        </w:rPr>
+        <w:t xml:space="preserve"> </w:t>
+      </w:r>
+      <w:proofErr w:type="spellStart"/>
+      <w:r>
+        <w:rPr>
+          <w:lang w:val="en-CA"/>
+        </w:rPr>
+        <w:t>el</w:t>
+      </w:r>
+      <w:proofErr w:type="spellEnd"/>
+      <w:r>
+        <w:rPr>
+          <w:lang w:val="en-CA"/>
+        </w:rPr>
+        <w:t xml:space="preserve"> constructor.</w:t>
       </w:r>
     </w:p>
     <w:p>
@@ -715,30 +1698,164 @@
           <w:lang w:val="en-CA"/>
         </w:rPr>
       </w:pPr>
-      <w:r>
-        <w:rPr>
-          <w:lang w:val="en-CA"/>
-        </w:rPr>
-        <w:t>Atributos suelen ser privados</w:t>
-      </w:r>
-    </w:p>
-    <w:p>
-      <w:pPr>
-        <w:rPr>
-          <w:lang w:val="en-CA"/>
-        </w:rPr>
-      </w:pPr>
-      <w:r>
-        <w:rPr>
-          <w:lang w:val="en-CA"/>
-        </w:rPr>
-        <w:t xml:space="preserve">Constructor es una función que tiene el mismo nombre que la clase </w:t>
-      </w:r>
-      <w:r>
-        <w:rPr>
-          <w:lang w:val="en-CA"/>
-        </w:rPr>
-        <w:t xml:space="preserve">(en </w:t>
+      <w:proofErr w:type="spellStart"/>
+      <w:r>
+        <w:rPr>
+          <w:lang w:val="en-CA"/>
+        </w:rPr>
+        <w:t>Atributos</w:t>
+      </w:r>
+      <w:proofErr w:type="spellEnd"/>
+      <w:r>
+        <w:rPr>
+          <w:lang w:val="en-CA"/>
+        </w:rPr>
+        <w:t xml:space="preserve"> </w:t>
+      </w:r>
+      <w:proofErr w:type="spellStart"/>
+      <w:r>
+        <w:rPr>
+          <w:lang w:val="en-CA"/>
+        </w:rPr>
+        <w:t>suelen</w:t>
+      </w:r>
+      <w:proofErr w:type="spellEnd"/>
+      <w:r>
+        <w:rPr>
+          <w:lang w:val="en-CA"/>
+        </w:rPr>
+        <w:t xml:space="preserve"> ser privados</w:t>
+      </w:r>
+    </w:p>
+    <w:p>
+      <w:pPr>
+        <w:rPr>
+          <w:lang w:val="en-CA"/>
+        </w:rPr>
+      </w:pPr>
+      <w:r>
+        <w:rPr>
+          <w:lang w:val="en-CA"/>
+        </w:rPr>
+        <w:t xml:space="preserve">Constructor es </w:t>
+      </w:r>
+      <w:proofErr w:type="spellStart"/>
+      <w:r>
+        <w:rPr>
+          <w:lang w:val="en-CA"/>
+        </w:rPr>
+        <w:t>una</w:t>
+      </w:r>
+      <w:proofErr w:type="spellEnd"/>
+      <w:r>
+        <w:rPr>
+          <w:lang w:val="en-CA"/>
+        </w:rPr>
+        <w:t xml:space="preserve"> </w:t>
+      </w:r>
+      <w:proofErr w:type="spellStart"/>
+      <w:r>
+        <w:rPr>
+          <w:lang w:val="en-CA"/>
+        </w:rPr>
+        <w:t>función</w:t>
+      </w:r>
+      <w:proofErr w:type="spellEnd"/>
+      <w:r>
+        <w:rPr>
+          <w:lang w:val="en-CA"/>
+        </w:rPr>
+        <w:t xml:space="preserve"> que </w:t>
+      </w:r>
+      <w:proofErr w:type="spellStart"/>
+      <w:r>
+        <w:rPr>
+          <w:lang w:val="en-CA"/>
+        </w:rPr>
+        <w:t>tiene</w:t>
+      </w:r>
+      <w:proofErr w:type="spellEnd"/>
+      <w:r>
+        <w:rPr>
+          <w:lang w:val="en-CA"/>
+        </w:rPr>
+        <w:t xml:space="preserve"> </w:t>
+      </w:r>
+      <w:proofErr w:type="spellStart"/>
+      <w:r>
+        <w:rPr>
+          <w:lang w:val="en-CA"/>
+        </w:rPr>
+        <w:t>el</w:t>
+      </w:r>
+      <w:proofErr w:type="spellEnd"/>
+      <w:r>
+        <w:rPr>
+          <w:lang w:val="en-CA"/>
+        </w:rPr>
+        <w:t xml:space="preserve"> </w:t>
+      </w:r>
+      <w:proofErr w:type="spellStart"/>
+      <w:r>
+        <w:rPr>
+          <w:lang w:val="en-CA"/>
+        </w:rPr>
+        <w:t>mismo</w:t>
+      </w:r>
+      <w:proofErr w:type="spellEnd"/>
+      <w:r>
+        <w:rPr>
+          <w:lang w:val="en-CA"/>
+        </w:rPr>
+        <w:t xml:space="preserve"> </w:t>
+      </w:r>
+      <w:proofErr w:type="spellStart"/>
+      <w:r>
+        <w:rPr>
+          <w:lang w:val="en-CA"/>
+        </w:rPr>
+        <w:t>nombre</w:t>
+      </w:r>
+      <w:proofErr w:type="spellEnd"/>
+      <w:r>
+        <w:rPr>
+          <w:lang w:val="en-CA"/>
+        </w:rPr>
+        <w:t xml:space="preserve"> que la </w:t>
+      </w:r>
+      <w:proofErr w:type="spellStart"/>
+      <w:r>
+        <w:rPr>
+          <w:lang w:val="en-CA"/>
+        </w:rPr>
+        <w:t>clase</w:t>
+      </w:r>
+      <w:proofErr w:type="spellEnd"/>
+      <w:r>
+        <w:rPr>
+          <w:lang w:val="en-CA"/>
+        </w:rPr>
+        <w:t xml:space="preserve"> </w:t>
+      </w:r>
+      <w:r>
+        <w:rPr>
+          <w:lang w:val="en-CA"/>
+        </w:rPr>
+        <w:t>(</w:t>
+      </w:r>
+      <w:proofErr w:type="spellStart"/>
+      <w:r>
+        <w:rPr>
+          <w:lang w:val="en-CA"/>
+        </w:rPr>
+        <w:t>en</w:t>
+      </w:r>
+      <w:proofErr w:type="spellEnd"/>
+      <w:r>
+        <w:rPr>
+          <w:lang w:val="en-CA"/>
+        </w:rPr>
+        <w:t xml:space="preserve"> </w:t>
       </w:r>
       <w:r>
         <w:rPr>
@@ -750,45 +1867,131 @@
         <w:rPr>
           <w:lang w:val="en-CA"/>
         </w:rPr>
-        <w:t>ython el constructor es con init)</w:t>
-      </w:r>
-      <w:r>
-        <w:rPr>
-          <w:lang w:val="en-CA"/>
-        </w:rPr>
-        <w:t>y es privado.</w:t>
-      </w:r>
-      <w:r>
-        <w:rPr>
-          <w:lang w:val="en-CA"/>
-        </w:rPr>
-        <w:t xml:space="preserve"> </w:t>
-      </w:r>
-    </w:p>
-    <w:p>
-      <w:pPr>
-        <w:rPr>
-          <w:lang w:val="en-CA"/>
-        </w:rPr>
-      </w:pPr>
-      <w:r>
-        <w:rPr>
-          <w:lang w:val="en-CA"/>
-        </w:rPr>
-        <w:t>Al crear un objeto se llama al constructor automáticamente.</w:t>
-      </w:r>
-    </w:p>
-    <w:p>
-      <w:pPr>
-        <w:rPr>
-          <w:lang w:val="en-CA"/>
-        </w:rPr>
-      </w:pPr>
-      <w:r>
-        <w:rPr>
-          <w:lang w:val="en-CA"/>
-        </w:rPr>
-        <w:t xml:space="preserve">Además de </w:t>
+        <w:t xml:space="preserve">ython </w:t>
+      </w:r>
+      <w:proofErr w:type="spellStart"/>
+      <w:r>
+        <w:rPr>
+          <w:lang w:val="en-CA"/>
+        </w:rPr>
+        <w:t>el</w:t>
+      </w:r>
+      <w:proofErr w:type="spellEnd"/>
+      <w:r>
+        <w:rPr>
+          <w:lang w:val="en-CA"/>
+        </w:rPr>
+        <w:t xml:space="preserve"> constructor es con </w:t>
+      </w:r>
+      <w:proofErr w:type="spellStart"/>
+      <w:proofErr w:type="gramStart"/>
+      <w:r>
+        <w:rPr>
+          <w:lang w:val="en-CA"/>
+        </w:rPr>
+        <w:t>init</w:t>
+      </w:r>
+      <w:proofErr w:type="spellEnd"/>
+      <w:r>
+        <w:rPr>
+          <w:lang w:val="en-CA"/>
+        </w:rPr>
+        <w:t>)</w:t>
+      </w:r>
+      <w:r>
+        <w:rPr>
+          <w:lang w:val="en-CA"/>
+        </w:rPr>
+        <w:t>y</w:t>
+      </w:r>
+      <w:proofErr w:type="gramEnd"/>
+      <w:r>
+        <w:rPr>
+          <w:lang w:val="en-CA"/>
+        </w:rPr>
+        <w:t xml:space="preserve"> es privado.</w:t>
+      </w:r>
+      <w:r>
+        <w:rPr>
+          <w:lang w:val="en-CA"/>
+        </w:rPr>
+        <w:t xml:space="preserve"> </w:t>
+      </w:r>
+    </w:p>
+    <w:p>
+      <w:pPr>
+        <w:rPr>
+          <w:lang w:val="en-CA"/>
+        </w:rPr>
+      </w:pPr>
+      <w:r>
+        <w:rPr>
+          <w:lang w:val="en-CA"/>
+        </w:rPr>
+        <w:t xml:space="preserve">Al </w:t>
+      </w:r>
+      <w:proofErr w:type="spellStart"/>
+      <w:r>
+        <w:rPr>
+          <w:lang w:val="en-CA"/>
+        </w:rPr>
+        <w:t>crear</w:t>
+      </w:r>
+      <w:proofErr w:type="spellEnd"/>
+      <w:r>
+        <w:rPr>
+          <w:lang w:val="en-CA"/>
+        </w:rPr>
+        <w:t xml:space="preserve"> un </w:t>
+      </w:r>
+      <w:proofErr w:type="spellStart"/>
+      <w:r>
+        <w:rPr>
+          <w:lang w:val="en-CA"/>
+        </w:rPr>
+        <w:t>objeto</w:t>
+      </w:r>
+      <w:proofErr w:type="spellEnd"/>
+      <w:r>
+        <w:rPr>
+          <w:lang w:val="en-CA"/>
+        </w:rPr>
+        <w:t xml:space="preserve"> se llama al constructor </w:t>
+      </w:r>
+      <w:proofErr w:type="spellStart"/>
+      <w:r>
+        <w:rPr>
+          <w:lang w:val="en-CA"/>
+        </w:rPr>
+        <w:t>automáticamente</w:t>
+      </w:r>
+      <w:proofErr w:type="spellEnd"/>
+      <w:r>
+        <w:rPr>
+          <w:lang w:val="en-CA"/>
+        </w:rPr>
+        <w:t>.</w:t>
+      </w:r>
+    </w:p>
+    <w:p>
+      <w:pPr>
+        <w:rPr>
+          <w:lang w:val="en-CA"/>
+        </w:rPr>
+      </w:pPr>
+      <w:proofErr w:type="spellStart"/>
+      <w:r>
+        <w:rPr>
+          <w:lang w:val="en-CA"/>
+        </w:rPr>
+        <w:t>Además</w:t>
+      </w:r>
+      <w:proofErr w:type="spellEnd"/>
+      <w:r>
+        <w:rPr>
+          <w:lang w:val="en-CA"/>
+        </w:rPr>
+        <w:t xml:space="preserve"> de </w:t>
       </w:r>
       <w:r>
         <w:rPr>
@@ -830,7 +2033,35 @@
         <w:rPr>
           <w:lang w:val="en-CA"/>
         </w:rPr>
-        <w:t xml:space="preserve"> (igual que en Java).</w:t>
+        <w:t xml:space="preserve"> (</w:t>
+      </w:r>
+      <w:proofErr w:type="spellStart"/>
+      <w:r>
+        <w:rPr>
+          <w:lang w:val="en-CA"/>
+        </w:rPr>
+        <w:t>igual</w:t>
+      </w:r>
+      <w:proofErr w:type="spellEnd"/>
+      <w:r>
+        <w:rPr>
+          <w:lang w:val="en-CA"/>
+        </w:rPr>
+        <w:t xml:space="preserve"> que </w:t>
+      </w:r>
+      <w:proofErr w:type="spellStart"/>
+      <w:r>
+        <w:rPr>
+          <w:lang w:val="en-CA"/>
+        </w:rPr>
+        <w:t>en</w:t>
+      </w:r>
+      <w:proofErr w:type="spellEnd"/>
+      <w:r>
+        <w:rPr>
+          <w:lang w:val="en-CA"/>
+        </w:rPr>
+        <w:t xml:space="preserve"> Java).</w:t>
       </w:r>
     </w:p>
     <w:p>
@@ -857,19 +2088,69 @@
     </w:p>
     <w:p>
       <w:r>
-        <w:t>Buscar printf</w:t>
-      </w:r>
+        <w:t xml:space="preserve">Buscar </w:t>
+      </w:r>
+      <w:proofErr w:type="spellStart"/>
+      <w:r>
+        <w:t>printf</w:t>
+      </w:r>
+      <w:proofErr w:type="spellEnd"/>
       <w:r>
         <w:t xml:space="preserve">. </w:t>
       </w:r>
       <w:r>
         <w:t xml:space="preserve">RTA: </w:t>
       </w:r>
-      <w:r>
-        <w:t>printf("format string", arg1, arg2, ...);</w:t>
-      </w:r>
-      <w:r>
-        <w:t xml:space="preserve"> %d, %f y %s para int, float y string.</w:t>
+      <w:proofErr w:type="spellStart"/>
+      <w:r>
+        <w:t>printf</w:t>
+      </w:r>
+      <w:proofErr w:type="spellEnd"/>
+      <w:r>
+        <w:t>("</w:t>
+      </w:r>
+      <w:proofErr w:type="spellStart"/>
+      <w:r>
+        <w:t>format</w:t>
+      </w:r>
+      <w:proofErr w:type="spellEnd"/>
+      <w:r>
+        <w:t xml:space="preserve"> </w:t>
+      </w:r>
+      <w:proofErr w:type="spellStart"/>
+      <w:r>
+        <w:t>string</w:t>
+      </w:r>
+      <w:proofErr w:type="spellEnd"/>
+      <w:r>
+        <w:t>", arg1, arg2, ...);</w:t>
+      </w:r>
+      <w:r>
+        <w:t xml:space="preserve"> %d, %f y %s para </w:t>
+      </w:r>
+      <w:proofErr w:type="spellStart"/>
+      <w:r>
+        <w:t>int</w:t>
+      </w:r>
+      <w:proofErr w:type="spellEnd"/>
+      <w:r>
+        <w:t xml:space="preserve">, </w:t>
+      </w:r>
+      <w:proofErr w:type="spellStart"/>
+      <w:r>
+        <w:t>float</w:t>
+      </w:r>
+      <w:proofErr w:type="spellEnd"/>
+      <w:r>
+        <w:t xml:space="preserve"> y </w:t>
+      </w:r>
+      <w:proofErr w:type="spellStart"/>
+      <w:r>
+        <w:t>string</w:t>
+      </w:r>
+      <w:proofErr w:type="spellEnd"/>
+      <w:r>
+        <w:t>.</w:t>
       </w:r>
     </w:p>
     <w:p>
@@ -877,7 +2158,508 @@
         <w:t>Cambiar tamaño de array</w:t>
       </w:r>
       <w:r>
-        <w:t>. RTA: como tal no se puede por medio de una built-in, pero hay dos opciones: crear un nuevo array y trasladar los valores antiguos o usar un arreglo dinámico (ver Chat).</w:t>
+        <w:t xml:space="preserve">. RTA: como tal no se puede por medio de una </w:t>
+      </w:r>
+      <w:proofErr w:type="spellStart"/>
+      <w:r>
+        <w:t>built</w:t>
+      </w:r>
+      <w:proofErr w:type="spellEnd"/>
+      <w:r>
+        <w:t>-in, pero hay dos opciones: crear un nuevo array y trasladar los valores antiguos o usar un arreglo dinámico (ver Chat).</w:t>
+      </w:r>
+    </w:p>
+    <w:p/>
+    <w:p>
+      <w:r>
+        <w:drawing>
+          <wp:inline distT="0" distB="0" distL="0" distR="0" wp14:anchorId="7069C461" wp14:editId="470B9968">
+            <wp:extent cx="5659356" cy="1138238"/>
+            <wp:effectExtent l="0" t="0" r="0" b="5080"/>
+            <wp:docPr id="335541866" name="Imagen 1" descr="Texto&#10;&#10;Descripción generada automáticamente"/>
+            <wp:cNvGraphicFramePr>
+              <a:graphicFrameLocks xmlns:a="http://schemas.openxmlformats.org/drawingml/2006/main" noChangeAspect="1"/>
+            </wp:cNvGraphicFramePr>
+            <a:graphic xmlns:a="http://schemas.openxmlformats.org/drawingml/2006/main">
+              <a:graphicData uri="http://schemas.openxmlformats.org/drawingml/2006/picture">
+                <pic:pic xmlns:pic="http://schemas.openxmlformats.org/drawingml/2006/picture">
+                  <pic:nvPicPr>
+                    <pic:cNvPr id="335541866" name="Imagen 1" descr="Texto&#10;&#10;Descripción generada automáticamente"/>
+                    <pic:cNvPicPr/>
+                  </pic:nvPicPr>
+                  <pic:blipFill>
+                    <a:blip r:embed="rId4"/>
+                    <a:stretch>
+                      <a:fillRect/>
+                    </a:stretch>
+                  </pic:blipFill>
+                  <pic:spPr>
+                    <a:xfrm>
+                      <a:off x="0" y="0"/>
+                      <a:ext cx="5680921" cy="1142575"/>
+                    </a:xfrm>
+                    <a:prstGeom prst="rect">
+                      <a:avLst/>
+                    </a:prstGeom>
+                  </pic:spPr>
+                </pic:pic>
+              </a:graphicData>
+            </a:graphic>
+          </wp:inline>
+        </w:drawing>
+      </w:r>
+    </w:p>
+    <w:p/>
+    <w:p/>
+    <w:p/>
+    <w:p>
+      <w:pPr>
+        <w:rPr>
+          <w:u w:val="single"/>
+        </w:rPr>
+      </w:pPr>
+      <w:r>
+        <w:rPr>
+          <w:u w:val="single"/>
+        </w:rPr>
+        <w:lastRenderedPageBreak/>
+        <w:t xml:space="preserve">Semana 2 </w:t>
+      </w:r>
+      <w:proofErr w:type="gramStart"/>
+      <w:r>
+        <w:rPr>
+          <w:u w:val="single"/>
+        </w:rPr>
+        <w:t>Miércoles</w:t>
+      </w:r>
+      <w:proofErr w:type="gramEnd"/>
+    </w:p>
+    <w:p>
+      <w:r>
+        <w:t xml:space="preserve">DUDA: </w:t>
+      </w:r>
+      <w:proofErr w:type="spellStart"/>
+      <w:proofErr w:type="gramStart"/>
+      <w:r>
+        <w:t>this</w:t>
+      </w:r>
+      <w:proofErr w:type="spellEnd"/>
+      <w:r>
+        <w:t xml:space="preserve"> en </w:t>
+      </w:r>
+      <w:proofErr w:type="spellStart"/>
+      <w:r>
+        <w:t>c++</w:t>
+      </w:r>
+      <w:proofErr w:type="spellEnd"/>
+      <w:r>
+        <w:t>?</w:t>
+      </w:r>
+      <w:proofErr w:type="gramEnd"/>
+    </w:p>
+    <w:p>
+      <w:pPr>
+        <w:rPr>
+          <w:b/>
+          <w:bCs/>
+        </w:rPr>
+      </w:pPr>
+      <w:r>
+        <w:rPr>
+          <w:b/>
+          <w:bCs/>
+        </w:rPr>
+        <w:t>Punteros</w:t>
+      </w:r>
+      <w:r>
+        <w:rPr>
+          <w:b/>
+          <w:bCs/>
+        </w:rPr>
+        <w:t>:</w:t>
+      </w:r>
+    </w:p>
+    <w:p>
+      <w:r>
+        <w:t xml:space="preserve">&amp;score indica la dirección en memoria donde se almacena el </w:t>
+      </w:r>
+      <w:proofErr w:type="spellStart"/>
+      <w:r>
+        <w:t>int</w:t>
+      </w:r>
+      <w:proofErr w:type="spellEnd"/>
+      <w:r>
+        <w:t xml:space="preserve"> score</w:t>
+      </w:r>
+      <w:r>
+        <w:t xml:space="preserve">. Al </w:t>
+      </w:r>
+      <w:proofErr w:type="spellStart"/>
+      <w:r>
+        <w:t>imprimierlo</w:t>
+      </w:r>
+      <w:proofErr w:type="spellEnd"/>
+      <w:r>
+        <w:t>, se muestra un número hexadecimal.</w:t>
+      </w:r>
+    </w:p>
+    <w:p>
+      <w:r>
+        <w:t>Un pointer</w:t>
+      </w:r>
+      <w:r>
+        <w:t xml:space="preserve"> se define con *. Una </w:t>
+      </w:r>
+      <w:proofErr w:type="gramStart"/>
+      <w:r>
+        <w:t>variable puntero</w:t>
+      </w:r>
+      <w:proofErr w:type="gramEnd"/>
+      <w:r>
+        <w:t xml:space="preserve"> guarda la dirección en memoria.</w:t>
+      </w:r>
+    </w:p>
+    <w:p>
+      <w:r>
+        <w:t>El puntero guarda la dirección.</w:t>
+      </w:r>
+    </w:p>
+    <w:p>
+      <w:pPr>
+        <w:rPr>
+          <w:b/>
+          <w:bCs/>
+        </w:rPr>
+      </w:pPr>
+      <w:r>
+        <w:rPr>
+          <w:b/>
+          <w:bCs/>
+        </w:rPr>
+        <w:t xml:space="preserve">Pass </w:t>
+      </w:r>
+      <w:proofErr w:type="spellStart"/>
+      <w:r>
+        <w:rPr>
+          <w:b/>
+          <w:bCs/>
+        </w:rPr>
+        <w:t>by</w:t>
+      </w:r>
+      <w:proofErr w:type="spellEnd"/>
+      <w:r>
+        <w:rPr>
+          <w:b/>
+          <w:bCs/>
+        </w:rPr>
+        <w:t xml:space="preserve"> </w:t>
+      </w:r>
+      <w:proofErr w:type="spellStart"/>
+      <w:r>
+        <w:rPr>
+          <w:b/>
+          <w:bCs/>
+        </w:rPr>
+        <w:t>value</w:t>
+      </w:r>
+      <w:proofErr w:type="spellEnd"/>
+      <w:r>
+        <w:rPr>
+          <w:b/>
+          <w:bCs/>
+        </w:rPr>
+        <w:t xml:space="preserve"> vs </w:t>
+      </w:r>
+      <w:proofErr w:type="spellStart"/>
+      <w:r>
+        <w:rPr>
+          <w:b/>
+          <w:bCs/>
+        </w:rPr>
+        <w:t>pass</w:t>
+      </w:r>
+      <w:proofErr w:type="spellEnd"/>
+      <w:r>
+        <w:rPr>
+          <w:b/>
+          <w:bCs/>
+        </w:rPr>
+        <w:t xml:space="preserve"> </w:t>
+      </w:r>
+      <w:proofErr w:type="spellStart"/>
+      <w:r>
+        <w:rPr>
+          <w:b/>
+          <w:bCs/>
+        </w:rPr>
+        <w:t>by</w:t>
+      </w:r>
+      <w:proofErr w:type="spellEnd"/>
+      <w:r>
+        <w:rPr>
+          <w:b/>
+          <w:bCs/>
+        </w:rPr>
+        <w:t xml:space="preserve"> </w:t>
+      </w:r>
+      <w:proofErr w:type="spellStart"/>
+      <w:r>
+        <w:rPr>
+          <w:b/>
+          <w:bCs/>
+        </w:rPr>
+        <w:t>reference</w:t>
+      </w:r>
+      <w:proofErr w:type="spellEnd"/>
+      <w:r>
+        <w:rPr>
+          <w:b/>
+          <w:bCs/>
+        </w:rPr>
+        <w:t>:</w:t>
+      </w:r>
+    </w:p>
+    <w:p>
+      <w:r>
+        <w:t>Dentro de las funciones no cambia el valor de las variables afuera</w:t>
+      </w:r>
+      <w:r>
+        <w:t xml:space="preserve"> (en Python sí, pero en C++ no)</w:t>
+      </w:r>
+      <w:r>
+        <w:t>.</w:t>
+      </w:r>
+    </w:p>
+    <w:p>
+      <w:r>
+        <w:t>Lo que se hace es pasarle la dirección</w:t>
+      </w:r>
+      <w:r>
+        <w:t xml:space="preserve"> a la función. Dentro de la función se cambia el valor a la variable.</w:t>
+      </w:r>
+    </w:p>
+    <w:p/>
+    <w:p>
+      <w:r>
+        <w:t xml:space="preserve">a -&gt; </w:t>
+      </w:r>
+      <w:proofErr w:type="spellStart"/>
+      <w:proofErr w:type="gramStart"/>
+      <w:r>
+        <w:t>ptrA</w:t>
+      </w:r>
+      <w:proofErr w:type="spellEnd"/>
+      <w:r>
+        <w:t xml:space="preserve">  =</w:t>
+      </w:r>
+      <w:proofErr w:type="gramEnd"/>
+      <w:r>
+        <w:t>&gt; &amp;a</w:t>
+      </w:r>
+    </w:p>
+    <w:p>
+      <w:r>
+        <w:t xml:space="preserve">a </w:t>
+      </w:r>
+      <w:r>
+        <w:t>&lt;-</w:t>
+      </w:r>
+      <w:r>
+        <w:t xml:space="preserve"> </w:t>
+      </w:r>
+      <w:proofErr w:type="spellStart"/>
+      <w:proofErr w:type="gramStart"/>
+      <w:r>
+        <w:t>ptrA</w:t>
+      </w:r>
+      <w:proofErr w:type="spellEnd"/>
+      <w:r>
+        <w:t xml:space="preserve">  =</w:t>
+      </w:r>
+      <w:proofErr w:type="gramEnd"/>
+      <w:r>
+        <w:t xml:space="preserve">&gt; </w:t>
+      </w:r>
+      <w:r>
+        <w:t>*</w:t>
+      </w:r>
+      <w:proofErr w:type="spellStart"/>
+      <w:r>
+        <w:t>prtA</w:t>
+      </w:r>
+      <w:proofErr w:type="spellEnd"/>
+      <w:r>
+        <w:t xml:space="preserve"> (de referencia)</w:t>
+      </w:r>
+    </w:p>
+    <w:p>
+      <w:r>
+        <w:t>Una cosa es inicializar el pointer con * y otra cosa es usar * para acceder al valor.</w:t>
+      </w:r>
+    </w:p>
+    <w:p/>
+    <w:p>
+      <w:pPr>
+        <w:rPr>
+          <w:b/>
+          <w:bCs/>
+        </w:rPr>
+      </w:pPr>
+      <w:r>
+        <w:rPr>
+          <w:b/>
+          <w:bCs/>
+        </w:rPr>
+        <w:t>Función swap:</w:t>
+      </w:r>
+    </w:p>
+    <w:p>
+      <w:r>
+        <w:t>a=1, b=2 -&gt; a=2, b=1</w:t>
+      </w:r>
+    </w:p>
+    <w:p>
+      <w:r>
+        <w:t>en Python sería</w:t>
+      </w:r>
+    </w:p>
+    <w:p>
+      <w:pPr>
+        <w:rPr>
+          <w:i/>
+          <w:iCs/>
+        </w:rPr>
+      </w:pPr>
+      <w:proofErr w:type="spellStart"/>
+      <w:r>
+        <w:rPr>
+          <w:i/>
+          <w:iCs/>
+        </w:rPr>
+        <w:t>def</w:t>
+      </w:r>
+      <w:proofErr w:type="spellEnd"/>
+      <w:r>
+        <w:rPr>
+          <w:i/>
+          <w:iCs/>
+        </w:rPr>
+        <w:t xml:space="preserve"> swap (a, b):</w:t>
+      </w:r>
+    </w:p>
+    <w:p>
+      <w:pPr>
+        <w:rPr>
+          <w:i/>
+          <w:iCs/>
+        </w:rPr>
+      </w:pPr>
+      <w:r>
+        <w:rPr>
+          <w:i/>
+          <w:iCs/>
+        </w:rPr>
+        <w:t xml:space="preserve">    </w:t>
+      </w:r>
+      <w:proofErr w:type="spellStart"/>
+      <w:r>
+        <w:rPr>
+          <w:i/>
+          <w:iCs/>
+        </w:rPr>
+        <w:t>temp</w:t>
+      </w:r>
+      <w:proofErr w:type="spellEnd"/>
+      <w:r>
+        <w:rPr>
+          <w:i/>
+          <w:iCs/>
+        </w:rPr>
+        <w:t xml:space="preserve"> = a </w:t>
+      </w:r>
+    </w:p>
+    <w:p>
+      <w:pPr>
+        <w:rPr>
+          <w:i/>
+          <w:iCs/>
+        </w:rPr>
+      </w:pPr>
+      <w:r>
+        <w:rPr>
+          <w:i/>
+          <w:iCs/>
+        </w:rPr>
+        <w:t xml:space="preserve">    a = b</w:t>
+      </w:r>
+    </w:p>
+    <w:p>
+      <w:pPr>
+        <w:rPr>
+          <w:i/>
+          <w:iCs/>
+        </w:rPr>
+      </w:pPr>
+      <w:r>
+        <w:rPr>
+          <w:i/>
+          <w:iCs/>
+        </w:rPr>
+        <w:t xml:space="preserve">    b = </w:t>
+      </w:r>
+      <w:proofErr w:type="spellStart"/>
+      <w:r>
+        <w:rPr>
+          <w:i/>
+          <w:iCs/>
+        </w:rPr>
+        <w:t>temp</w:t>
+      </w:r>
+      <w:proofErr w:type="spellEnd"/>
+    </w:p>
+    <w:p>
+      <w:r>
+        <w:t xml:space="preserve">en </w:t>
+      </w:r>
+      <w:proofErr w:type="spellStart"/>
+      <w:r>
+        <w:t>cpp</w:t>
+      </w:r>
+      <w:proofErr w:type="spellEnd"/>
+      <w:r>
+        <w:t xml:space="preserve"> se debe hacer </w:t>
+      </w:r>
+      <w:proofErr w:type="spellStart"/>
+      <w:r>
+        <w:t>by</w:t>
+      </w:r>
+      <w:proofErr w:type="spellEnd"/>
+      <w:r>
+        <w:t xml:space="preserve"> </w:t>
+      </w:r>
+      <w:proofErr w:type="spellStart"/>
+      <w:r>
+        <w:t>reference</w:t>
+      </w:r>
+      <w:proofErr w:type="spellEnd"/>
+      <w:r>
+        <w:t xml:space="preserve"> y no </w:t>
+      </w:r>
+      <w:proofErr w:type="spellStart"/>
+      <w:r>
+        <w:t>by</w:t>
+      </w:r>
+      <w:proofErr w:type="spellEnd"/>
+      <w:r>
+        <w:t xml:space="preserve"> </w:t>
+      </w:r>
+      <w:proofErr w:type="spellStart"/>
+      <w:r>
+        <w:t>value</w:t>
+      </w:r>
+      <w:proofErr w:type="spellEnd"/>
+      <w:r>
+        <w:t>:</w:t>
       </w:r>
     </w:p>
     <w:p/>

</xml_diff>

<commit_message>
semana 10 viernes done
</commit_message>
<xml_diff>
--- a/Apuntes Eduardo/Apuntes E.docx
+++ b/Apuntes Eduardo/Apuntes E.docx
@@ -1,6 +1,6 @@
 
 <file path=word/document.xml><?xml version="1.0" encoding="utf-8"?>
-<w:document xmlns:wpc="http://schemas.microsoft.com/office/word/2010/wordprocessingCanvas" xmlns:cx="http://schemas.microsoft.com/office/drawing/2014/chartex" xmlns:cx1="http://schemas.microsoft.com/office/drawing/2015/9/8/chartex" xmlns:cx2="http://schemas.microsoft.com/office/drawing/2015/10/21/chartex" xmlns:cx3="http://schemas.microsoft.com/office/drawing/2016/5/9/chartex" xmlns:cx4="http://schemas.microsoft.com/office/drawing/2016/5/10/chartex" xmlns:cx5="http://schemas.microsoft.com/office/drawing/2016/5/11/chartex" xmlns:cx6="http://schemas.microsoft.com/office/drawing/2016/5/12/chartex" xmlns:cx7="http://schemas.microsoft.com/office/drawing/2016/5/13/chartex" xmlns:cx8="http://schemas.microsoft.com/office/drawing/2016/5/14/chartex" xmlns:mc="http://schemas.openxmlformats.org/markup-compatibility/2006" xmlns:aink="http://schemas.microsoft.com/office/drawing/2016/ink" xmlns:am3d="http://schemas.microsoft.com/office/drawing/2017/model3d" xmlns:o="urn:schemas-microsoft-com:office:office" xmlns:oel="http://schemas.microsoft.com/office/2019/extlst" xmlns:r="http://schemas.openxmlformats.org/officeDocument/2006/relationships" xmlns:m="http://schemas.openxmlformats.org/officeDocument/2006/math" xmlns:v="urn:schemas-microsoft-com:vml" xmlns:wp14="http://schemas.microsoft.com/office/word/2010/wordprocessingDrawing" xmlns:wp="http://schemas.openxmlformats.org/drawingml/2006/wordprocessingDrawing" xmlns:w10="urn:schemas-microsoft-com:office:word" xmlns:w="http://schemas.openxmlformats.org/wordprocessingml/2006/main" xmlns:w14="http://schemas.microsoft.com/office/word/2010/wordml" xmlns:w15="http://schemas.microsoft.com/office/word/2012/wordml" xmlns:w16cex="http://schemas.microsoft.com/office/word/2018/wordml/cex" xmlns:w16cid="http://schemas.microsoft.com/office/word/2016/wordml/cid" xmlns:w16="http://schemas.microsoft.com/office/word/2018/wordml" xmlns:w16du="http://schemas.microsoft.com/office/word/2023/wordml/word16du" xmlns:w16sdtdh="http://schemas.microsoft.com/office/word/2020/wordml/sdtdatahash" xmlns:w16se="http://schemas.microsoft.com/office/word/2015/wordml/symex" xmlns:wpg="http://schemas.microsoft.com/office/word/2010/wordprocessingGroup" xmlns:wpi="http://schemas.microsoft.com/office/word/2010/wordprocessingInk" xmlns:wne="http://schemas.microsoft.com/office/word/2006/wordml" xmlns:wps="http://schemas.microsoft.com/office/word/2010/wordprocessingShape" mc:Ignorable="w14 w15 w16se w16cid w16 w16cex w16sdtdh wp14">
+<w:document xmlns:wpc="http://schemas.microsoft.com/office/word/2010/wordprocessingCanvas" xmlns:cx="http://schemas.microsoft.com/office/drawing/2014/chartex" xmlns:cx1="http://schemas.microsoft.com/office/drawing/2015/9/8/chartex" xmlns:cx2="http://schemas.microsoft.com/office/drawing/2015/10/21/chartex" xmlns:cx3="http://schemas.microsoft.com/office/drawing/2016/5/9/chartex" xmlns:cx4="http://schemas.microsoft.com/office/drawing/2016/5/10/chartex" xmlns:cx5="http://schemas.microsoft.com/office/drawing/2016/5/11/chartex" xmlns:cx6="http://schemas.microsoft.com/office/drawing/2016/5/12/chartex" xmlns:cx7="http://schemas.microsoft.com/office/drawing/2016/5/13/chartex" xmlns:cx8="http://schemas.microsoft.com/office/drawing/2016/5/14/chartex" xmlns:mc="http://schemas.openxmlformats.org/markup-compatibility/2006" xmlns:aink="http://schemas.microsoft.com/office/drawing/2016/ink" xmlns:am3d="http://schemas.microsoft.com/office/drawing/2017/model3d" xmlns:o="urn:schemas-microsoft-com:office:office" xmlns:oel="http://schemas.microsoft.com/office/2019/extlst" xmlns:r="http://schemas.openxmlformats.org/officeDocument/2006/relationships" xmlns:m="http://schemas.openxmlformats.org/officeDocument/2006/math" xmlns:v="urn:schemas-microsoft-com:vml" xmlns:wp14="http://schemas.microsoft.com/office/word/2010/wordprocessingDrawing" xmlns:wp="http://schemas.openxmlformats.org/drawingml/2006/wordprocessingDrawing" xmlns:w10="urn:schemas-microsoft-com:office:word" xmlns:w="http://schemas.openxmlformats.org/wordprocessingml/2006/main" xmlns:w14="http://schemas.microsoft.com/office/word/2010/wordml" xmlns:w15="http://schemas.microsoft.com/office/word/2012/wordml" xmlns:w16cex="http://schemas.microsoft.com/office/word/2018/wordml/cex" xmlns:w16cid="http://schemas.microsoft.com/office/word/2016/wordml/cid" xmlns:w16="http://schemas.microsoft.com/office/word/2018/wordml" xmlns:w16sdtdh="http://schemas.microsoft.com/office/word/2020/wordml/sdtdatahash" xmlns:w16se="http://schemas.microsoft.com/office/word/2015/wordml/symex" xmlns:wpg="http://schemas.microsoft.com/office/word/2010/wordprocessingGroup" xmlns:wpi="http://schemas.microsoft.com/office/word/2010/wordprocessingInk" xmlns:wne="http://schemas.microsoft.com/office/word/2006/wordml" xmlns:wps="http://schemas.microsoft.com/office/word/2010/wordprocessingShape" mc:Ignorable="w14 w15 w16se w16cid w16 w16cex w16sdtdh wp14">
   <w:body>
     <w:p>
       <w:pPr>
@@ -175,13 +175,6 @@
     <w:p>
       <w:pPr>
         <w:rPr>
-          <w:lang w:val="en-CA"/>
-        </w:rPr>
-      </w:pPr>
-    </w:p>
-    <w:p>
-      <w:pPr>
-        <w:rPr>
           <w:b/>
           <w:bCs/>
           <w:lang w:val="en-CA"/>
@@ -242,13 +235,6 @@
         </w:rPr>
         <w:t>++x</w:t>
       </w:r>
-    </w:p>
-    <w:p>
-      <w:pPr>
-        <w:rPr>
-          <w:lang w:val="en-CA"/>
-        </w:rPr>
-      </w:pPr>
     </w:p>
     <w:p>
       <w:pPr>
@@ -983,25 +969,17 @@
     <w:p>
       <w:pPr>
         <w:rPr>
-          <w:lang w:val="en-CA"/>
-        </w:rPr>
-      </w:pPr>
-    </w:p>
-    <w:p>
-      <w:pPr>
-        <w:rPr>
-          <w:b/>
-          <w:bCs/>
-          <w:lang w:val="en-CA"/>
-        </w:rPr>
-      </w:pPr>
-      <w:r>
-        <w:rPr>
-          <w:b/>
-          <w:bCs/>
-          <w:lang w:val="en-CA"/>
-        </w:rPr>
-        <w:lastRenderedPageBreak/>
+          <w:b/>
+          <w:bCs/>
+          <w:lang w:val="en-CA"/>
+        </w:rPr>
+      </w:pPr>
+      <w:r>
+        <w:rPr>
+          <w:b/>
+          <w:bCs/>
+          <w:lang w:val="en-CA"/>
+        </w:rPr>
         <w:t>Multidimensional Arrays</w:t>
       </w:r>
       <w:r>
@@ -1186,6 +1164,7 @@
           <w:highlight w:val="yellow"/>
           <w:lang w:val="en-CA"/>
         </w:rPr>
+        <w:lastRenderedPageBreak/>
         <w:t>DUDA</w:t>
       </w:r>
       <w:r>
@@ -2169,9 +2148,66 @@
         <w:t>-in, pero hay dos opciones: crear un nuevo array y trasladar los valores antiguos o usar un arreglo dinámico (ver Chat).</w:t>
       </w:r>
     </w:p>
-    <w:p/>
-    <w:p>
-      <w:r>
+    <w:p>
+      <w:r>
+        <w:rPr>
+          <w:noProof/>
+        </w:rPr>
+        <w:drawing>
+          <wp:inline distT="0" distB="0" distL="0" distR="0" wp14:anchorId="04E23EE6" wp14:editId="2B4657FF">
+            <wp:extent cx="3024187" cy="1792682"/>
+            <wp:effectExtent l="0" t="0" r="5080" b="0"/>
+            <wp:docPr id="125071264" name="Imagen 1"/>
+            <wp:cNvGraphicFramePr>
+              <a:graphicFrameLocks xmlns:a="http://schemas.openxmlformats.org/drawingml/2006/main" noChangeAspect="1"/>
+            </wp:cNvGraphicFramePr>
+            <a:graphic xmlns:a="http://schemas.openxmlformats.org/drawingml/2006/main">
+              <a:graphicData uri="http://schemas.openxmlformats.org/drawingml/2006/picture">
+                <pic:pic xmlns:pic="http://schemas.openxmlformats.org/drawingml/2006/picture">
+                  <pic:nvPicPr>
+                    <pic:cNvPr id="0" name="Picture 1"/>
+                    <pic:cNvPicPr>
+                      <a:picLocks noChangeAspect="1" noChangeArrowheads="1"/>
+                    </pic:cNvPicPr>
+                  </pic:nvPicPr>
+                  <pic:blipFill>
+                    <a:blip r:embed="rId4" cstate="print">
+                      <a:extLst>
+                        <a:ext uri="{28A0092B-C50C-407E-A947-70E740481C1C}">
+                          <a14:useLocalDpi xmlns:a14="http://schemas.microsoft.com/office/drawing/2010/main" val="0"/>
+                        </a:ext>
+                      </a:extLst>
+                    </a:blip>
+                    <a:srcRect/>
+                    <a:stretch>
+                      <a:fillRect/>
+                    </a:stretch>
+                  </pic:blipFill>
+                  <pic:spPr bwMode="auto">
+                    <a:xfrm>
+                      <a:off x="0" y="0"/>
+                      <a:ext cx="3104378" cy="1840218"/>
+                    </a:xfrm>
+                    <a:prstGeom prst="rect">
+                      <a:avLst/>
+                    </a:prstGeom>
+                    <a:noFill/>
+                    <a:ln>
+                      <a:noFill/>
+                    </a:ln>
+                  </pic:spPr>
+                </pic:pic>
+              </a:graphicData>
+            </a:graphic>
+          </wp:inline>
+        </w:drawing>
+      </w:r>
+    </w:p>
+    <w:p>
+      <w:r>
+        <w:rPr>
+          <w:noProof/>
+        </w:rPr>
         <w:drawing>
           <wp:inline distT="0" distB="0" distL="0" distR="0" wp14:anchorId="7069C461" wp14:editId="470B9968">
             <wp:extent cx="5659356" cy="1138238"/>
@@ -2188,7 +2224,7 @@
                     <pic:cNvPicPr/>
                   </pic:nvPicPr>
                   <pic:blipFill>
-                    <a:blip r:embed="rId4"/>
+                    <a:blip r:embed="rId5"/>
                     <a:stretch>
                       <a:fillRect/>
                     </a:stretch>
@@ -2209,9 +2245,456 @@
         </w:drawing>
       </w:r>
     </w:p>
+    <w:p>
+      <w:pPr>
+        <w:rPr>
+          <w:u w:val="single"/>
+        </w:rPr>
+      </w:pPr>
+      <w:r>
+        <w:rPr>
+          <w:u w:val="single"/>
+        </w:rPr>
+        <w:lastRenderedPageBreak/>
+        <w:t>Semana 2 Miércoles</w:t>
+      </w:r>
+    </w:p>
+    <w:p>
+      <w:r>
+        <w:t xml:space="preserve">DUDA: </w:t>
+      </w:r>
+      <w:proofErr w:type="spellStart"/>
+      <w:proofErr w:type="gramStart"/>
+      <w:r>
+        <w:t>this</w:t>
+      </w:r>
+      <w:proofErr w:type="spellEnd"/>
+      <w:r>
+        <w:t xml:space="preserve"> en </w:t>
+      </w:r>
+      <w:proofErr w:type="spellStart"/>
+      <w:r>
+        <w:t>c++</w:t>
+      </w:r>
+      <w:proofErr w:type="spellEnd"/>
+      <w:r>
+        <w:t>?</w:t>
+      </w:r>
+      <w:proofErr w:type="gramEnd"/>
+    </w:p>
+    <w:p>
+      <w:pPr>
+        <w:rPr>
+          <w:b/>
+          <w:bCs/>
+        </w:rPr>
+      </w:pPr>
+      <w:r>
+        <w:rPr>
+          <w:b/>
+          <w:bCs/>
+        </w:rPr>
+        <w:t>Punteros</w:t>
+      </w:r>
+      <w:r>
+        <w:rPr>
+          <w:b/>
+          <w:bCs/>
+        </w:rPr>
+        <w:t>:</w:t>
+      </w:r>
+    </w:p>
+    <w:p>
+      <w:r>
+        <w:t xml:space="preserve">&amp;score indica la dirección en memoria donde se almacena el </w:t>
+      </w:r>
+      <w:proofErr w:type="spellStart"/>
+      <w:r>
+        <w:t>int</w:t>
+      </w:r>
+      <w:proofErr w:type="spellEnd"/>
+      <w:r>
+        <w:t xml:space="preserve"> score</w:t>
+      </w:r>
+      <w:r>
+        <w:t xml:space="preserve">. Al </w:t>
+      </w:r>
+      <w:proofErr w:type="spellStart"/>
+      <w:r>
+        <w:t>imprimierlo</w:t>
+      </w:r>
+      <w:proofErr w:type="spellEnd"/>
+      <w:r>
+        <w:t>, se muestra un número hexadecimal.</w:t>
+      </w:r>
+    </w:p>
+    <w:p>
+      <w:r>
+        <w:t>Un pointer</w:t>
+      </w:r>
+      <w:r>
+        <w:t xml:space="preserve"> se define con *. Una </w:t>
+      </w:r>
+      <w:proofErr w:type="gramStart"/>
+      <w:r>
+        <w:t>variable puntero</w:t>
+      </w:r>
+      <w:proofErr w:type="gramEnd"/>
+      <w:r>
+        <w:t xml:space="preserve"> guarda la dirección en memoria.</w:t>
+      </w:r>
+    </w:p>
+    <w:p>
+      <w:r>
+        <w:t>El puntero guarda la dirección.</w:t>
+      </w:r>
+    </w:p>
+    <w:p>
+      <w:pPr>
+        <w:rPr>
+          <w:b/>
+          <w:bCs/>
+        </w:rPr>
+      </w:pPr>
+      <w:r>
+        <w:rPr>
+          <w:b/>
+          <w:bCs/>
+        </w:rPr>
+        <w:t xml:space="preserve">Pass </w:t>
+      </w:r>
+      <w:proofErr w:type="spellStart"/>
+      <w:r>
+        <w:rPr>
+          <w:b/>
+          <w:bCs/>
+        </w:rPr>
+        <w:t>by</w:t>
+      </w:r>
+      <w:proofErr w:type="spellEnd"/>
+      <w:r>
+        <w:rPr>
+          <w:b/>
+          <w:bCs/>
+        </w:rPr>
+        <w:t xml:space="preserve"> </w:t>
+      </w:r>
+      <w:proofErr w:type="spellStart"/>
+      <w:r>
+        <w:rPr>
+          <w:b/>
+          <w:bCs/>
+        </w:rPr>
+        <w:t>value</w:t>
+      </w:r>
+      <w:proofErr w:type="spellEnd"/>
+      <w:r>
+        <w:rPr>
+          <w:b/>
+          <w:bCs/>
+        </w:rPr>
+        <w:t xml:space="preserve"> vs </w:t>
+      </w:r>
+      <w:proofErr w:type="spellStart"/>
+      <w:r>
+        <w:rPr>
+          <w:b/>
+          <w:bCs/>
+        </w:rPr>
+        <w:t>pass</w:t>
+      </w:r>
+      <w:proofErr w:type="spellEnd"/>
+      <w:r>
+        <w:rPr>
+          <w:b/>
+          <w:bCs/>
+        </w:rPr>
+        <w:t xml:space="preserve"> </w:t>
+      </w:r>
+      <w:proofErr w:type="spellStart"/>
+      <w:r>
+        <w:rPr>
+          <w:b/>
+          <w:bCs/>
+        </w:rPr>
+        <w:t>by</w:t>
+      </w:r>
+      <w:proofErr w:type="spellEnd"/>
+      <w:r>
+        <w:rPr>
+          <w:b/>
+          <w:bCs/>
+        </w:rPr>
+        <w:t xml:space="preserve"> </w:t>
+      </w:r>
+      <w:proofErr w:type="spellStart"/>
+      <w:r>
+        <w:rPr>
+          <w:b/>
+          <w:bCs/>
+        </w:rPr>
+        <w:t>reference</w:t>
+      </w:r>
+      <w:proofErr w:type="spellEnd"/>
+      <w:r>
+        <w:rPr>
+          <w:b/>
+          <w:bCs/>
+        </w:rPr>
+        <w:t>:</w:t>
+      </w:r>
+    </w:p>
+    <w:p>
+      <w:r>
+        <w:t>Dentro de las funciones no cambia el valor de las variables afuera</w:t>
+      </w:r>
+      <w:r>
+        <w:t xml:space="preserve"> (en Python sí, pero en C++ no)</w:t>
+      </w:r>
+      <w:r>
+        <w:t>.</w:t>
+      </w:r>
+    </w:p>
+    <w:p>
+      <w:r>
+        <w:t>Lo que se hace es pasarle la dirección</w:t>
+      </w:r>
+      <w:r>
+        <w:t xml:space="preserve"> a la función. Dentro de la función se cambia el valor a la variable.</w:t>
+      </w:r>
+    </w:p>
     <w:p/>
+    <w:p>
+      <w:r>
+        <w:t xml:space="preserve">a -&gt; </w:t>
+      </w:r>
+      <w:proofErr w:type="spellStart"/>
+      <w:proofErr w:type="gramStart"/>
+      <w:r>
+        <w:t>ptrA</w:t>
+      </w:r>
+      <w:proofErr w:type="spellEnd"/>
+      <w:r>
+        <w:t xml:space="preserve">  =</w:t>
+      </w:r>
+      <w:proofErr w:type="gramEnd"/>
+      <w:r>
+        <w:t>&gt; &amp;a</w:t>
+      </w:r>
+    </w:p>
+    <w:p>
+      <w:r>
+        <w:t xml:space="preserve">a </w:t>
+      </w:r>
+      <w:r>
+        <w:t>&lt;-</w:t>
+      </w:r>
+      <w:r>
+        <w:t xml:space="preserve"> </w:t>
+      </w:r>
+      <w:proofErr w:type="spellStart"/>
+      <w:proofErr w:type="gramStart"/>
+      <w:r>
+        <w:t>ptrA</w:t>
+      </w:r>
+      <w:proofErr w:type="spellEnd"/>
+      <w:r>
+        <w:t xml:space="preserve">  =</w:t>
+      </w:r>
+      <w:proofErr w:type="gramEnd"/>
+      <w:r>
+        <w:t xml:space="preserve">&gt; </w:t>
+      </w:r>
+      <w:r>
+        <w:t>*</w:t>
+      </w:r>
+      <w:proofErr w:type="spellStart"/>
+      <w:r>
+        <w:t>prtA</w:t>
+      </w:r>
+      <w:proofErr w:type="spellEnd"/>
+      <w:r>
+        <w:t xml:space="preserve"> (de referencia)</w:t>
+      </w:r>
+    </w:p>
+    <w:p>
+      <w:r>
+        <w:t>Una cosa es inicializar el pointer con * y otra cosa es usar * para acceder al valor.</w:t>
+      </w:r>
+    </w:p>
     <w:p/>
-    <w:p/>
+    <w:p>
+      <w:pPr>
+        <w:rPr>
+          <w:b/>
+          <w:bCs/>
+        </w:rPr>
+      </w:pPr>
+      <w:r>
+        <w:rPr>
+          <w:b/>
+          <w:bCs/>
+        </w:rPr>
+        <w:t>Función swap:</w:t>
+      </w:r>
+    </w:p>
+    <w:p>
+      <w:r>
+        <w:t>a=1, b=2 -&gt; a=2, b=1</w:t>
+      </w:r>
+    </w:p>
+    <w:p>
+      <w:r>
+        <w:t>en Python sería</w:t>
+      </w:r>
+    </w:p>
+    <w:p>
+      <w:pPr>
+        <w:rPr>
+          <w:i/>
+          <w:iCs/>
+        </w:rPr>
+      </w:pPr>
+      <w:proofErr w:type="spellStart"/>
+      <w:r>
+        <w:rPr>
+          <w:i/>
+          <w:iCs/>
+        </w:rPr>
+        <w:t>def</w:t>
+      </w:r>
+      <w:proofErr w:type="spellEnd"/>
+      <w:r>
+        <w:rPr>
+          <w:i/>
+          <w:iCs/>
+        </w:rPr>
+        <w:t xml:space="preserve"> swap (a, b):</w:t>
+      </w:r>
+    </w:p>
+    <w:p>
+      <w:pPr>
+        <w:rPr>
+          <w:i/>
+          <w:iCs/>
+        </w:rPr>
+      </w:pPr>
+      <w:r>
+        <w:rPr>
+          <w:i/>
+          <w:iCs/>
+        </w:rPr>
+        <w:t xml:space="preserve">    </w:t>
+      </w:r>
+      <w:proofErr w:type="spellStart"/>
+      <w:r>
+        <w:rPr>
+          <w:i/>
+          <w:iCs/>
+        </w:rPr>
+        <w:t>temp</w:t>
+      </w:r>
+      <w:proofErr w:type="spellEnd"/>
+      <w:r>
+        <w:rPr>
+          <w:i/>
+          <w:iCs/>
+        </w:rPr>
+        <w:t xml:space="preserve"> = a </w:t>
+      </w:r>
+    </w:p>
+    <w:p>
+      <w:pPr>
+        <w:rPr>
+          <w:i/>
+          <w:iCs/>
+        </w:rPr>
+      </w:pPr>
+      <w:r>
+        <w:rPr>
+          <w:i/>
+          <w:iCs/>
+        </w:rPr>
+        <w:t xml:space="preserve">    a = b</w:t>
+      </w:r>
+    </w:p>
+    <w:p>
+      <w:pPr>
+        <w:rPr>
+          <w:i/>
+          <w:iCs/>
+        </w:rPr>
+      </w:pPr>
+      <w:r>
+        <w:rPr>
+          <w:i/>
+          <w:iCs/>
+        </w:rPr>
+        <w:t xml:space="preserve">    b = </w:t>
+      </w:r>
+      <w:proofErr w:type="spellStart"/>
+      <w:r>
+        <w:rPr>
+          <w:i/>
+          <w:iCs/>
+        </w:rPr>
+        <w:t>temp</w:t>
+      </w:r>
+      <w:proofErr w:type="spellEnd"/>
+    </w:p>
+    <w:p>
+      <w:r>
+        <w:t xml:space="preserve">en </w:t>
+      </w:r>
+      <w:proofErr w:type="spellStart"/>
+      <w:r>
+        <w:t>cpp</w:t>
+      </w:r>
+      <w:proofErr w:type="spellEnd"/>
+      <w:r>
+        <w:t xml:space="preserve"> se debe hacer </w:t>
+      </w:r>
+      <w:proofErr w:type="spellStart"/>
+      <w:r>
+        <w:t>by</w:t>
+      </w:r>
+      <w:proofErr w:type="spellEnd"/>
+      <w:r>
+        <w:t xml:space="preserve"> </w:t>
+      </w:r>
+      <w:proofErr w:type="spellStart"/>
+      <w:r>
+        <w:t>reference</w:t>
+      </w:r>
+      <w:proofErr w:type="spellEnd"/>
+      <w:r>
+        <w:t xml:space="preserve"> y no </w:t>
+      </w:r>
+      <w:proofErr w:type="spellStart"/>
+      <w:r>
+        <w:t>by</w:t>
+      </w:r>
+      <w:proofErr w:type="spellEnd"/>
+      <w:r>
+        <w:t xml:space="preserve"> </w:t>
+      </w:r>
+      <w:proofErr w:type="spellStart"/>
+      <w:r>
+        <w:t>value</w:t>
+      </w:r>
+      <w:proofErr w:type="spellEnd"/>
+      <w:r>
+        <w:t>:</w:t>
+      </w:r>
+    </w:p>
+    <w:p>
+      <w:r>
+        <w:t>DUDA: arreglar input en VSC</w:t>
+      </w:r>
+      <w:r>
+        <w:br w:type="page"/>
+      </w:r>
+    </w:p>
     <w:p>
       <w:pPr>
         <w:rPr>
@@ -2230,185 +2713,646 @@
         <w:rPr>
           <w:u w:val="single"/>
         </w:rPr>
-        <w:t>Miércoles</w:t>
+        <w:t>Viernes</w:t>
       </w:r>
       <w:proofErr w:type="gramEnd"/>
+      <w:r>
+        <w:rPr>
+          <w:u w:val="single"/>
+        </w:rPr>
+        <w:t xml:space="preserve"> (14/04)</w:t>
+      </w:r>
+    </w:p>
+    <w:p>
+      <w:pPr>
+        <w:rPr>
+          <w:b/>
+          <w:bCs/>
+        </w:rPr>
+      </w:pPr>
+      <w:proofErr w:type="spellStart"/>
+      <w:r>
+        <w:rPr>
+          <w:b/>
+          <w:bCs/>
+        </w:rPr>
+        <w:t>Stack</w:t>
+      </w:r>
+      <w:proofErr w:type="spellEnd"/>
+      <w:r>
+        <w:rPr>
+          <w:b/>
+          <w:bCs/>
+        </w:rPr>
+        <w:t xml:space="preserve"> vs </w:t>
+      </w:r>
+      <w:proofErr w:type="spellStart"/>
+      <w:r>
+        <w:rPr>
+          <w:b/>
+          <w:bCs/>
+        </w:rPr>
+        <w:t>heap</w:t>
+      </w:r>
+      <w:proofErr w:type="spellEnd"/>
+      <w:r>
+        <w:rPr>
+          <w:b/>
+          <w:bCs/>
+        </w:rPr>
+        <w:t xml:space="preserve"> </w:t>
+      </w:r>
+      <w:proofErr w:type="spellStart"/>
+      <w:r>
+        <w:rPr>
+          <w:b/>
+          <w:bCs/>
+        </w:rPr>
+        <w:t>memory</w:t>
+      </w:r>
+      <w:proofErr w:type="spellEnd"/>
+      <w:r>
+        <w:rPr>
+          <w:b/>
+          <w:bCs/>
+        </w:rPr>
+        <w:t>:</w:t>
+      </w:r>
+    </w:p>
+    <w:p>
+      <w:proofErr w:type="spellStart"/>
+      <w:r>
+        <w:t>Stack</w:t>
+      </w:r>
+      <w:proofErr w:type="spellEnd"/>
+      <w:r>
+        <w:t>: se guarda en bloques continuos</w:t>
+      </w:r>
+      <w:r>
+        <w:t xml:space="preserve">. </w:t>
+      </w:r>
+      <w:r>
+        <w:t>Más fácil acceso.</w:t>
+      </w:r>
+      <w:r>
+        <w:t xml:space="preserve"> Eliminación de las variables se hace de forma automática.</w:t>
+      </w:r>
+    </w:p>
+    <w:p>
+      <w:proofErr w:type="spellStart"/>
+      <w:r>
+        <w:t>Heap</w:t>
+      </w:r>
+      <w:proofErr w:type="spellEnd"/>
+      <w:r>
+        <w:t xml:space="preserve">: se guarda en orden </w:t>
+      </w:r>
+      <w:r>
+        <w:t>diferentes</w:t>
+      </w:r>
+      <w:r>
+        <w:t>. L</w:t>
+      </w:r>
+      <w:r>
+        <w:t xml:space="preserve">a eliminación </w:t>
+      </w:r>
+      <w:r>
+        <w:t>de variables no es automática (</w:t>
+      </w:r>
+      <w:r>
+        <w:t>manual</w:t>
+      </w:r>
+      <w:r>
+        <w:t>)</w:t>
+      </w:r>
+      <w:r>
+        <w:t>.</w:t>
+      </w:r>
+    </w:p>
+    <w:p>
+      <w:r>
+        <w:t xml:space="preserve">El </w:t>
+      </w:r>
+      <w:proofErr w:type="spellStart"/>
+      <w:r>
+        <w:t>Heap</w:t>
+      </w:r>
+      <w:proofErr w:type="spellEnd"/>
+      <w:r>
+        <w:t xml:space="preserve"> tiene más memoria que el </w:t>
+      </w:r>
+      <w:proofErr w:type="spellStart"/>
+      <w:r>
+        <w:t>Stack</w:t>
+      </w:r>
+      <w:proofErr w:type="spellEnd"/>
+      <w:r>
+        <w:t xml:space="preserve"> (esa es su ventaja).</w:t>
+      </w:r>
+    </w:p>
+    <w:p>
+      <w:pPr>
+        <w:rPr>
+          <w:b/>
+          <w:bCs/>
+        </w:rPr>
+      </w:pPr>
+      <w:proofErr w:type="spellStart"/>
+      <w:r>
+        <w:rPr>
+          <w:b/>
+          <w:bCs/>
+        </w:rPr>
+        <w:t>Create</w:t>
+      </w:r>
+      <w:proofErr w:type="spellEnd"/>
+      <w:r>
+        <w:rPr>
+          <w:b/>
+          <w:bCs/>
+        </w:rPr>
+        <w:t xml:space="preserve"> a variable in </w:t>
+      </w:r>
+      <w:proofErr w:type="spellStart"/>
+      <w:r>
+        <w:rPr>
+          <w:b/>
+          <w:bCs/>
+        </w:rPr>
+        <w:t>heap</w:t>
+      </w:r>
+      <w:proofErr w:type="spellEnd"/>
+      <w:r>
+        <w:rPr>
+          <w:b/>
+          <w:bCs/>
+        </w:rPr>
+        <w:t>:</w:t>
+      </w:r>
+    </w:p>
+    <w:p>
+      <w:r>
+        <w:t xml:space="preserve">Se usa new para crear variable en </w:t>
+      </w:r>
+      <w:proofErr w:type="spellStart"/>
+      <w:r>
+        <w:t>heap</w:t>
+      </w:r>
+      <w:proofErr w:type="spellEnd"/>
+      <w:r>
+        <w:t>.</w:t>
+      </w:r>
+      <w:r>
+        <w:t xml:space="preserve"> Si no se usa new, se está trabajando en </w:t>
+      </w:r>
+      <w:proofErr w:type="spellStart"/>
+      <w:r>
+        <w:t>stack</w:t>
+      </w:r>
+      <w:proofErr w:type="spellEnd"/>
+      <w:r>
+        <w:t>.</w:t>
+      </w:r>
+    </w:p>
+    <w:p>
+      <w:r>
+        <w:t xml:space="preserve">Para eliminar la variable se usa </w:t>
+      </w:r>
+      <w:proofErr w:type="spellStart"/>
+      <w:r>
+        <w:t>delete</w:t>
+      </w:r>
+      <w:proofErr w:type="spellEnd"/>
+      <w:r>
+        <w:t>.</w:t>
+      </w:r>
+      <w:r>
+        <w:tab/>
+      </w:r>
+    </w:p>
+    <w:p>
+      <w:r>
+        <w:t xml:space="preserve">Si no, hay </w:t>
+      </w:r>
+      <w:proofErr w:type="spellStart"/>
+      <w:r>
+        <w:t>memory</w:t>
+      </w:r>
+      <w:proofErr w:type="spellEnd"/>
+      <w:r>
+        <w:t xml:space="preserve"> </w:t>
+      </w:r>
+      <w:proofErr w:type="spellStart"/>
+      <w:r>
+        <w:t>leak</w:t>
+      </w:r>
+      <w:proofErr w:type="spellEnd"/>
+      <w:r>
+        <w:t>.</w:t>
+      </w:r>
     </w:p>
     <w:p>
       <w:r>
         <w:t xml:space="preserve">DUDA: </w:t>
       </w:r>
       <w:proofErr w:type="spellStart"/>
+      <w:r>
+        <w:t>memory</w:t>
+      </w:r>
+      <w:proofErr w:type="spellEnd"/>
+      <w:r>
+        <w:t xml:space="preserve"> </w:t>
+      </w:r>
+      <w:proofErr w:type="spellStart"/>
+      <w:r>
+        <w:t>leak</w:t>
+      </w:r>
+      <w:proofErr w:type="spellEnd"/>
+      <w:r>
+        <w:t>.</w:t>
+      </w:r>
+    </w:p>
+    <w:p>
+      <w:r>
+        <w:t>En Python y Java no se</w:t>
+      </w:r>
+      <w:r>
+        <w:t xml:space="preserve"> necesita </w:t>
+      </w:r>
+      <w:proofErr w:type="spellStart"/>
+      <w:r>
+        <w:t>delete</w:t>
+      </w:r>
+      <w:proofErr w:type="spellEnd"/>
+      <w:r>
+        <w:t xml:space="preserve"> (el </w:t>
+      </w:r>
+      <w:proofErr w:type="spellStart"/>
+      <w:r>
+        <w:t>garbage</w:t>
+      </w:r>
+      <w:proofErr w:type="spellEnd"/>
+      <w:r>
+        <w:t xml:space="preserve"> </w:t>
+      </w:r>
+      <w:proofErr w:type="spellStart"/>
+      <w:r>
+        <w:t>collector</w:t>
+      </w:r>
+      <w:proofErr w:type="spellEnd"/>
+      <w:r>
+        <w:t>)</w:t>
+      </w:r>
+      <w:r>
+        <w:t>.</w:t>
+      </w:r>
+    </w:p>
+    <w:p>
+      <w:pPr>
+        <w:rPr>
+          <w:b/>
+          <w:bCs/>
+        </w:rPr>
+      </w:pPr>
+      <w:proofErr w:type="spellStart"/>
+      <w:r>
+        <w:rPr>
+          <w:b/>
+          <w:bCs/>
+        </w:rPr>
+        <w:t>Makefiles</w:t>
+      </w:r>
+      <w:proofErr w:type="spellEnd"/>
+      <w:r>
+        <w:rPr>
+          <w:b/>
+          <w:bCs/>
+        </w:rPr>
+        <w:t>:</w:t>
+      </w:r>
+    </w:p>
+    <w:p>
+      <w:r>
+        <w:t>Forma de estructurar proyectos grandes.</w:t>
+      </w:r>
+    </w:p>
+    <w:p>
+      <w:proofErr w:type="spellStart"/>
+      <w:r>
+        <w:t>Preprocessor</w:t>
+      </w:r>
+      <w:proofErr w:type="spellEnd"/>
+      <w:r>
+        <w:t xml:space="preserve"> </w:t>
+      </w:r>
+      <w:proofErr w:type="spellStart"/>
+      <w:r>
+        <w:t>in</w:t>
+      </w:r>
+      <w:r>
+        <w:t>s</w:t>
+      </w:r>
+      <w:r>
+        <w:t>truction</w:t>
+      </w:r>
+      <w:proofErr w:type="spellEnd"/>
+      <w:r>
+        <w:t>: #include</w:t>
+      </w:r>
+      <w:r>
+        <w:t xml:space="preserve"> (para librerías)</w:t>
+      </w:r>
+      <w:r>
+        <w:t xml:space="preserve"> y #define</w:t>
+      </w:r>
+      <w:r>
+        <w:t xml:space="preserve"> (para constante).</w:t>
+      </w:r>
+    </w:p>
+    <w:p>
+      <w:r>
+        <w:t>DUDA: #define</w:t>
+      </w:r>
+    </w:p>
+    <w:p>
+      <w:r>
+        <w:t>Se envían antes de que compile el archivo. Existen de manera más global.</w:t>
+      </w:r>
+    </w:p>
+    <w:p>
       <w:proofErr w:type="gramStart"/>
       <w:r>
-        <w:t>this</w:t>
-      </w:r>
-      <w:proofErr w:type="spellEnd"/>
-      <w:r>
-        <w:t xml:space="preserve"> en </w:t>
-      </w:r>
-      <w:proofErr w:type="spellStart"/>
-      <w:r>
-        <w:t>c++</w:t>
-      </w:r>
-      <w:proofErr w:type="spellEnd"/>
-      <w:r>
-        <w:t>?</w:t>
+        <w:t>Las variables del código existe</w:t>
       </w:r>
       <w:proofErr w:type="gramEnd"/>
-    </w:p>
-    <w:p>
-      <w:pPr>
-        <w:rPr>
-          <w:b/>
-          <w:bCs/>
-        </w:rPr>
-      </w:pPr>
-      <w:r>
-        <w:rPr>
-          <w:b/>
-          <w:bCs/>
-        </w:rPr>
-        <w:t>Punteros</w:t>
-      </w:r>
-      <w:r>
-        <w:rPr>
-          <w:b/>
-          <w:bCs/>
-        </w:rPr>
+      <w:r>
+        <w:t xml:space="preserve"> en el archivo y las constantes existen en todo lado.</w:t>
+      </w:r>
+    </w:p>
+    <w:p>
+      <w:r>
+        <w:rPr>
+          <w:b/>
+          <w:bCs/>
+        </w:rPr>
+        <w:t>#ifndef</w:t>
+      </w:r>
+      <w:r>
         <w:t>:</w:t>
       </w:r>
     </w:p>
     <w:p>
       <w:r>
-        <w:t xml:space="preserve">&amp;score indica la dirección en memoria donde se almacena el </w:t>
-      </w:r>
-      <w:proofErr w:type="spellStart"/>
-      <w:r>
-        <w:t>int</w:t>
-      </w:r>
-      <w:proofErr w:type="spellEnd"/>
-      <w:r>
-        <w:t xml:space="preserve"> score</w:t>
-      </w:r>
-      <w:r>
-        <w:t xml:space="preserve">. Al </w:t>
-      </w:r>
-      <w:proofErr w:type="spellStart"/>
-      <w:r>
-        <w:t>imprimierlo</w:t>
-      </w:r>
-      <w:proofErr w:type="spellEnd"/>
-      <w:r>
-        <w:t>, se muestra un número hexadecimal.</w:t>
-      </w:r>
-    </w:p>
-    <w:p>
-      <w:r>
-        <w:t>Un pointer</w:t>
-      </w:r>
-      <w:r>
-        <w:t xml:space="preserve"> se define con *. Una </w:t>
-      </w:r>
+        <w:t>Si no está definido, defínalo</w:t>
+      </w:r>
+    </w:p>
+    <w:p>
+      <w:pPr>
+        <w:rPr>
+          <w:b/>
+          <w:bCs/>
+        </w:rPr>
+      </w:pPr>
+      <w:r>
+        <w:rPr>
+          <w:b/>
+          <w:bCs/>
+        </w:rPr>
+        <w:t xml:space="preserve">File </w:t>
+      </w:r>
+      <w:proofErr w:type="spellStart"/>
+      <w:r>
+        <w:rPr>
+          <w:b/>
+          <w:bCs/>
+        </w:rPr>
+        <w:t>guards</w:t>
+      </w:r>
+      <w:proofErr w:type="spellEnd"/>
+      <w:r>
+        <w:rPr>
+          <w:b/>
+          <w:bCs/>
+        </w:rPr>
+        <w:t xml:space="preserve"> and </w:t>
+      </w:r>
+      <w:proofErr w:type="spellStart"/>
+      <w:r>
+        <w:rPr>
+          <w:b/>
+          <w:bCs/>
+        </w:rPr>
+        <w:t>headers</w:t>
+      </w:r>
+      <w:proofErr w:type="spellEnd"/>
+      <w:r>
+        <w:rPr>
+          <w:b/>
+          <w:bCs/>
+        </w:rPr>
+        <w:t>:</w:t>
+      </w:r>
+    </w:p>
+    <w:p>
+      <w:r>
+        <w:t>Archivo</w:t>
+      </w:r>
+      <w:r>
+        <w:t xml:space="preserve">s </w:t>
+      </w:r>
+      <w:proofErr w:type="spellStart"/>
+      <w:r>
+        <w:t>headers</w:t>
+      </w:r>
+      <w:proofErr w:type="spellEnd"/>
+      <w:r>
+        <w:t>: son como archivos</w:t>
+      </w:r>
+      <w:r>
+        <w:t xml:space="preserve"> </w:t>
+      </w:r>
+      <w:proofErr w:type="spellStart"/>
       <w:proofErr w:type="gramStart"/>
       <w:r>
-        <w:t>variable puntero</w:t>
-      </w:r>
+        <w:t>cpp</w:t>
+      </w:r>
+      <w:proofErr w:type="spellEnd"/>
       <w:proofErr w:type="gramEnd"/>
       <w:r>
-        <w:t xml:space="preserve"> guarda la dirección en memoria.</w:t>
-      </w:r>
-    </w:p>
-    <w:p>
-      <w:r>
-        <w:t>El puntero guarda la dirección.</w:t>
-      </w:r>
-    </w:p>
-    <w:p>
-      <w:pPr>
-        <w:rPr>
-          <w:b/>
-          <w:bCs/>
-        </w:rPr>
-      </w:pPr>
-      <w:r>
-        <w:rPr>
-          <w:b/>
-          <w:bCs/>
-        </w:rPr>
-        <w:t xml:space="preserve">Pass </w:t>
-      </w:r>
-      <w:proofErr w:type="spellStart"/>
-      <w:r>
-        <w:rPr>
-          <w:b/>
-          <w:bCs/>
-        </w:rPr>
-        <w:t>by</w:t>
-      </w:r>
-      <w:proofErr w:type="spellEnd"/>
-      <w:r>
-        <w:rPr>
-          <w:b/>
-          <w:bCs/>
-        </w:rPr>
-        <w:t xml:space="preserve"> </w:t>
-      </w:r>
-      <w:proofErr w:type="spellStart"/>
-      <w:r>
-        <w:rPr>
-          <w:b/>
-          <w:bCs/>
-        </w:rPr>
-        <w:t>value</w:t>
-      </w:r>
-      <w:proofErr w:type="spellEnd"/>
-      <w:r>
-        <w:rPr>
-          <w:b/>
-          <w:bCs/>
-        </w:rPr>
-        <w:t xml:space="preserve"> vs </w:t>
-      </w:r>
-      <w:proofErr w:type="spellStart"/>
-      <w:r>
-        <w:rPr>
-          <w:b/>
-          <w:bCs/>
-        </w:rPr>
-        <w:t>pass</w:t>
-      </w:r>
-      <w:proofErr w:type="spellEnd"/>
-      <w:r>
-        <w:rPr>
-          <w:b/>
-          <w:bCs/>
-        </w:rPr>
-        <w:t xml:space="preserve"> </w:t>
-      </w:r>
-      <w:proofErr w:type="spellStart"/>
-      <w:r>
-        <w:rPr>
-          <w:b/>
-          <w:bCs/>
-        </w:rPr>
-        <w:t>by</w:t>
-      </w:r>
-      <w:proofErr w:type="spellEnd"/>
-      <w:r>
-        <w:rPr>
-          <w:b/>
-          <w:bCs/>
-        </w:rPr>
-        <w:t xml:space="preserve"> </w:t>
-      </w:r>
-      <w:proofErr w:type="spellStart"/>
-      <w:r>
-        <w:rPr>
-          <w:b/>
-          <w:bCs/>
-        </w:rPr>
-        <w:t>reference</w:t>
+        <w:t xml:space="preserve"> pero se definen “.h”.</w:t>
+      </w:r>
+    </w:p>
+    <w:p>
+      <w:r>
+        <w:t>.</w:t>
+      </w:r>
+      <w:proofErr w:type="spellStart"/>
+      <w:r>
+        <w:t>cpp</w:t>
+      </w:r>
+      <w:proofErr w:type="spellEnd"/>
+      <w:r>
+        <w:t xml:space="preserve"> y .h</w:t>
+      </w:r>
+    </w:p>
+    <w:p>
+      <w:r>
+        <w:t xml:space="preserve">En .h solo se </w:t>
+      </w:r>
+      <w:r>
+        <w:t xml:space="preserve">nombran </w:t>
+      </w:r>
+      <w:r>
+        <w:t>las funciones existente</w:t>
+      </w:r>
+      <w:r>
+        <w:t>s.</w:t>
+      </w:r>
+    </w:p>
+    <w:p>
+      <w:r>
+        <w:t>En .</w:t>
+      </w:r>
+      <w:proofErr w:type="spellStart"/>
+      <w:r>
+        <w:t>cpp</w:t>
+      </w:r>
+      <w:proofErr w:type="spellEnd"/>
+      <w:r>
+        <w:t xml:space="preserve"> se implementan las funciones.</w:t>
+      </w:r>
+    </w:p>
+    <w:p/>
+    <w:p>
+      <w:r>
+        <w:t>.h</w:t>
+      </w:r>
+    </w:p>
+    <w:p>
+      <w:proofErr w:type="spellStart"/>
+      <w:r>
+        <w:t>perimeter</w:t>
+      </w:r>
+      <w:proofErr w:type="spellEnd"/>
+      <w:r>
+        <w:t>()</w:t>
+      </w:r>
+    </w:p>
+    <w:p>
+      <w:proofErr w:type="spellStart"/>
+      <w:r>
+        <w:t>area</w:t>
+      </w:r>
+      <w:proofErr w:type="spellEnd"/>
+      <w:r>
+        <w:t>()</w:t>
+      </w:r>
+    </w:p>
+    <w:p>
+      <w:r>
+        <w:lastRenderedPageBreak/>
+        <w:t>.</w:t>
+      </w:r>
+      <w:proofErr w:type="spellStart"/>
+      <w:r>
+        <w:t>cpp</w:t>
+      </w:r>
+      <w:proofErr w:type="spellEnd"/>
+    </w:p>
+    <w:p>
+      <w:proofErr w:type="spellStart"/>
+      <w:r>
+        <w:t>perimeter</w:t>
+      </w:r>
+      <w:proofErr w:type="spellEnd"/>
+      <w:r>
+        <w:t>{</w:t>
+      </w:r>
+    </w:p>
+    <w:p>
+      <w:proofErr w:type="spellStart"/>
+      <w:r>
+        <w:t>a</w:t>
+      </w:r>
+      <w:r>
+        <w:t>+b+c</w:t>
+      </w:r>
+      <w:proofErr w:type="spellEnd"/>
+    </w:p>
+    <w:p>
+      <w:r>
+        <w:t>}</w:t>
+      </w:r>
+    </w:p>
+    <w:p/>
+    <w:p>
+      <w:r>
+        <w:t>Error al define dos veces</w:t>
+      </w:r>
+    </w:p>
+    <w:p>
+      <w:pPr>
+        <w:rPr>
+          <w:b/>
+          <w:bCs/>
+        </w:rPr>
+      </w:pPr>
+      <w:proofErr w:type="spellStart"/>
+      <w:r>
+        <w:rPr>
+          <w:b/>
+          <w:bCs/>
+        </w:rPr>
+        <w:t>Solution</w:t>
+      </w:r>
+      <w:proofErr w:type="spellEnd"/>
+      <w:r>
+        <w:rPr>
+          <w:b/>
+          <w:bCs/>
+        </w:rPr>
+        <w:t xml:space="preserve">: use </w:t>
+      </w:r>
+      <w:proofErr w:type="spellStart"/>
+      <w:r>
+        <w:rPr>
+          <w:b/>
+          <w:bCs/>
+        </w:rPr>
+        <w:t>ifndef</w:t>
+      </w:r>
+      <w:proofErr w:type="spellEnd"/>
+    </w:p>
+    <w:p>
+      <w:pPr>
+        <w:rPr>
+          <w:b/>
+          <w:bCs/>
+        </w:rPr>
+      </w:pPr>
+      <w:proofErr w:type="spellStart"/>
+      <w:r>
+        <w:rPr>
+          <w:b/>
+          <w:bCs/>
+        </w:rPr>
+        <w:t>Function</w:t>
+      </w:r>
+      <w:proofErr w:type="spellEnd"/>
+      <w:r>
+        <w:rPr>
+          <w:b/>
+          <w:bCs/>
+        </w:rPr>
+        <w:t xml:space="preserve"> </w:t>
+      </w:r>
+      <w:proofErr w:type="spellStart"/>
+      <w:r>
+        <w:rPr>
+          <w:b/>
+          <w:bCs/>
+        </w:rPr>
+        <w:t>overloading</w:t>
       </w:r>
       <w:proofErr w:type="spellEnd"/>
       <w:r>
@@ -2421,10 +3365,62 @@
     </w:p>
     <w:p>
       <w:r>
-        <w:t>Dentro de las funciones no cambia el valor de las variables afuera</w:t>
-      </w:r>
-      <w:r>
-        <w:t xml:space="preserve"> (en Python sí, pero en C++ no)</w:t>
+        <w:t xml:space="preserve">Otras formas son con </w:t>
+      </w:r>
+      <w:proofErr w:type="spellStart"/>
+      <w:r>
+        <w:t>template</w:t>
+      </w:r>
+      <w:proofErr w:type="spellEnd"/>
+      <w:r>
+        <w:t xml:space="preserve"> (mejor) y auto.</w:t>
+      </w:r>
+    </w:p>
+    <w:p>
+      <w:pPr>
+        <w:rPr>
+          <w:b/>
+          <w:bCs/>
+        </w:rPr>
+      </w:pPr>
+      <w:proofErr w:type="spellStart"/>
+      <w:r>
+        <w:rPr>
+          <w:b/>
+          <w:bCs/>
+        </w:rPr>
+        <w:t>Makefile</w:t>
+      </w:r>
+      <w:proofErr w:type="spellEnd"/>
+      <w:r>
+        <w:rPr>
+          <w:b/>
+          <w:bCs/>
+        </w:rPr>
+        <w:t>:</w:t>
+      </w:r>
+    </w:p>
+    <w:p>
+      <w:r>
+        <w:t>Su estructura es:</w:t>
+      </w:r>
+    </w:p>
+    <w:p>
+      <w:r>
+        <w:t xml:space="preserve">Se tienen targets: </w:t>
+      </w:r>
+      <w:proofErr w:type="spellStart"/>
+      <w:r>
+        <w:t>prerequisites</w:t>
+      </w:r>
+      <w:proofErr w:type="spellEnd"/>
+    </w:p>
+    <w:p>
+      <w:r>
+        <w:t>t</w:t>
+      </w:r>
+      <w:r>
+        <w:t>argets son archivos objetivos</w:t>
       </w:r>
       <w:r>
         <w:t>.</w:t>
@@ -2432,237 +3428,508 @@
     </w:p>
     <w:p>
       <w:r>
-        <w:t>Lo que se hace es pasarle la dirección</w:t>
-      </w:r>
-      <w:r>
-        <w:t xml:space="preserve"> a la función. Dentro de la función se cambia el valor a la variable.</w:t>
+        <w:t>Ejemplos:</w:t>
+      </w:r>
+    </w:p>
+    <w:p>
+      <w:r>
+        <w:t>G++ -c no los compila por completo, pero sí los pasa a lenguaje de máquina.</w:t>
+      </w:r>
+    </w:p>
+    <w:p>
+      <w:r>
+        <w:t>-c</w:t>
+      </w:r>
+      <w:r>
+        <w:t xml:space="preserve"> crea un </w:t>
+      </w:r>
+      <w:proofErr w:type="spellStart"/>
+      <w:r>
+        <w:t>archivo.o</w:t>
+      </w:r>
+      <w:proofErr w:type="spellEnd"/>
+      <w:r>
+        <w:t xml:space="preserve"> que no está relacionado con los otros archivos.</w:t>
+      </w:r>
+      <w:r>
+        <w:t xml:space="preserve"> </w:t>
+      </w:r>
+    </w:p>
+    <w:p>
+      <w:r>
+        <w:t>-o</w:t>
+      </w:r>
+      <w:r>
+        <w:t xml:space="preserve"> </w:t>
+      </w:r>
+    </w:p>
+    <w:p>
+      <w:pPr>
+        <w:rPr>
+          <w:b/>
+          <w:bCs/>
+        </w:rPr>
+      </w:pPr>
+      <w:r>
+        <w:rPr>
+          <w:b/>
+          <w:bCs/>
+        </w:rPr>
+        <w:t>Ejemplo:</w:t>
+      </w:r>
+    </w:p>
+    <w:p>
+      <w:pPr>
+        <w:rPr>
+          <w:b/>
+          <w:bCs/>
+        </w:rPr>
+      </w:pPr>
+      <w:r>
+        <w:rPr>
+          <w:b/>
+          <w:bCs/>
+        </w:rPr>
+        <w:drawing>
+          <wp:inline distT="0" distB="0" distL="0" distR="0" wp14:anchorId="63B1D89D" wp14:editId="1AE41862">
+            <wp:extent cx="5612130" cy="2752090"/>
+            <wp:effectExtent l="0" t="0" r="7620" b="0"/>
+            <wp:docPr id="1334703800" name="Imagen 1" descr="Interfaz de usuario gráfica, Aplicación&#10;&#10;Descripción generada automáticamente"/>
+            <wp:cNvGraphicFramePr>
+              <a:graphicFrameLocks xmlns:a="http://schemas.openxmlformats.org/drawingml/2006/main" noChangeAspect="1"/>
+            </wp:cNvGraphicFramePr>
+            <a:graphic xmlns:a="http://schemas.openxmlformats.org/drawingml/2006/main">
+              <a:graphicData uri="http://schemas.openxmlformats.org/drawingml/2006/picture">
+                <pic:pic xmlns:pic="http://schemas.openxmlformats.org/drawingml/2006/picture">
+                  <pic:nvPicPr>
+                    <pic:cNvPr id="1334703800" name="Imagen 1" descr="Interfaz de usuario gráfica, Aplicación&#10;&#10;Descripción generada automáticamente"/>
+                    <pic:cNvPicPr/>
+                  </pic:nvPicPr>
+                  <pic:blipFill>
+                    <a:blip r:embed="rId6"/>
+                    <a:stretch>
+                      <a:fillRect/>
+                    </a:stretch>
+                  </pic:blipFill>
+                  <pic:spPr>
+                    <a:xfrm>
+                      <a:off x="0" y="0"/>
+                      <a:ext cx="5612130" cy="2752090"/>
+                    </a:xfrm>
+                    <a:prstGeom prst="rect">
+                      <a:avLst/>
+                    </a:prstGeom>
+                  </pic:spPr>
+                </pic:pic>
+              </a:graphicData>
+            </a:graphic>
+          </wp:inline>
+        </w:drawing>
+      </w:r>
+    </w:p>
+    <w:p>
+      <w:r>
+        <w:t xml:space="preserve">Si hubiera mil archivos, el g++ … sería enorme. Para eso se usa un </w:t>
+      </w:r>
+      <w:proofErr w:type="spellStart"/>
+      <w:r>
+        <w:t>makefile</w:t>
+      </w:r>
+      <w:proofErr w:type="spellEnd"/>
+      <w:r>
+        <w:t>.</w:t>
+      </w:r>
+    </w:p>
+    <w:p>
+      <w:proofErr w:type="spellStart"/>
+      <w:r>
+        <w:lastRenderedPageBreak/>
+        <w:t>Makefile</w:t>
+      </w:r>
+      <w:proofErr w:type="spellEnd"/>
+      <w:r>
+        <w:t xml:space="preserve"> es archivo sin extensión.</w:t>
+      </w:r>
+    </w:p>
+    <w:p>
+      <w:r>
+        <w:t xml:space="preserve">En Binder no se reconoce el </w:t>
+      </w:r>
+      <w:proofErr w:type="spellStart"/>
+      <w:r>
+        <w:t>tab</w:t>
+      </w:r>
+      <w:proofErr w:type="spellEnd"/>
+      <w:r>
+        <w:t>, entonces se usa un ;</w:t>
+      </w:r>
+      <w:r>
+        <w:t xml:space="preserve"> para remplazar el </w:t>
+      </w:r>
+      <w:proofErr w:type="spellStart"/>
+      <w:r>
+        <w:t>tab</w:t>
+      </w:r>
+      <w:proofErr w:type="spellEnd"/>
+      <w:r>
+        <w:t>.</w:t>
+      </w:r>
+    </w:p>
+    <w:p>
+      <w:r>
+        <w:drawing>
+          <wp:inline distT="0" distB="0" distL="0" distR="0" wp14:anchorId="35E824B3" wp14:editId="25D4A7FE">
+            <wp:extent cx="4244708" cy="1844200"/>
+            <wp:effectExtent l="0" t="0" r="3810" b="3810"/>
+            <wp:docPr id="1950652365" name="Imagen 1" descr="Interfaz de usuario gráfica, Aplicación, Word&#10;&#10;Descripción generada automáticamente"/>
+            <wp:cNvGraphicFramePr>
+              <a:graphicFrameLocks xmlns:a="http://schemas.openxmlformats.org/drawingml/2006/main" noChangeAspect="1"/>
+            </wp:cNvGraphicFramePr>
+            <a:graphic xmlns:a="http://schemas.openxmlformats.org/drawingml/2006/main">
+              <a:graphicData uri="http://schemas.openxmlformats.org/drawingml/2006/picture">
+                <pic:pic xmlns:pic="http://schemas.openxmlformats.org/drawingml/2006/picture">
+                  <pic:nvPicPr>
+                    <pic:cNvPr id="1950652365" name="Imagen 1" descr="Interfaz de usuario gráfica, Aplicación, Word&#10;&#10;Descripción generada automáticamente"/>
+                    <pic:cNvPicPr/>
+                  </pic:nvPicPr>
+                  <pic:blipFill>
+                    <a:blip r:embed="rId7"/>
+                    <a:stretch>
+                      <a:fillRect/>
+                    </a:stretch>
+                  </pic:blipFill>
+                  <pic:spPr>
+                    <a:xfrm>
+                      <a:off x="0" y="0"/>
+                      <a:ext cx="4244708" cy="1844200"/>
+                    </a:xfrm>
+                    <a:prstGeom prst="rect">
+                      <a:avLst/>
+                    </a:prstGeom>
+                  </pic:spPr>
+                </pic:pic>
+              </a:graphicData>
+            </a:graphic>
+          </wp:inline>
+        </w:drawing>
+      </w:r>
+    </w:p>
+    <w:p>
+      <w:r>
+        <w:drawing>
+          <wp:inline distT="0" distB="0" distL="0" distR="0" wp14:anchorId="31AD53E9" wp14:editId="09E37D32">
+            <wp:extent cx="5612130" cy="2729865"/>
+            <wp:effectExtent l="0" t="0" r="7620" b="0"/>
+            <wp:docPr id="1123262243" name="Imagen 1" descr="Interfaz de usuario gráfica, Texto, Aplicación&#10;&#10;Descripción generada automáticamente"/>
+            <wp:cNvGraphicFramePr>
+              <a:graphicFrameLocks xmlns:a="http://schemas.openxmlformats.org/drawingml/2006/main" noChangeAspect="1"/>
+            </wp:cNvGraphicFramePr>
+            <a:graphic xmlns:a="http://schemas.openxmlformats.org/drawingml/2006/main">
+              <a:graphicData uri="http://schemas.openxmlformats.org/drawingml/2006/picture">
+                <pic:pic xmlns:pic="http://schemas.openxmlformats.org/drawingml/2006/picture">
+                  <pic:nvPicPr>
+                    <pic:cNvPr id="1123262243" name="Imagen 1" descr="Interfaz de usuario gráfica, Texto, Aplicación&#10;&#10;Descripción generada automáticamente"/>
+                    <pic:cNvPicPr/>
+                  </pic:nvPicPr>
+                  <pic:blipFill>
+                    <a:blip r:embed="rId8"/>
+                    <a:stretch>
+                      <a:fillRect/>
+                    </a:stretch>
+                  </pic:blipFill>
+                  <pic:spPr>
+                    <a:xfrm>
+                      <a:off x="0" y="0"/>
+                      <a:ext cx="5612130" cy="2729865"/>
+                    </a:xfrm>
+                    <a:prstGeom prst="rect">
+                      <a:avLst/>
+                    </a:prstGeom>
+                  </pic:spPr>
+                </pic:pic>
+              </a:graphicData>
+            </a:graphic>
+          </wp:inline>
+        </w:drawing>
       </w:r>
     </w:p>
     <w:p/>
     <w:p>
       <w:r>
-        <w:t xml:space="preserve">a -&gt; </w:t>
-      </w:r>
-      <w:proofErr w:type="spellStart"/>
-      <w:proofErr w:type="gramStart"/>
-      <w:r>
-        <w:t>ptrA</w:t>
-      </w:r>
-      <w:proofErr w:type="spellEnd"/>
-      <w:r>
-        <w:t xml:space="preserve">  =</w:t>
-      </w:r>
-      <w:proofErr w:type="gramEnd"/>
-      <w:r>
-        <w:t>&gt; &amp;a</w:t>
-      </w:r>
-    </w:p>
-    <w:p>
-      <w:r>
-        <w:t xml:space="preserve">a </w:t>
-      </w:r>
-      <w:r>
-        <w:t>&lt;-</w:t>
-      </w:r>
-      <w:r>
-        <w:t xml:space="preserve"> </w:t>
-      </w:r>
-      <w:proofErr w:type="spellStart"/>
-      <w:proofErr w:type="gramStart"/>
-      <w:r>
-        <w:t>ptrA</w:t>
-      </w:r>
-      <w:proofErr w:type="spellEnd"/>
-      <w:r>
-        <w:t xml:space="preserve">  =</w:t>
-      </w:r>
-      <w:proofErr w:type="gramEnd"/>
-      <w:r>
-        <w:t xml:space="preserve">&gt; </w:t>
-      </w:r>
-      <w:r>
-        <w:t>*</w:t>
-      </w:r>
-      <w:proofErr w:type="spellStart"/>
-      <w:r>
-        <w:t>prtA</w:t>
-      </w:r>
-      <w:proofErr w:type="spellEnd"/>
-      <w:r>
-        <w:t xml:space="preserve"> (de referencia)</w:t>
-      </w:r>
-    </w:p>
-    <w:p>
-      <w:r>
-        <w:t>Una cosa es inicializar el pointer con * y otra cosa es usar * para acceder al valor.</w:t>
-      </w:r>
-    </w:p>
-    <w:p/>
-    <w:p>
-      <w:pPr>
-        <w:rPr>
-          <w:b/>
-          <w:bCs/>
-        </w:rPr>
-      </w:pPr>
-      <w:r>
-        <w:rPr>
-          <w:b/>
-          <w:bCs/>
-        </w:rPr>
-        <w:t>Función swap:</w:t>
-      </w:r>
-    </w:p>
-    <w:p>
-      <w:r>
-        <w:t>a=1, b=2 -&gt; a=2, b=1</w:t>
-      </w:r>
-    </w:p>
-    <w:p>
-      <w:r>
-        <w:t>en Python sería</w:t>
-      </w:r>
-    </w:p>
-    <w:p>
-      <w:pPr>
-        <w:rPr>
-          <w:i/>
-          <w:iCs/>
-        </w:rPr>
-      </w:pPr>
-      <w:proofErr w:type="spellStart"/>
-      <w:r>
-        <w:rPr>
-          <w:i/>
-          <w:iCs/>
-        </w:rPr>
-        <w:t>def</w:t>
-      </w:r>
-      <w:proofErr w:type="spellEnd"/>
-      <w:r>
-        <w:rPr>
-          <w:i/>
-          <w:iCs/>
-        </w:rPr>
-        <w:t xml:space="preserve"> swap (a, b):</w:t>
-      </w:r>
-    </w:p>
-    <w:p>
-      <w:pPr>
-        <w:rPr>
-          <w:i/>
-          <w:iCs/>
-        </w:rPr>
-      </w:pPr>
-      <w:r>
-        <w:rPr>
-          <w:i/>
-          <w:iCs/>
-        </w:rPr>
-        <w:t xml:space="preserve">    </w:t>
-      </w:r>
-      <w:proofErr w:type="spellStart"/>
-      <w:r>
-        <w:rPr>
-          <w:i/>
-          <w:iCs/>
-        </w:rPr>
-        <w:t>temp</w:t>
-      </w:r>
-      <w:proofErr w:type="spellEnd"/>
-      <w:r>
-        <w:rPr>
-          <w:i/>
-          <w:iCs/>
-        </w:rPr>
-        <w:t xml:space="preserve"> = a </w:t>
-      </w:r>
-    </w:p>
-    <w:p>
-      <w:pPr>
-        <w:rPr>
-          <w:i/>
-          <w:iCs/>
-        </w:rPr>
-      </w:pPr>
-      <w:r>
-        <w:rPr>
-          <w:i/>
-          <w:iCs/>
-        </w:rPr>
-        <w:t xml:space="preserve">    a = b</w:t>
-      </w:r>
-    </w:p>
-    <w:p>
-      <w:pPr>
-        <w:rPr>
-          <w:i/>
-          <w:iCs/>
-        </w:rPr>
-      </w:pPr>
-      <w:r>
-        <w:rPr>
-          <w:i/>
-          <w:iCs/>
-        </w:rPr>
-        <w:t xml:space="preserve">    b = </w:t>
-      </w:r>
-      <w:proofErr w:type="spellStart"/>
-      <w:r>
-        <w:rPr>
-          <w:i/>
-          <w:iCs/>
-        </w:rPr>
-        <w:t>temp</w:t>
-      </w:r>
-      <w:proofErr w:type="spellEnd"/>
-    </w:p>
-    <w:p>
-      <w:r>
-        <w:t xml:space="preserve">en </w:t>
-      </w:r>
-      <w:proofErr w:type="spellStart"/>
-      <w:r>
-        <w:t>cpp</w:t>
-      </w:r>
-      <w:proofErr w:type="spellEnd"/>
-      <w:r>
-        <w:t xml:space="preserve"> se debe hacer </w:t>
-      </w:r>
-      <w:proofErr w:type="spellStart"/>
-      <w:r>
-        <w:t>by</w:t>
-      </w:r>
-      <w:proofErr w:type="spellEnd"/>
-      <w:r>
-        <w:t xml:space="preserve"> </w:t>
-      </w:r>
-      <w:proofErr w:type="spellStart"/>
-      <w:r>
-        <w:t>reference</w:t>
-      </w:r>
-      <w:proofErr w:type="spellEnd"/>
-      <w:r>
-        <w:t xml:space="preserve"> y no </w:t>
-      </w:r>
-      <w:proofErr w:type="spellStart"/>
-      <w:r>
-        <w:t>by</w:t>
-      </w:r>
-      <w:proofErr w:type="spellEnd"/>
-      <w:r>
-        <w:t xml:space="preserve"> </w:t>
-      </w:r>
-      <w:proofErr w:type="spellStart"/>
-      <w:r>
-        <w:t>value</w:t>
-      </w:r>
-      <w:proofErr w:type="spellEnd"/>
-      <w:r>
-        <w:t>:</w:t>
-      </w:r>
-    </w:p>
-    <w:p/>
+        <w:t xml:space="preserve">Ahora sí el </w:t>
+      </w:r>
+      <w:proofErr w:type="spellStart"/>
+      <w:r>
+        <w:t>Make</w:t>
+      </w:r>
+      <w:proofErr w:type="spellEnd"/>
+      <w:r>
+        <w:t xml:space="preserve"> file bien</w:t>
+      </w:r>
+      <w:r>
+        <w:tab/>
+      </w:r>
+    </w:p>
+    <w:p>
+      <w:r>
+        <w:lastRenderedPageBreak/>
+        <w:drawing>
+          <wp:inline distT="0" distB="0" distL="0" distR="0" wp14:anchorId="6893246D" wp14:editId="68C6193F">
+            <wp:extent cx="5612130" cy="2712085"/>
+            <wp:effectExtent l="0" t="0" r="7620" b="0"/>
+            <wp:docPr id="2063202254" name="Imagen 1" descr="Interfaz de usuario gráfica, Texto, Aplicación&#10;&#10;Descripción generada automáticamente"/>
+            <wp:cNvGraphicFramePr>
+              <a:graphicFrameLocks xmlns:a="http://schemas.openxmlformats.org/drawingml/2006/main" noChangeAspect="1"/>
+            </wp:cNvGraphicFramePr>
+            <a:graphic xmlns:a="http://schemas.openxmlformats.org/drawingml/2006/main">
+              <a:graphicData uri="http://schemas.openxmlformats.org/drawingml/2006/picture">
+                <pic:pic xmlns:pic="http://schemas.openxmlformats.org/drawingml/2006/picture">
+                  <pic:nvPicPr>
+                    <pic:cNvPr id="2063202254" name="Imagen 1" descr="Interfaz de usuario gráfica, Texto, Aplicación&#10;&#10;Descripción generada automáticamente"/>
+                    <pic:cNvPicPr/>
+                  </pic:nvPicPr>
+                  <pic:blipFill>
+                    <a:blip r:embed="rId9"/>
+                    <a:stretch>
+                      <a:fillRect/>
+                    </a:stretch>
+                  </pic:blipFill>
+                  <pic:spPr>
+                    <a:xfrm>
+                      <a:off x="0" y="0"/>
+                      <a:ext cx="5612130" cy="2712085"/>
+                    </a:xfrm>
+                    <a:prstGeom prst="rect">
+                      <a:avLst/>
+                    </a:prstGeom>
+                  </pic:spPr>
+                </pic:pic>
+              </a:graphicData>
+            </a:graphic>
+          </wp:inline>
+        </w:drawing>
+      </w:r>
+    </w:p>
+    <w:p>
+      <w:r>
+        <w:drawing>
+          <wp:inline distT="0" distB="0" distL="0" distR="0" wp14:anchorId="10D817A6" wp14:editId="4D0FF586">
+            <wp:extent cx="4084674" cy="1806097"/>
+            <wp:effectExtent l="0" t="0" r="0" b="3810"/>
+            <wp:docPr id="1495115214" name="Imagen 1" descr="Interfaz de usuario gráfica, Texto, Aplicación&#10;&#10;Descripción generada automáticamente"/>
+            <wp:cNvGraphicFramePr>
+              <a:graphicFrameLocks xmlns:a="http://schemas.openxmlformats.org/drawingml/2006/main" noChangeAspect="1"/>
+            </wp:cNvGraphicFramePr>
+            <a:graphic xmlns:a="http://schemas.openxmlformats.org/drawingml/2006/main">
+              <a:graphicData uri="http://schemas.openxmlformats.org/drawingml/2006/picture">
+                <pic:pic xmlns:pic="http://schemas.openxmlformats.org/drawingml/2006/picture">
+                  <pic:nvPicPr>
+                    <pic:cNvPr id="1495115214" name="Imagen 1" descr="Interfaz de usuario gráfica, Texto, Aplicación&#10;&#10;Descripción generada automáticamente"/>
+                    <pic:cNvPicPr/>
+                  </pic:nvPicPr>
+                  <pic:blipFill>
+                    <a:blip r:embed="rId10"/>
+                    <a:stretch>
+                      <a:fillRect/>
+                    </a:stretch>
+                  </pic:blipFill>
+                  <pic:spPr>
+                    <a:xfrm>
+                      <a:off x="0" y="0"/>
+                      <a:ext cx="4084674" cy="1806097"/>
+                    </a:xfrm>
+                    <a:prstGeom prst="rect">
+                      <a:avLst/>
+                    </a:prstGeom>
+                  </pic:spPr>
+                </pic:pic>
+              </a:graphicData>
+            </a:graphic>
+          </wp:inline>
+        </w:drawing>
+      </w:r>
+    </w:p>
+    <w:p>
+      <w:r>
+        <w:t>Pero quedan muchos archivos</w:t>
+      </w:r>
+      <w:r>
+        <w:t>.</w:t>
+      </w:r>
+    </w:p>
+    <w:p>
+      <w:r>
+        <w:t xml:space="preserve">Entonces se usa </w:t>
+      </w:r>
+      <w:proofErr w:type="spellStart"/>
+      <w:r>
+        <w:t>clean</w:t>
+      </w:r>
+      <w:proofErr w:type="spellEnd"/>
+    </w:p>
+    <w:p>
+      <w:r>
+        <w:drawing>
+          <wp:inline distT="0" distB="0" distL="0" distR="0" wp14:anchorId="3C5635BC" wp14:editId="52583CA5">
+            <wp:extent cx="4442845" cy="2469094"/>
+            <wp:effectExtent l="0" t="0" r="0" b="7620"/>
+            <wp:docPr id="1520743123" name="Imagen 1" descr="Interfaz de usuario gráfica, Texto, Aplicación, Correo electrónico&#10;&#10;Descripción generada automáticamente"/>
+            <wp:cNvGraphicFramePr>
+              <a:graphicFrameLocks xmlns:a="http://schemas.openxmlformats.org/drawingml/2006/main" noChangeAspect="1"/>
+            </wp:cNvGraphicFramePr>
+            <a:graphic xmlns:a="http://schemas.openxmlformats.org/drawingml/2006/main">
+              <a:graphicData uri="http://schemas.openxmlformats.org/drawingml/2006/picture">
+                <pic:pic xmlns:pic="http://schemas.openxmlformats.org/drawingml/2006/picture">
+                  <pic:nvPicPr>
+                    <pic:cNvPr id="1520743123" name="Imagen 1" descr="Interfaz de usuario gráfica, Texto, Aplicación, Correo electrónico&#10;&#10;Descripción generada automáticamente"/>
+                    <pic:cNvPicPr/>
+                  </pic:nvPicPr>
+                  <pic:blipFill>
+                    <a:blip r:embed="rId11"/>
+                    <a:stretch>
+                      <a:fillRect/>
+                    </a:stretch>
+                  </pic:blipFill>
+                  <pic:spPr>
+                    <a:xfrm>
+                      <a:off x="0" y="0"/>
+                      <a:ext cx="4442845" cy="2469094"/>
+                    </a:xfrm>
+                    <a:prstGeom prst="rect">
+                      <a:avLst/>
+                    </a:prstGeom>
+                  </pic:spPr>
+                </pic:pic>
+              </a:graphicData>
+            </a:graphic>
+          </wp:inline>
+        </w:drawing>
+      </w:r>
+    </w:p>
+    <w:p>
+      <w:r>
+        <w:lastRenderedPageBreak/>
+        <w:drawing>
+          <wp:inline distT="0" distB="0" distL="0" distR="0" wp14:anchorId="4D0E8A8A" wp14:editId="41E5AB52">
+            <wp:extent cx="5601185" cy="1249788"/>
+            <wp:effectExtent l="0" t="0" r="0" b="7620"/>
+            <wp:docPr id="1410338791" name="Imagen 1"/>
+            <wp:cNvGraphicFramePr>
+              <a:graphicFrameLocks xmlns:a="http://schemas.openxmlformats.org/drawingml/2006/main" noChangeAspect="1"/>
+            </wp:cNvGraphicFramePr>
+            <a:graphic xmlns:a="http://schemas.openxmlformats.org/drawingml/2006/main">
+              <a:graphicData uri="http://schemas.openxmlformats.org/drawingml/2006/picture">
+                <pic:pic xmlns:pic="http://schemas.openxmlformats.org/drawingml/2006/picture">
+                  <pic:nvPicPr>
+                    <pic:cNvPr id="1410338791" name=""/>
+                    <pic:cNvPicPr/>
+                  </pic:nvPicPr>
+                  <pic:blipFill>
+                    <a:blip r:embed="rId12"/>
+                    <a:stretch>
+                      <a:fillRect/>
+                    </a:stretch>
+                  </pic:blipFill>
+                  <pic:spPr>
+                    <a:xfrm>
+                      <a:off x="0" y="0"/>
+                      <a:ext cx="5601185" cy="1249788"/>
+                    </a:xfrm>
+                    <a:prstGeom prst="rect">
+                      <a:avLst/>
+                    </a:prstGeom>
+                  </pic:spPr>
+                </pic:pic>
+              </a:graphicData>
+            </a:graphic>
+          </wp:inline>
+        </w:drawing>
+      </w:r>
+    </w:p>
+    <w:p>
+      <w:pPr>
+        <w:rPr>
+          <w:b/>
+          <w:bCs/>
+        </w:rPr>
+      </w:pPr>
+      <w:r>
+        <w:rPr>
+          <w:b/>
+          <w:bCs/>
+        </w:rPr>
+        <w:t>Ejercicio:</w:t>
+      </w:r>
+    </w:p>
+    <w:p>
+      <w:r>
+        <w:t xml:space="preserve">// </w:t>
+      </w:r>
+      <w:proofErr w:type="spellStart"/>
+      <w:r>
+        <w:t>compllilar</w:t>
+      </w:r>
+      <w:proofErr w:type="spellEnd"/>
+      <w:r>
+        <w:t xml:space="preserve"> y ejecutar el </w:t>
+      </w:r>
+      <w:proofErr w:type="spellStart"/>
+      <w:r>
+        <w:t>cppp</w:t>
+      </w:r>
+      <w:proofErr w:type="spellEnd"/>
+    </w:p>
+    <w:p>
+      <w:r>
+        <w:t xml:space="preserve">// eso </w:t>
+      </w:r>
+      <w:proofErr w:type="spellStart"/>
+      <w:r>
+        <w:t>genra</w:t>
+      </w:r>
+      <w:proofErr w:type="spellEnd"/>
+      <w:r>
+        <w:t xml:space="preserve"> el </w:t>
+      </w:r>
+      <w:proofErr w:type="spellStart"/>
+      <w:r>
+        <w:t>xvalues</w:t>
+      </w:r>
+      <w:proofErr w:type="spellEnd"/>
+    </w:p>
+    <w:p>
+      <w:r>
+        <w:t xml:space="preserve">// y luego ejecuta </w:t>
+      </w:r>
+      <w:proofErr w:type="spellStart"/>
+      <w:r>
+        <w:t>python</w:t>
+      </w:r>
+      <w:proofErr w:type="spellEnd"/>
+    </w:p>
+    <w:p>
+      <w:r>
+        <w:t xml:space="preserve">// no hay que crear archivo </w:t>
+      </w:r>
+      <w:proofErr w:type="spellStart"/>
+      <w:r>
+        <w:t>python</w:t>
+      </w:r>
+      <w:proofErr w:type="spellEnd"/>
+    </w:p>
+    <w:p>
+      <w:r>
+        <w:t xml:space="preserve">// </w:t>
+      </w:r>
+      <w:proofErr w:type="spellStart"/>
+      <w:r>
+        <w:t>python</w:t>
+      </w:r>
+      <w:proofErr w:type="spellEnd"/>
+      <w:r>
+        <w:t xml:space="preserve"> nombrearhcivo.py</w:t>
+      </w:r>
+    </w:p>
     <w:sectPr>
       <w:pgSz w:w="12240" w:h="15840"/>
       <w:pgMar w:top="1417" w:right="1701" w:bottom="1417" w:left="1701" w:header="708" w:footer="708" w:gutter="0"/>
@@ -3077,7 +4344,6 @@
   <w:style w:type="character" w:default="1" w:styleId="Fuentedeprrafopredeter">
     <w:name w:val="Default Paragraph Font"/>
     <w:uiPriority w:val="1"/>
-    <w:semiHidden/>
     <w:unhideWhenUsed/>
   </w:style>
   <w:style w:type="table" w:default="1" w:styleId="Tablanormal">

</xml_diff>

<commit_message>
taller 1 punto 3 corregido done
</commit_message>
<xml_diff>
--- a/Apuntes Eduardo/Apuntes E.docx
+++ b/Apuntes Eduardo/Apuntes E.docx
@@ -1,6 +1,6 @@
 
 <file path=word/document.xml><?xml version="1.0" encoding="utf-8"?>
-<w:document xmlns:wpc="http://schemas.microsoft.com/office/word/2010/wordprocessingCanvas" xmlns:cx="http://schemas.microsoft.com/office/drawing/2014/chartex" xmlns:cx1="http://schemas.microsoft.com/office/drawing/2015/9/8/chartex" xmlns:cx2="http://schemas.microsoft.com/office/drawing/2015/10/21/chartex" xmlns:cx3="http://schemas.microsoft.com/office/drawing/2016/5/9/chartex" xmlns:cx4="http://schemas.microsoft.com/office/drawing/2016/5/10/chartex" xmlns:cx5="http://schemas.microsoft.com/office/drawing/2016/5/11/chartex" xmlns:cx6="http://schemas.microsoft.com/office/drawing/2016/5/12/chartex" xmlns:cx7="http://schemas.microsoft.com/office/drawing/2016/5/13/chartex" xmlns:cx8="http://schemas.microsoft.com/office/drawing/2016/5/14/chartex" xmlns:mc="http://schemas.openxmlformats.org/markup-compatibility/2006" xmlns:aink="http://schemas.microsoft.com/office/drawing/2016/ink" xmlns:am3d="http://schemas.microsoft.com/office/drawing/2017/model3d" xmlns:o="urn:schemas-microsoft-com:office:office" xmlns:oel="http://schemas.microsoft.com/office/2019/extlst" xmlns:r="http://schemas.openxmlformats.org/officeDocument/2006/relationships" xmlns:m="http://schemas.openxmlformats.org/officeDocument/2006/math" xmlns:v="urn:schemas-microsoft-com:vml" xmlns:wp14="http://schemas.microsoft.com/office/word/2010/wordprocessingDrawing" xmlns:wp="http://schemas.openxmlformats.org/drawingml/2006/wordprocessingDrawing" xmlns:w10="urn:schemas-microsoft-com:office:word" xmlns:w="http://schemas.openxmlformats.org/wordprocessingml/2006/main" xmlns:w14="http://schemas.microsoft.com/office/word/2010/wordml" xmlns:w15="http://schemas.microsoft.com/office/word/2012/wordml" xmlns:w16cex="http://schemas.microsoft.com/office/word/2018/wordml/cex" xmlns:w16cid="http://schemas.microsoft.com/office/word/2016/wordml/cid" xmlns:w16="http://schemas.microsoft.com/office/word/2018/wordml" xmlns:w16sdtdh="http://schemas.microsoft.com/office/word/2020/wordml/sdtdatahash" xmlns:w16se="http://schemas.microsoft.com/office/word/2015/wordml/symex" xmlns:wpg="http://schemas.microsoft.com/office/word/2010/wordprocessingGroup" xmlns:wpi="http://schemas.microsoft.com/office/word/2010/wordprocessingInk" xmlns:wne="http://schemas.microsoft.com/office/word/2006/wordml" xmlns:wps="http://schemas.microsoft.com/office/word/2010/wordprocessingShape" mc:Ignorable="w14 w15 w16se w16cid w16 w16cex w16sdtdh wp14">
+<w:document xmlns:wpc="http://schemas.microsoft.com/office/word/2010/wordprocessingCanvas" xmlns:cx="http://schemas.microsoft.com/office/drawing/2014/chartex" xmlns:cx1="http://schemas.microsoft.com/office/drawing/2015/9/8/chartex" xmlns:cx2="http://schemas.microsoft.com/office/drawing/2015/10/21/chartex" xmlns:cx3="http://schemas.microsoft.com/office/drawing/2016/5/9/chartex" xmlns:cx4="http://schemas.microsoft.com/office/drawing/2016/5/10/chartex" xmlns:cx5="http://schemas.microsoft.com/office/drawing/2016/5/11/chartex" xmlns:cx6="http://schemas.microsoft.com/office/drawing/2016/5/12/chartex" xmlns:cx7="http://schemas.microsoft.com/office/drawing/2016/5/13/chartex" xmlns:cx8="http://schemas.microsoft.com/office/drawing/2016/5/14/chartex" xmlns:mc="http://schemas.openxmlformats.org/markup-compatibility/2006" xmlns:aink="http://schemas.microsoft.com/office/drawing/2016/ink" xmlns:am3d="http://schemas.microsoft.com/office/drawing/2017/model3d" xmlns:o="urn:schemas-microsoft-com:office:office" xmlns:oel="http://schemas.microsoft.com/office/2019/extlst" xmlns:r="http://schemas.openxmlformats.org/officeDocument/2006/relationships" xmlns:m="http://schemas.openxmlformats.org/officeDocument/2006/math" xmlns:v="urn:schemas-microsoft-com:vml" xmlns:wp14="http://schemas.microsoft.com/office/word/2010/wordprocessingDrawing" xmlns:wp="http://schemas.openxmlformats.org/drawingml/2006/wordprocessingDrawing" xmlns:w10="urn:schemas-microsoft-com:office:word" xmlns:w="http://schemas.openxmlformats.org/wordprocessingml/2006/main" xmlns:w14="http://schemas.microsoft.com/office/word/2010/wordml" xmlns:w15="http://schemas.microsoft.com/office/word/2012/wordml" xmlns:w16cex="http://schemas.microsoft.com/office/word/2018/wordml/cex" xmlns:w16cid="http://schemas.microsoft.com/office/word/2016/wordml/cid" xmlns:w16="http://schemas.microsoft.com/office/word/2018/wordml" xmlns:w16du="http://schemas.microsoft.com/office/word/2023/wordml/word16du" xmlns:w16sdtdh="http://schemas.microsoft.com/office/word/2020/wordml/sdtdatahash" xmlns:w16se="http://schemas.microsoft.com/office/word/2015/wordml/symex" xmlns:wpg="http://schemas.microsoft.com/office/word/2010/wordprocessingGroup" xmlns:wpi="http://schemas.microsoft.com/office/word/2010/wordprocessingInk" xmlns:wne="http://schemas.microsoft.com/office/word/2006/wordml" xmlns:wps="http://schemas.microsoft.com/office/word/2010/wordprocessingShape" mc:Ignorable="w14 w15 w16se w16cid w16 w16cex w16sdtdh wp14">
   <w:body>
     <w:p>
       <w:pPr>
@@ -2789,13 +2789,7 @@
         <w:t>: se guarda en bloques continuos</w:t>
       </w:r>
       <w:r>
-        <w:t xml:space="preserve">. </w:t>
-      </w:r>
-      <w:r>
-        <w:t>Más fácil acceso.</w:t>
-      </w:r>
-      <w:r>
-        <w:t xml:space="preserve"> Eliminación de las variables se hace de forma automática.</w:t>
+        <w:t>. Más fácil acceso. Eliminación de las variables se hace de forma automática.</w:t>
       </w:r>
     </w:p>
     <w:p>
@@ -3489,6 +3483,7 @@
         <w:rPr>
           <w:b/>
           <w:bCs/>
+          <w:noProof/>
         </w:rPr>
         <w:drawing>
           <wp:inline distT="0" distB="0" distL="0" distR="0" wp14:anchorId="63B1D89D" wp14:editId="1AE41862">
@@ -3577,6 +3572,9 @@
     </w:p>
     <w:p>
       <w:r>
+        <w:rPr>
+          <w:noProof/>
+        </w:rPr>
         <w:drawing>
           <wp:inline distT="0" distB="0" distL="0" distR="0" wp14:anchorId="35E824B3" wp14:editId="25D4A7FE">
             <wp:extent cx="4244708" cy="1844200"/>
@@ -3616,6 +3614,9 @@
     </w:p>
     <w:p>
       <w:r>
+        <w:rPr>
+          <w:noProof/>
+        </w:rPr>
         <w:drawing>
           <wp:inline distT="0" distB="0" distL="0" distR="0" wp14:anchorId="31AD53E9" wp14:editId="09E37D32">
             <wp:extent cx="5612130" cy="2729865"/>
@@ -3672,6 +3673,9 @@
     </w:p>
     <w:p>
       <w:r>
+        <w:rPr>
+          <w:noProof/>
+        </w:rPr>
         <w:lastRenderedPageBreak/>
         <w:drawing>
           <wp:inline distT="0" distB="0" distL="0" distR="0" wp14:anchorId="6893246D" wp14:editId="68C6193F">
@@ -3712,6 +3716,9 @@
     </w:p>
     <w:p>
       <w:r>
+        <w:rPr>
+          <w:noProof/>
+        </w:rPr>
         <w:drawing>
           <wp:inline distT="0" distB="0" distL="0" distR="0" wp14:anchorId="10D817A6" wp14:editId="4D0FF586">
             <wp:extent cx="4084674" cy="1806097"/>
@@ -3769,6 +3776,9 @@
     </w:p>
     <w:p>
       <w:r>
+        <w:rPr>
+          <w:noProof/>
+        </w:rPr>
         <w:drawing>
           <wp:inline distT="0" distB="0" distL="0" distR="0" wp14:anchorId="3C5635BC" wp14:editId="52583CA5">
             <wp:extent cx="4442845" cy="2469094"/>
@@ -3808,6 +3818,9 @@
     </w:p>
     <w:p>
       <w:r>
+        <w:rPr>
+          <w:noProof/>
+        </w:rPr>
         <w:lastRenderedPageBreak/>
         <w:drawing>
           <wp:inline distT="0" distB="0" distL="0" distR="0" wp14:anchorId="4D0E8A8A" wp14:editId="41E5AB52">
@@ -3930,6 +3943,61 @@
         <w:t xml:space="preserve"> nombrearhcivo.py</w:t>
       </w:r>
     </w:p>
+    <w:p>
+      <w:r>
+        <w:t xml:space="preserve">DUDA: -o y -c en </w:t>
+      </w:r>
+      <w:proofErr w:type="spellStart"/>
+      <w:r>
+        <w:t>c++</w:t>
+      </w:r>
+      <w:proofErr w:type="spellEnd"/>
+      <w:r>
+        <w:t>.</w:t>
+      </w:r>
+    </w:p>
+    <w:p>
+      <w:r>
+        <w:t xml:space="preserve">DUDA: </w:t>
+      </w:r>
+      <w:proofErr w:type="spellStart"/>
+      <w:proofErr w:type="gramStart"/>
+      <w:r>
+        <w:t>ifndef</w:t>
+      </w:r>
+      <w:proofErr w:type="spellEnd"/>
+      <w:r>
+        <w:t xml:space="preserve"> define </w:t>
+      </w:r>
+      <w:proofErr w:type="spellStart"/>
+      <w:r>
+        <w:t>endif</w:t>
+      </w:r>
+      <w:proofErr w:type="spellEnd"/>
+      <w:r>
+        <w:t xml:space="preserve"> para qué?</w:t>
+      </w:r>
+      <w:proofErr w:type="gramEnd"/>
+    </w:p>
+    <w:p>
+      <w:r>
+        <w:t xml:space="preserve">DUDA: </w:t>
+      </w:r>
+      <w:proofErr w:type="spellStart"/>
+      <w:r>
+        <w:t>template</w:t>
+      </w:r>
+      <w:proofErr w:type="spellEnd"/>
+      <w:r>
+        <w:t xml:space="preserve"> </w:t>
+      </w:r>
+    </w:p>
+    <w:p>
+      <w:r>
+        <w:t>DUDA: &amp;</w:t>
+      </w:r>
+    </w:p>
+    <w:p/>
     <w:sectPr>
       <w:pgSz w:w="12240" w:h="15840"/>
       <w:pgMar w:top="1417" w:right="1701" w:bottom="1417" w:left="1701" w:header="708" w:footer="708" w:gutter="0"/>
@@ -4344,6 +4412,7 @@
   <w:style w:type="character" w:default="1" w:styleId="Fuentedeprrafopredeter">
     <w:name w:val="Default Paragraph Font"/>
     <w:uiPriority w:val="1"/>
+    <w:semiHidden/>
     <w:unhideWhenUsed/>
   </w:style>
   <w:style w:type="table" w:default="1" w:styleId="Tablanormal">

</xml_diff>

<commit_message>
taller 3 almost done
</commit_message>
<xml_diff>
--- a/Apuntes Eduardo/Apuntes E.docx
+++ b/Apuntes Eduardo/Apuntes E.docx
@@ -332,8 +332,16 @@
         <w:rPr>
           <w:lang w:val="en-CA"/>
         </w:rPr>
-        <w:t xml:space="preserve"> hay do-while</w:t>
-      </w:r>
+        <w:t xml:space="preserve"> hay do-</w:t>
+      </w:r>
+      <w:proofErr w:type="gramStart"/>
+      <w:r>
+        <w:rPr>
+          <w:lang w:val="en-CA"/>
+        </w:rPr>
+        <w:t>while</w:t>
+      </w:r>
+      <w:proofErr w:type="gramEnd"/>
     </w:p>
     <w:p>
       <w:pPr>
@@ -439,7 +447,21 @@
         <w:rPr>
           <w:lang w:val="en-CA"/>
         </w:rPr>
-        <w:t xml:space="preserve"> (i.e. 0)?</w:t>
+        <w:t xml:space="preserve"> (</w:t>
+      </w:r>
+      <w:proofErr w:type="gramStart"/>
+      <w:r>
+        <w:rPr>
+          <w:lang w:val="en-CA"/>
+        </w:rPr>
+        <w:t>i.e.</w:t>
+      </w:r>
+      <w:proofErr w:type="gramEnd"/>
+      <w:r>
+        <w:rPr>
+          <w:lang w:val="en-CA"/>
+        </w:rPr>
+        <w:t xml:space="preserve"> 0)?</w:t>
       </w:r>
       <w:r>
         <w:rPr>
@@ -1869,6 +1891,7 @@
         <w:t xml:space="preserve"> constructor es con </w:t>
       </w:r>
       <w:proofErr w:type="spellStart"/>
+      <w:proofErr w:type="gramStart"/>
       <w:r>
         <w:rPr>
           <w:lang w:val="en-CA"/>
@@ -1886,7 +1909,14 @@
         <w:rPr>
           <w:lang w:val="en-CA"/>
         </w:rPr>
-        <w:t>y es privado.</w:t>
+        <w:t>y</w:t>
+      </w:r>
+      <w:proofErr w:type="gramEnd"/>
+      <w:r>
+        <w:rPr>
+          <w:lang w:val="en-CA"/>
+        </w:rPr>
+        <w:t xml:space="preserve"> es privado.</w:t>
       </w:r>
       <w:r>
         <w:rPr>
@@ -2260,8 +2290,16 @@
           <w:u w:val="single"/>
         </w:rPr>
         <w:lastRenderedPageBreak/>
-        <w:t>Semana 2 Miércoles</w:t>
-      </w:r>
+        <w:t xml:space="preserve">Semana 2 </w:t>
+      </w:r>
+      <w:proofErr w:type="gramStart"/>
+      <w:r>
+        <w:rPr>
+          <w:u w:val="single"/>
+        </w:rPr>
+        <w:t>Miércoles</w:t>
+      </w:r>
+      <w:proofErr w:type="gramEnd"/>
     </w:p>
     <w:p>
       <w:r>
@@ -2274,6 +2312,7 @@
         <w:t xml:space="preserve"> </w:t>
       </w:r>
       <w:proofErr w:type="spellStart"/>
+      <w:proofErr w:type="gramStart"/>
       <w:r>
         <w:t>this</w:t>
       </w:r>
@@ -2289,6 +2328,7 @@
       <w:r>
         <w:t>?</w:t>
       </w:r>
+      <w:proofErr w:type="gramEnd"/>
       <w:r>
         <w:t xml:space="preserve"> RTA: E</w:t>
       </w:r>
@@ -2301,7 +2341,15 @@
       </w:r>
       <w:proofErr w:type="spellEnd"/>
       <w:r>
-        <w:t>" se utiliza principalmente para evitar conflictos de nombres entre variables locales y miembros de la clase, mientras que en C++, se utiliza para acceder a los miembros de la clase a través de punteros</w:t>
+        <w:t xml:space="preserve">" se utiliza principalmente para evitar conflictos de nombres entre variables locales y miembros de la clase, mientras </w:t>
+      </w:r>
+      <w:proofErr w:type="gramStart"/>
+      <w:r>
+        <w:t>que</w:t>
+      </w:r>
+      <w:proofErr w:type="gramEnd"/>
+      <w:r>
+        <w:t xml:space="preserve"> en C++, se utiliza para acceder a los miembros de la clase a través de punteros</w:t>
       </w:r>
       <w:r>
         <w:t xml:space="preserve"> (se usa </w:t>
@@ -2380,7 +2428,15 @@
         <w:t>Un pointer</w:t>
       </w:r>
       <w:r>
-        <w:t xml:space="preserve"> se define con *. Una variable puntero guarda la dirección en memoria.</w:t>
+        <w:t xml:space="preserve"> se define con *. Una </w:t>
+      </w:r>
+      <w:proofErr w:type="gramStart"/>
+      <w:r>
+        <w:t>variable puntero</w:t>
+      </w:r>
+      <w:proofErr w:type="gramEnd"/>
+      <w:r>
+        <w:t xml:space="preserve"> guarda la dirección en memoria.</w:t>
       </w:r>
     </w:p>
     <w:p>
@@ -2507,12 +2563,17 @@
         <w:t xml:space="preserve">a -&gt; </w:t>
       </w:r>
       <w:proofErr w:type="spellStart"/>
+      <w:proofErr w:type="gramStart"/>
       <w:r>
         <w:t>ptrA</w:t>
       </w:r>
       <w:proofErr w:type="spellEnd"/>
       <w:r>
-        <w:t xml:space="preserve">  =&gt; &amp;a</w:t>
+        <w:t xml:space="preserve">  =</w:t>
+      </w:r>
+      <w:proofErr w:type="gramEnd"/>
+      <w:r>
+        <w:t>&gt; &amp;a</w:t>
       </w:r>
     </w:p>
     <w:p>
@@ -2526,12 +2587,17 @@
         <w:t xml:space="preserve"> </w:t>
       </w:r>
       <w:proofErr w:type="spellStart"/>
+      <w:proofErr w:type="gramStart"/>
       <w:r>
         <w:t>ptrA</w:t>
       </w:r>
       <w:proofErr w:type="spellEnd"/>
       <w:r>
-        <w:t xml:space="preserve">  =&gt; </w:t>
+        <w:t xml:space="preserve">  =</w:t>
+      </w:r>
+      <w:proofErr w:type="gramEnd"/>
+      <w:r>
+        <w:t xml:space="preserve">&gt; </w:t>
       </w:r>
       <w:r>
         <w:t>*</w:t>
@@ -2742,7 +2808,21 @@
           <w:u w:val="single"/>
         </w:rPr>
         <w:lastRenderedPageBreak/>
-        <w:t>Semana 2 Viernes (14/04)</w:t>
+        <w:t xml:space="preserve">Semana 2 </w:t>
+      </w:r>
+      <w:proofErr w:type="gramStart"/>
+      <w:r>
+        <w:rPr>
+          <w:u w:val="single"/>
+        </w:rPr>
+        <w:t>Viernes</w:t>
+      </w:r>
+      <w:proofErr w:type="gramEnd"/>
+      <w:r>
+        <w:rPr>
+          <w:u w:val="single"/>
+        </w:rPr>
+        <w:t xml:space="preserve"> (14/04)</w:t>
       </w:r>
     </w:p>
     <w:p>
@@ -3222,10 +3302,12 @@
         <w:t xml:space="preserve"> </w:t>
       </w:r>
       <w:proofErr w:type="spellStart"/>
+      <w:proofErr w:type="gramStart"/>
       <w:r>
         <w:t>cpp</w:t>
       </w:r>
       <w:proofErr w:type="spellEnd"/>
+      <w:proofErr w:type="gramEnd"/>
       <w:r>
         <w:t xml:space="preserve"> pero se definen “.h”.</w:t>
       </w:r>
@@ -4084,7 +4166,15 @@
         <w:t xml:space="preserve"> RTA: </w:t>
       </w:r>
       <w:r>
-        <w:t>Un archivo objeto es un archivo binario intermedio que contiene el código compilado pero no enlazado. Enlazar es el proceso de combinar uno o más archivos objeto y, opcionalmente, bibliotecas para crear un archivo ejecutable o una biblioteca compartida</w:t>
+        <w:t xml:space="preserve">Un archivo objeto es un archivo binario intermedio que contiene el código </w:t>
+      </w:r>
+      <w:proofErr w:type="gramStart"/>
+      <w:r>
+        <w:t>compilado</w:t>
+      </w:r>
+      <w:proofErr w:type="gramEnd"/>
+      <w:r>
+        <w:t xml:space="preserve"> pero no enlazado. Enlazar es el proceso de combinar uno o más archivos objeto y, opcionalmente, bibliotecas para crear un archivo ejecutable o una biblioteca compartida</w:t>
       </w:r>
       <w:r>
         <w:t xml:space="preserve">. </w:t>
@@ -4110,6 +4200,7 @@
         <w:t xml:space="preserve">: </w:t>
       </w:r>
       <w:proofErr w:type="spellStart"/>
+      <w:proofErr w:type="gramStart"/>
       <w:r>
         <w:t>ifndef</w:t>
       </w:r>
@@ -4125,6 +4216,7 @@
       <w:r>
         <w:t xml:space="preserve"> para qué?</w:t>
       </w:r>
+      <w:proofErr w:type="gramEnd"/>
       <w:r>
         <w:t xml:space="preserve"> </w:t>
       </w:r>
@@ -4440,7 +4532,21 @@
           <w:u w:val="single"/>
         </w:rPr>
         <w:lastRenderedPageBreak/>
-        <w:t>Semana 3 Miércoles:</w:t>
+        <w:t xml:space="preserve">Semana 3 </w:t>
+      </w:r>
+      <w:proofErr w:type="gramStart"/>
+      <w:r>
+        <w:rPr>
+          <w:u w:val="single"/>
+        </w:rPr>
+        <w:t>Miércoles</w:t>
+      </w:r>
+      <w:proofErr w:type="gramEnd"/>
+      <w:r>
+        <w:rPr>
+          <w:u w:val="single"/>
+        </w:rPr>
+        <w:t>:</w:t>
       </w:r>
     </w:p>
     <w:p>
@@ -4484,12 +4590,17 @@
       </w:r>
     </w:p>
     <w:p>
+      <w:proofErr w:type="gramStart"/>
       <w:r>
         <w:t xml:space="preserve">¿Qué pasa si se hace </w:t>
       </w:r>
       <w:proofErr w:type="spellStart"/>
       <w:r>
-        <w:t>ptrMytriangle.a</w:t>
+        <w:t>ptrMytriangle.</w:t>
+      </w:r>
+      <w:proofErr w:type="gramEnd"/>
+      <w:r>
+        <w:t>a</w:t>
       </w:r>
       <w:proofErr w:type="spellEnd"/>
       <w:r>
@@ -4553,7 +4664,15 @@
       </w:r>
       <w:proofErr w:type="spellEnd"/>
       <w:r>
-        <w:t xml:space="preserve">-&gt;a = 3  equivale a </w:t>
+        <w:t xml:space="preserve">-&gt;a = </w:t>
+      </w:r>
+      <w:proofErr w:type="gramStart"/>
+      <w:r>
+        <w:t>3  equivale</w:t>
+      </w:r>
+      <w:proofErr w:type="gramEnd"/>
+      <w:r>
+        <w:t xml:space="preserve"> a </w:t>
       </w:r>
       <w:proofErr w:type="spellStart"/>
       <w:r>
@@ -5259,12 +5378,14 @@
           <w:rFonts w:eastAsiaTheme="minorEastAsia"/>
         </w:rPr>
       </w:pPr>
+      <w:proofErr w:type="gramStart"/>
       <w:r>
         <w:rPr>
           <w:rFonts w:eastAsiaTheme="minorEastAsia"/>
         </w:rPr>
         <w:t>Cómo se ve?</w:t>
       </w:r>
+      <w:proofErr w:type="gramEnd"/>
       <w:r>
         <w:rPr>
           <w:rFonts w:eastAsiaTheme="minorEastAsia"/>
@@ -5380,7 +5501,15 @@
           <w:rFonts w:ascii="Cambria Math" w:eastAsiaTheme="minorEastAsia" w:hAnsi="Cambria Math"/>
           <w:iCs/>
         </w:rPr>
-        <w:t xml:space="preserve">El producto de impar con par da una función impar y al </w:t>
+        <w:t xml:space="preserve">El producto de impar con par da una función impar y </w:t>
+      </w:r>
+      <w:proofErr w:type="gramStart"/>
+      <w:r>
+        <w:rPr>
+          <w:rFonts w:ascii="Cambria Math" w:eastAsiaTheme="minorEastAsia" w:hAnsi="Cambria Math"/>
+          <w:iCs/>
+        </w:rPr>
+        <w:t xml:space="preserve">al </w:t>
       </w:r>
       <w:proofErr w:type="spellStart"/>
       <w:r>
@@ -5391,6 +5520,7 @@
         <w:t>integral</w:t>
       </w:r>
       <w:proofErr w:type="spellEnd"/>
+      <w:proofErr w:type="gramEnd"/>
       <w:r>
         <w:rPr>
           <w:rFonts w:ascii="Cambria Math" w:eastAsiaTheme="minorEastAsia" w:hAnsi="Cambria Math"/>
@@ -5620,6 +5750,7 @@
           <w:rFonts w:eastAsiaTheme="minorEastAsia"/>
         </w:rPr>
       </w:pPr>
+      <w:proofErr w:type="gramStart"/>
       <w:r>
         <w:rPr>
           <w:rFonts w:eastAsiaTheme="minorEastAsia"/>
@@ -5630,7 +5761,14 @@
         <w:rPr>
           <w:rFonts w:eastAsiaTheme="minorEastAsia"/>
         </w:rPr>
-        <w:t xml:space="preserve">? Ambas son seno (impares), pero el periodo es diferente (no se </w:t>
+        <w:t>?</w:t>
+      </w:r>
+      <w:proofErr w:type="gramEnd"/>
+      <w:r>
+        <w:rPr>
+          <w:rFonts w:eastAsiaTheme="minorEastAsia"/>
+        </w:rPr>
+        <w:t xml:space="preserve"> Ambas son seno (impares), pero el periodo es diferente (no se </w:t>
       </w:r>
       <w:proofErr w:type="spellStart"/>
       <w:r>
@@ -9643,7 +9781,21 @@
           <w:u w:val="single"/>
         </w:rPr>
         <w:lastRenderedPageBreak/>
-        <w:t>Semana 3 Viernes:</w:t>
+        <w:t xml:space="preserve">Semana 3 </w:t>
+      </w:r>
+      <w:proofErr w:type="gramStart"/>
+      <w:r>
+        <w:rPr>
+          <w:u w:val="single"/>
+        </w:rPr>
+        <w:t>Viernes</w:t>
+      </w:r>
+      <w:proofErr w:type="gramEnd"/>
+      <w:r>
+        <w:rPr>
+          <w:u w:val="single"/>
+        </w:rPr>
+        <w:t>:</w:t>
       </w:r>
     </w:p>
     <w:p>
@@ -17012,7 +17164,21 @@
           <w:u w:val="single"/>
         </w:rPr>
         <w:lastRenderedPageBreak/>
-        <w:t>Semana 4 Miércoles:</w:t>
+        <w:t xml:space="preserve">Semana 4 </w:t>
+      </w:r>
+      <w:proofErr w:type="gramStart"/>
+      <w:r>
+        <w:rPr>
+          <w:u w:val="single"/>
+        </w:rPr>
+        <w:t>Miércoles</w:t>
+      </w:r>
+      <w:proofErr w:type="gramEnd"/>
+      <w:r>
+        <w:rPr>
+          <w:u w:val="single"/>
+        </w:rPr>
+        <w:t>:</w:t>
       </w:r>
     </w:p>
     <w:p>
@@ -20778,7 +20944,23 @@
           <w:rFonts w:ascii="Cambria Math" w:eastAsiaTheme="minorEastAsia" w:hAnsi="Cambria Math"/>
           <w:u w:val="single"/>
         </w:rPr>
-        <w:t>4 Viernes:</w:t>
+        <w:t xml:space="preserve">4 </w:t>
+      </w:r>
+      <w:proofErr w:type="gramStart"/>
+      <w:r>
+        <w:rPr>
+          <w:rFonts w:ascii="Cambria Math" w:eastAsiaTheme="minorEastAsia" w:hAnsi="Cambria Math"/>
+          <w:u w:val="single"/>
+        </w:rPr>
+        <w:t>Viernes</w:t>
+      </w:r>
+      <w:proofErr w:type="gramEnd"/>
+      <w:r>
+        <w:rPr>
+          <w:rFonts w:ascii="Cambria Math" w:eastAsiaTheme="minorEastAsia" w:hAnsi="Cambria Math"/>
+          <w:u w:val="single"/>
+        </w:rPr>
+        <w:t>:</w:t>
       </w:r>
     </w:p>
     <w:p>
@@ -25128,7 +25310,21 @@
         <w:rPr>
           <w:rFonts w:ascii="Cambria Math" w:eastAsiaTheme="minorEastAsia" w:hAnsi="Cambria Math"/>
         </w:rPr>
-        <w:t xml:space="preserve"> es una función generador (</w:t>
+        <w:t xml:space="preserve"> es una </w:t>
+      </w:r>
+      <w:proofErr w:type="gramStart"/>
+      <w:r>
+        <w:rPr>
+          <w:rFonts w:ascii="Cambria Math" w:eastAsiaTheme="minorEastAsia" w:hAnsi="Cambria Math"/>
+        </w:rPr>
+        <w:t>función generador</w:t>
+      </w:r>
+      <w:proofErr w:type="gramEnd"/>
+      <w:r>
+        <w:rPr>
+          <w:rFonts w:ascii="Cambria Math" w:eastAsiaTheme="minorEastAsia" w:hAnsi="Cambria Math"/>
+        </w:rPr>
+        <w:t xml:space="preserve"> (</w:t>
       </w:r>
       <w:proofErr w:type="spellStart"/>
       <w:r>
@@ -25298,6 +25494,7 @@
         <w:t xml:space="preserve">Si se elige mucho tiempo, se va a demorar mucho la simulación. Recomendación: máximo 100 de </w:t>
       </w:r>
       <w:proofErr w:type="spellStart"/>
+      <w:proofErr w:type="gramStart"/>
       <w:r>
         <w:rPr>
           <w:rFonts w:ascii="Cambria Math" w:eastAsiaTheme="minorEastAsia" w:hAnsi="Cambria Math"/>
@@ -25305,6 +25502,7 @@
         <w:t>frame</w:t>
       </w:r>
       <w:proofErr w:type="spellEnd"/>
+      <w:proofErr w:type="gramEnd"/>
       <w:r>
         <w:rPr>
           <w:rFonts w:ascii="Cambria Math" w:eastAsiaTheme="minorEastAsia" w:hAnsi="Cambria Math"/>
@@ -25379,7 +25577,23 @@
           <w:u w:val="single"/>
         </w:rPr>
         <w:lastRenderedPageBreak/>
-        <w:t>Semana 5 Miércoles:</w:t>
+        <w:t xml:space="preserve">Semana 5 </w:t>
+      </w:r>
+      <w:proofErr w:type="gramStart"/>
+      <w:r>
+        <w:rPr>
+          <w:rFonts w:ascii="Cambria Math" w:eastAsiaTheme="minorEastAsia" w:hAnsi="Cambria Math"/>
+          <w:u w:val="single"/>
+        </w:rPr>
+        <w:t>Miércoles</w:t>
+      </w:r>
+      <w:proofErr w:type="gramEnd"/>
+      <w:r>
+        <w:rPr>
+          <w:rFonts w:ascii="Cambria Math" w:eastAsiaTheme="minorEastAsia" w:hAnsi="Cambria Math"/>
+          <w:u w:val="single"/>
+        </w:rPr>
+        <w:t>:</w:t>
       </w:r>
     </w:p>
     <w:p>
@@ -25520,7 +25734,21 @@
         <w:rPr>
           <w:rFonts w:ascii="Cambria Math" w:eastAsiaTheme="minorEastAsia" w:hAnsi="Cambria Math"/>
         </w:rPr>
-        <w:t xml:space="preserve"> es mejor que Euler mejorado pero sigue la misma idea.</w:t>
+        <w:t xml:space="preserve"> es mejor que Euler </w:t>
+      </w:r>
+      <w:proofErr w:type="gramStart"/>
+      <w:r>
+        <w:rPr>
+          <w:rFonts w:ascii="Cambria Math" w:eastAsiaTheme="minorEastAsia" w:hAnsi="Cambria Math"/>
+        </w:rPr>
+        <w:t>mejorado</w:t>
+      </w:r>
+      <w:proofErr w:type="gramEnd"/>
+      <w:r>
+        <w:rPr>
+          <w:rFonts w:ascii="Cambria Math" w:eastAsiaTheme="minorEastAsia" w:hAnsi="Cambria Math"/>
+        </w:rPr>
+        <w:t xml:space="preserve"> pero sigue la misma idea.</w:t>
       </w:r>
     </w:p>
     <w:p>
@@ -28583,8 +28811,17 @@
           <w:u w:val="single"/>
         </w:rPr>
         <w:lastRenderedPageBreak/>
-        <w:t>Semana 5 Viernes</w:t>
-      </w:r>
+        <w:t xml:space="preserve">Semana 5 </w:t>
+      </w:r>
+      <w:proofErr w:type="gramStart"/>
+      <w:r>
+        <w:rPr>
+          <w:rFonts w:ascii="Cambria Math" w:eastAsiaTheme="minorEastAsia" w:hAnsi="Cambria Math"/>
+          <w:u w:val="single"/>
+        </w:rPr>
+        <w:t>Viernes</w:t>
+      </w:r>
+      <w:proofErr w:type="gramEnd"/>
       <w:r>
         <w:rPr>
           <w:rFonts w:ascii="Cambria Math" w:eastAsiaTheme="minorEastAsia" w:hAnsi="Cambria Math"/>
@@ -31184,8 +31421,17 @@
           <w:u w:val="single"/>
         </w:rPr>
         <w:lastRenderedPageBreak/>
-        <w:t>Semana 6 Miércoles</w:t>
-      </w:r>
+        <w:t xml:space="preserve">Semana 6 </w:t>
+      </w:r>
+      <w:proofErr w:type="gramStart"/>
+      <w:r>
+        <w:rPr>
+          <w:rFonts w:ascii="Cambria Math" w:eastAsiaTheme="minorEastAsia" w:hAnsi="Cambria Math"/>
+          <w:u w:val="single"/>
+        </w:rPr>
+        <w:t>Miércoles</w:t>
+      </w:r>
+      <w:proofErr w:type="gramEnd"/>
     </w:p>
     <w:p>
       <w:pPr>
@@ -33472,13 +33718,8 @@
                             </w:r>
                           </w:p>
                           <w:p>
-                            <w:proofErr w:type="spellStart"/>
                             <w:r>
-                              <w:t>for</w:t>
-                            </w:r>
-                            <w:proofErr w:type="spellEnd"/>
-                            <w:r>
-                              <w:t xml:space="preserve"> </w:t>
+                              <w:t xml:space="preserve">for </w:t>
                             </w:r>
                             <w:r>
                               <w:t>n</w:t>
@@ -33501,14 +33742,7 @@
                           <w:p>
                             <w:r>
                               <w:tab/>
-                            </w:r>
-                            <w:proofErr w:type="spellStart"/>
-                            <w:r>
-                              <w:t>for</w:t>
-                            </w:r>
-                            <w:proofErr w:type="spellEnd"/>
-                            <w:r>
-                              <w:t xml:space="preserve"> </w:t>
+                              <w:t xml:space="preserve">for </w:t>
                             </w:r>
                             <w:r>
                               <w:t>i</w:t>
@@ -33534,23 +33768,7 @@
                             </w:r>
                             <w:r>
                               <w:tab/>
-                              <w:t>U[</w:t>
-                            </w:r>
-                            <w:proofErr w:type="spellStart"/>
-                            <w:r>
-                              <w:t>i,n</w:t>
-                            </w:r>
-                            <w:proofErr w:type="spellEnd"/>
-                            <w:r>
-                              <w:t>]=</w:t>
-                            </w:r>
-                            <w:proofErr w:type="spellStart"/>
-                            <w:r>
-                              <w:t>aU</w:t>
-                            </w:r>
-                            <w:proofErr w:type="spellEnd"/>
-                            <w:r>
-                              <w:t>[i,n-1] + r(U[</w:t>
+                              <w:t>U[i,n]=aU[i,n-1] + r(U[</w:t>
                             </w:r>
                             <w:r>
                               <w:t>i+1, n-1</w:t>
@@ -33609,13 +33827,8 @@
                       </w:r>
                     </w:p>
                     <w:p>
-                      <w:proofErr w:type="spellStart"/>
                       <w:r>
-                        <w:t>for</w:t>
-                      </w:r>
-                      <w:proofErr w:type="spellEnd"/>
-                      <w:r>
-                        <w:t xml:space="preserve"> </w:t>
+                        <w:t xml:space="preserve">for </w:t>
                       </w:r>
                       <w:r>
                         <w:t>n</w:t>
@@ -33638,14 +33851,7 @@
                     <w:p>
                       <w:r>
                         <w:tab/>
-                      </w:r>
-                      <w:proofErr w:type="spellStart"/>
-                      <w:r>
-                        <w:t>for</w:t>
-                      </w:r>
-                      <w:proofErr w:type="spellEnd"/>
-                      <w:r>
-                        <w:t xml:space="preserve"> </w:t>
+                        <w:t xml:space="preserve">for </w:t>
                       </w:r>
                       <w:r>
                         <w:t>i</w:t>
@@ -33671,23 +33877,7 @@
                       </w:r>
                       <w:r>
                         <w:tab/>
-                        <w:t>U[</w:t>
-                      </w:r>
-                      <w:proofErr w:type="spellStart"/>
-                      <w:r>
-                        <w:t>i,n</w:t>
-                      </w:r>
-                      <w:proofErr w:type="spellEnd"/>
-                      <w:r>
-                        <w:t>]=</w:t>
-                      </w:r>
-                      <w:proofErr w:type="spellStart"/>
-                      <w:r>
-                        <w:t>aU</w:t>
-                      </w:r>
-                      <w:proofErr w:type="spellEnd"/>
-                      <w:r>
-                        <w:t>[i,n-1] + r(U[</w:t>
+                        <w:t>U[i,n]=aU[i,n-1] + r(U[</w:t>
                       </w:r>
                       <w:r>
                         <w:t>i+1, n-1</w:t>
@@ -34048,8 +34238,17 @@
           <w:u w:val="single"/>
         </w:rPr>
         <w:lastRenderedPageBreak/>
-        <w:t>Semana 6 Viernes</w:t>
-      </w:r>
+        <w:t xml:space="preserve">Semana 6 </w:t>
+      </w:r>
+      <w:proofErr w:type="gramStart"/>
+      <w:r>
+        <w:rPr>
+          <w:rFonts w:ascii="Cambria Math" w:eastAsiaTheme="minorEastAsia" w:hAnsi="Cambria Math"/>
+          <w:u w:val="single"/>
+        </w:rPr>
+        <w:t>Viernes</w:t>
+      </w:r>
+      <w:proofErr w:type="gramEnd"/>
     </w:p>
     <w:p>
       <w:pPr>
@@ -34343,13 +34542,7 @@
                     <w:rPr>
                       <w:rFonts w:ascii="Cambria Math" w:eastAsiaTheme="minorEastAsia" w:hAnsi="Cambria Math"/>
                     </w:rPr>
-                    <m:t>i</m:t>
-                  </m:r>
-                  <m:r>
-                    <w:rPr>
-                      <w:rFonts w:ascii="Cambria Math" w:eastAsiaTheme="minorEastAsia" w:hAnsi="Cambria Math"/>
-                    </w:rPr>
-                    <m:t>+1</m:t>
+                    <m:t>i+1</m:t>
                   </m:r>
                 </m:sub>
                 <m:sup>
@@ -34389,13 +34582,7 @@
                     <w:rPr>
                       <w:rFonts w:ascii="Cambria Math" w:eastAsiaTheme="minorEastAsia" w:hAnsi="Cambria Math"/>
                     </w:rPr>
-                    <m:t>i</m:t>
-                  </m:r>
-                  <m:r>
-                    <w:rPr>
-                      <w:rFonts w:ascii="Cambria Math" w:eastAsiaTheme="minorEastAsia" w:hAnsi="Cambria Math"/>
-                    </w:rPr>
-                    <m:t>-1</m:t>
+                    <m:t>i-1</m:t>
                   </m:r>
                 </m:sub>
                 <m:sup>
@@ -35150,13 +35337,7 @@
                 <w:rPr>
                   <w:rFonts w:ascii="Cambria Math" w:eastAsiaTheme="minorEastAsia" w:hAnsi="Cambria Math"/>
                 </w:rPr>
-                <m:t>x</m:t>
-              </m:r>
-              <m:r>
-                <w:rPr>
-                  <w:rFonts w:ascii="Cambria Math" w:eastAsiaTheme="minorEastAsia" w:hAnsi="Cambria Math"/>
-                </w:rPr>
-                <m:t>y</m:t>
+                <m:t>xy</m:t>
               </m:r>
             </m:sub>
           </m:sSub>
@@ -35188,13 +35369,7 @@
                 <w:rPr>
                   <w:rFonts w:ascii="Cambria Math" w:eastAsiaTheme="minorEastAsia" w:hAnsi="Cambria Math"/>
                 </w:rPr>
-                <m:t>∂</m:t>
-              </m:r>
-              <m:r>
-                <w:rPr>
-                  <w:rFonts w:ascii="Cambria Math" w:eastAsiaTheme="minorEastAsia" w:hAnsi="Cambria Math"/>
-                </w:rPr>
-                <m:t>x</m:t>
+                <m:t>∂x</m:t>
               </m:r>
             </m:den>
           </m:f>
@@ -35328,13 +35503,7 @@
             <w:rPr>
               <w:rFonts w:ascii="Cambria Math" w:eastAsiaTheme="minorEastAsia" w:hAnsi="Cambria Math"/>
             </w:rPr>
-            <m:t>+D</m:t>
-          </m:r>
-          <m:r>
-            <w:rPr>
-              <w:rFonts w:ascii="Cambria Math" w:eastAsiaTheme="minorEastAsia" w:hAnsi="Cambria Math"/>
-            </w:rPr>
-            <m:t>x+Ey+F=0</m:t>
+            <m:t>+Dx+Ey+F=0</m:t>
           </m:r>
         </m:oMath>
       </m:oMathPara>
@@ -36665,19 +36834,7 @@
             <w:rPr>
               <w:rFonts w:ascii="Cambria Math" w:eastAsiaTheme="minorEastAsia" w:hAnsi="Cambria Math"/>
             </w:rPr>
-            <m:t>&lt;</m:t>
-          </m:r>
-          <m:r>
-            <w:rPr>
-              <w:rFonts w:ascii="Cambria Math" w:eastAsiaTheme="minorEastAsia" w:hAnsi="Cambria Math"/>
-            </w:rPr>
-            <m:t>AC→</m:t>
-          </m:r>
-          <m:r>
-            <w:rPr>
-              <w:rFonts w:ascii="Cambria Math" w:eastAsiaTheme="minorEastAsia" w:hAnsi="Cambria Math"/>
-            </w:rPr>
-            <m:t>elíptica</m:t>
+            <m:t>&lt;AC→elíptica</m:t>
           </m:r>
         </m:oMath>
       </m:oMathPara>
@@ -36695,19 +36852,7 @@
         <w:rPr>
           <w:rFonts w:ascii="Cambria Math" w:eastAsiaTheme="minorEastAsia" w:hAnsi="Cambria Math"/>
         </w:rPr>
-        <w:t xml:space="preserve">Ejemplo de ecuación diferencial </w:t>
-      </w:r>
-      <w:r>
-        <w:rPr>
-          <w:rFonts w:ascii="Cambria Math" w:eastAsiaTheme="minorEastAsia" w:hAnsi="Cambria Math"/>
-        </w:rPr>
-        <w:t xml:space="preserve">elíptica </w:t>
-      </w:r>
-      <w:r>
-        <w:rPr>
-          <w:rFonts w:ascii="Cambria Math" w:eastAsiaTheme="minorEastAsia" w:hAnsi="Cambria Math"/>
-        </w:rPr>
-        <w:t xml:space="preserve">es </w:t>
+        <w:t xml:space="preserve">Ejemplo de ecuación diferencial elíptica es </w:t>
       </w:r>
       <w:r>
         <w:rPr>
@@ -37991,13 +38136,7 @@
                         <w:rPr>
                           <w:rFonts w:ascii="Cambria Math" w:eastAsiaTheme="minorEastAsia" w:hAnsi="Cambria Math"/>
                         </w:rPr>
-                        <m:t>i</m:t>
-                      </m:r>
-                      <m:r>
-                        <w:rPr>
-                          <w:rFonts w:ascii="Cambria Math" w:eastAsiaTheme="minorEastAsia" w:hAnsi="Cambria Math"/>
-                        </w:rPr>
-                        <m:t>+1</m:t>
+                        <m:t>i+1</m:t>
                       </m:r>
                     </m:sub>
                     <m:sup>
@@ -38037,13 +38176,7 @@
                         <w:rPr>
                           <w:rFonts w:ascii="Cambria Math" w:eastAsiaTheme="minorEastAsia" w:hAnsi="Cambria Math"/>
                         </w:rPr>
-                        <m:t>i</m:t>
-                      </m:r>
-                      <m:r>
-                        <w:rPr>
-                          <w:rFonts w:ascii="Cambria Math" w:eastAsiaTheme="minorEastAsia" w:hAnsi="Cambria Math"/>
-                        </w:rPr>
-                        <m:t>-1</m:t>
+                        <m:t>i-1</m:t>
                       </m:r>
                     </m:sub>
                     <m:sup>
@@ -38059,13 +38192,7 @@
                     <w:rPr>
                       <w:rFonts w:ascii="Cambria Math" w:eastAsiaTheme="minorEastAsia" w:hAnsi="Cambria Math"/>
                     </w:rPr>
-                    <m:t>-</m:t>
-                  </m:r>
-                  <m:r>
-                    <w:rPr>
-                      <w:rFonts w:ascii="Cambria Math" w:eastAsiaTheme="minorEastAsia" w:hAnsi="Cambria Math"/>
-                    </w:rPr>
-                    <m:t>2</m:t>
+                    <m:t>-2</m:t>
                   </m:r>
                   <m:sSubSup>
                     <m:sSubSupPr>
@@ -38249,14 +38376,7 @@
               <w:rFonts w:ascii="Cambria Math" w:eastAsiaTheme="minorEastAsia" w:hAnsi="Cambria Math"/>
               <w:highlight w:val="yellow"/>
             </w:rPr>
-            <m:t>=</m:t>
-          </m:r>
-          <m:r>
-            <w:rPr>
-              <w:rFonts w:ascii="Cambria Math" w:eastAsiaTheme="minorEastAsia" w:hAnsi="Cambria Math"/>
-              <w:highlight w:val="yellow"/>
-            </w:rPr>
-            <m:t>2</m:t>
+            <m:t>=2</m:t>
           </m:r>
           <m:d>
             <m:dPr>
@@ -38276,14 +38396,7 @@
                   <w:rFonts w:ascii="Cambria Math" w:eastAsiaTheme="minorEastAsia" w:hAnsi="Cambria Math"/>
                   <w:highlight w:val="yellow"/>
                 </w:rPr>
-                <m:t>1</m:t>
-              </m:r>
-              <m:r>
-                <w:rPr>
-                  <w:rFonts w:ascii="Cambria Math" w:eastAsiaTheme="minorEastAsia" w:hAnsi="Cambria Math"/>
-                  <w:highlight w:val="yellow"/>
-                </w:rPr>
-                <m:t>-</m:t>
+                <m:t>1-</m:t>
               </m:r>
               <m:f>
                 <m:fPr>
@@ -38641,21 +38754,7 @@
                       <w:rFonts w:ascii="Cambria Math" w:eastAsiaTheme="minorEastAsia" w:hAnsi="Cambria Math"/>
                       <w:highlight w:val="yellow"/>
                     </w:rPr>
-                    <m:t>i</m:t>
-                  </m:r>
-                  <m:r>
-                    <w:rPr>
-                      <w:rFonts w:ascii="Cambria Math" w:eastAsiaTheme="minorEastAsia" w:hAnsi="Cambria Math"/>
-                      <w:highlight w:val="yellow"/>
-                    </w:rPr>
-                    <m:t>-</m:t>
-                  </m:r>
-                  <m:r>
-                    <w:rPr>
-                      <w:rFonts w:ascii="Cambria Math" w:eastAsiaTheme="minorEastAsia" w:hAnsi="Cambria Math"/>
-                      <w:highlight w:val="yellow"/>
-                    </w:rPr>
-                    <m:t>1</m:t>
+                    <m:t>i-1</m:t>
                   </m:r>
                 </m:sub>
                 <m:sup>
@@ -38711,14 +38810,7 @@
                   <w:rFonts w:ascii="Cambria Math" w:eastAsiaTheme="minorEastAsia" w:hAnsi="Cambria Math"/>
                   <w:highlight w:val="yellow"/>
                 </w:rPr>
-                <m:t>n</m:t>
-              </m:r>
-              <m:r>
-                <w:rPr>
-                  <w:rFonts w:ascii="Cambria Math" w:eastAsiaTheme="minorEastAsia" w:hAnsi="Cambria Math"/>
-                  <w:highlight w:val="yellow"/>
-                </w:rPr>
-                <m:t>-1</m:t>
+                <m:t>n-1</m:t>
               </m:r>
             </m:sup>
           </m:sSubSup>
@@ -39597,13 +39689,7 @@
             <w:rPr>
               <w:rFonts w:ascii="Cambria Math" w:eastAsiaTheme="minorEastAsia" w:hAnsi="Cambria Math"/>
             </w:rPr>
-            <m:t>=</m:t>
-          </m:r>
-          <m:r>
-            <w:rPr>
-              <w:rFonts w:ascii="Cambria Math" w:eastAsiaTheme="minorEastAsia" w:hAnsi="Cambria Math"/>
-            </w:rPr>
-            <m:t>a</m:t>
+            <m:t>=a</m:t>
           </m:r>
           <m:sSubSup>
             <m:sSubSupPr>
@@ -39677,13 +39763,7 @@
                     <w:rPr>
                       <w:rFonts w:ascii="Cambria Math" w:eastAsiaTheme="minorEastAsia" w:hAnsi="Cambria Math"/>
                     </w:rPr>
-                    <m:t>i</m:t>
-                  </m:r>
-                  <m:r>
-                    <w:rPr>
-                      <w:rFonts w:ascii="Cambria Math" w:eastAsiaTheme="minorEastAsia" w:hAnsi="Cambria Math"/>
-                    </w:rPr>
-                    <m:t>+1</m:t>
+                    <m:t>i+1</m:t>
                   </m:r>
                 </m:sub>
                 <m:sup>
@@ -39723,13 +39803,7 @@
                     <w:rPr>
                       <w:rFonts w:ascii="Cambria Math" w:eastAsiaTheme="minorEastAsia" w:hAnsi="Cambria Math"/>
                     </w:rPr>
-                    <m:t>i</m:t>
-                  </m:r>
-                  <m:r>
-                    <w:rPr>
-                      <w:rFonts w:ascii="Cambria Math" w:eastAsiaTheme="minorEastAsia" w:hAnsi="Cambria Math"/>
-                    </w:rPr>
-                    <m:t>-1</m:t>
+                    <m:t>i-1</m:t>
                   </m:r>
                 </m:sub>
                 <m:sup>
@@ -40220,13 +40294,7 @@
             <w:rPr>
               <w:rFonts w:ascii="Cambria Math" w:eastAsiaTheme="minorEastAsia" w:hAnsi="Cambria Math"/>
             </w:rPr>
-            <m:t>1</m:t>
-          </m:r>
-          <m:r>
-            <w:rPr>
-              <w:rFonts w:ascii="Cambria Math" w:eastAsiaTheme="minorEastAsia" w:hAnsi="Cambria Math"/>
-            </w:rPr>
-            <m:t>-c</m:t>
+            <m:t>1-c</m:t>
           </m:r>
           <m:f>
             <m:fPr>
@@ -40428,7 +40496,21 @@
         <w:rPr>
           <w:rFonts w:ascii="Cambria Math" w:eastAsiaTheme="minorEastAsia" w:hAnsi="Cambria Math"/>
         </w:rPr>
-        <w:t>La idea de la tarea es hacer algo similar pero en 2D</w:t>
+        <w:t xml:space="preserve">La idea de la tarea es hacer algo </w:t>
+      </w:r>
+      <w:proofErr w:type="gramStart"/>
+      <w:r>
+        <w:rPr>
+          <w:rFonts w:ascii="Cambria Math" w:eastAsiaTheme="minorEastAsia" w:hAnsi="Cambria Math"/>
+        </w:rPr>
+        <w:t>similar</w:t>
+      </w:r>
+      <w:proofErr w:type="gramEnd"/>
+      <w:r>
+        <w:rPr>
+          <w:rFonts w:ascii="Cambria Math" w:eastAsiaTheme="minorEastAsia" w:hAnsi="Cambria Math"/>
+        </w:rPr>
+        <w:t xml:space="preserve"> pero en 2D</w:t>
       </w:r>
       <w:r>
         <w:rPr>
@@ -40768,12 +40850,14 @@
           <w:rFonts w:ascii="Cambria Math" w:eastAsiaTheme="minorEastAsia" w:hAnsi="Cambria Math"/>
         </w:rPr>
       </w:pPr>
+      <w:proofErr w:type="gramStart"/>
       <w:r>
         <w:rPr>
           <w:rFonts w:ascii="Cambria Math" w:eastAsiaTheme="minorEastAsia" w:hAnsi="Cambria Math"/>
         </w:rPr>
         <w:t>Nodos fantasma</w:t>
       </w:r>
+      <w:proofErr w:type="gramEnd"/>
       <w:r>
         <w:rPr>
           <w:rFonts w:ascii="Cambria Math" w:eastAsiaTheme="minorEastAsia" w:hAnsi="Cambria Math"/>
@@ -40921,13 +41005,1041 @@
     </w:p>
     <w:p>
       <w:pPr>
+        <w:rPr>
+          <w:rFonts w:ascii="Cambria Math" w:eastAsiaTheme="minorEastAsia" w:hAnsi="Cambria Math"/>
+        </w:rPr>
+      </w:pPr>
+      <w:r>
+        <w:rPr>
+          <w:rFonts w:ascii="Cambria Math" w:eastAsiaTheme="minorEastAsia" w:hAnsi="Cambria Math"/>
+        </w:rPr>
+        <w:br w:type="page"/>
+      </w:r>
+    </w:p>
+    <w:p>
+      <w:pPr>
         <w:tabs>
           <w:tab w:val="left" w:pos="7592"/>
         </w:tabs>
         <w:rPr>
           <w:rFonts w:ascii="Cambria Math" w:eastAsiaTheme="minorEastAsia" w:hAnsi="Cambria Math"/>
-        </w:rPr>
-      </w:pPr>
+          <w:u w:val="single"/>
+        </w:rPr>
+      </w:pPr>
+      <w:r>
+        <w:rPr>
+          <w:rFonts w:ascii="Cambria Math" w:eastAsiaTheme="minorEastAsia" w:hAnsi="Cambria Math"/>
+          <w:u w:val="single"/>
+        </w:rPr>
+        <w:lastRenderedPageBreak/>
+        <w:t xml:space="preserve">Semana 7 </w:t>
+      </w:r>
+      <w:proofErr w:type="gramStart"/>
+      <w:r>
+        <w:rPr>
+          <w:rFonts w:ascii="Cambria Math" w:eastAsiaTheme="minorEastAsia" w:hAnsi="Cambria Math"/>
+          <w:u w:val="single"/>
+        </w:rPr>
+        <w:t>Lunes</w:t>
+      </w:r>
+      <w:proofErr w:type="gramEnd"/>
+      <w:r>
+        <w:rPr>
+          <w:rFonts w:ascii="Cambria Math" w:eastAsiaTheme="minorEastAsia" w:hAnsi="Cambria Math"/>
+          <w:u w:val="single"/>
+        </w:rPr>
+        <w:t>:</w:t>
+      </w:r>
+    </w:p>
+    <w:p>
+      <w:pPr>
+        <w:tabs>
+          <w:tab w:val="left" w:pos="7592"/>
+        </w:tabs>
+        <w:rPr>
+          <w:rFonts w:ascii="Cambria Math" w:eastAsiaTheme="minorEastAsia" w:hAnsi="Cambria Math"/>
+        </w:rPr>
+      </w:pPr>
+      <w:r>
+        <w:rPr>
+          <w:rFonts w:ascii="Cambria Math" w:eastAsiaTheme="minorEastAsia" w:hAnsi="Cambria Math"/>
+        </w:rPr>
+        <w:t>Ya resolvimos ecuaciones tipo</w:t>
+      </w:r>
+    </w:p>
+    <w:p>
+      <w:pPr>
+        <w:tabs>
+          <w:tab w:val="left" w:pos="7592"/>
+        </w:tabs>
+        <w:rPr>
+          <w:rFonts w:ascii="Cambria Math" w:eastAsiaTheme="minorEastAsia" w:hAnsi="Cambria Math"/>
+        </w:rPr>
+      </w:pPr>
+      <w:r>
+        <w:rPr>
+          <w:rFonts w:ascii="Cambria Math" w:eastAsiaTheme="minorEastAsia" w:hAnsi="Cambria Math"/>
+        </w:rPr>
+        <w:t xml:space="preserve">Parabólicas -&gt; </w:t>
+      </w:r>
+      <w:proofErr w:type="spellStart"/>
+      <w:r>
+        <w:rPr>
+          <w:rFonts w:ascii="Cambria Math" w:eastAsiaTheme="minorEastAsia" w:hAnsi="Cambria Math"/>
+        </w:rPr>
+        <w:t>heat</w:t>
+      </w:r>
+      <w:proofErr w:type="spellEnd"/>
+    </w:p>
+    <w:p>
+      <w:pPr>
+        <w:tabs>
+          <w:tab w:val="left" w:pos="7592"/>
+        </w:tabs>
+        <w:rPr>
+          <w:rFonts w:ascii="Cambria Math" w:eastAsiaTheme="minorEastAsia" w:hAnsi="Cambria Math"/>
+        </w:rPr>
+      </w:pPr>
+      <w:r>
+        <w:rPr>
+          <w:rFonts w:ascii="Cambria Math" w:eastAsiaTheme="minorEastAsia" w:hAnsi="Cambria Math"/>
+        </w:rPr>
+        <w:t>Hiperbólicas -&gt; wave</w:t>
+      </w:r>
+    </w:p>
+    <w:p>
+      <w:pPr>
+        <w:tabs>
+          <w:tab w:val="left" w:pos="7592"/>
+        </w:tabs>
+        <w:rPr>
+          <w:rFonts w:ascii="Cambria Math" w:eastAsiaTheme="minorEastAsia" w:hAnsi="Cambria Math"/>
+        </w:rPr>
+      </w:pPr>
+      <w:r>
+        <w:rPr>
+          <w:rFonts w:ascii="Cambria Math" w:eastAsiaTheme="minorEastAsia" w:hAnsi="Cambria Math"/>
+        </w:rPr>
+        <w:t>Hoy vamos a resolver</w:t>
+      </w:r>
+    </w:p>
+    <w:p>
+      <w:pPr>
+        <w:tabs>
+          <w:tab w:val="left" w:pos="7592"/>
+        </w:tabs>
+        <w:rPr>
+          <w:rFonts w:ascii="Cambria Math" w:eastAsiaTheme="minorEastAsia" w:hAnsi="Cambria Math"/>
+        </w:rPr>
+      </w:pPr>
+      <w:r>
+        <w:rPr>
+          <w:rFonts w:ascii="Cambria Math" w:eastAsiaTheme="minorEastAsia" w:hAnsi="Cambria Math"/>
+        </w:rPr>
+        <w:t>Elípticas -&gt;</w:t>
+      </w:r>
+      <w:r>
+        <w:rPr>
+          <w:rFonts w:ascii="Cambria Math" w:eastAsiaTheme="minorEastAsia" w:hAnsi="Cambria Math"/>
+        </w:rPr>
+        <w:t xml:space="preserve"> Laplaciano (placas paralelas, U, V potencial eléctrico)</w:t>
+      </w:r>
+    </w:p>
+    <w:p>
+      <w:pPr>
+        <w:tabs>
+          <w:tab w:val="left" w:pos="7592"/>
+        </w:tabs>
+        <w:rPr>
+          <w:rFonts w:ascii="Cambria Math" w:eastAsiaTheme="minorEastAsia" w:hAnsi="Cambria Math"/>
+        </w:rPr>
+      </w:pPr>
+      <m:oMathPara>
+        <m:oMath>
+          <m:sSup>
+            <m:sSupPr>
+              <m:ctrlPr>
+                <w:rPr>
+                  <w:rFonts w:ascii="Cambria Math" w:eastAsiaTheme="minorEastAsia" w:hAnsi="Cambria Math"/>
+                  <w:i/>
+                </w:rPr>
+              </m:ctrlPr>
+            </m:sSupPr>
+            <m:e>
+              <m:r>
+                <w:rPr>
+                  <w:rFonts w:ascii="Cambria Math" w:eastAsiaTheme="minorEastAsia" w:hAnsi="Cambria Math"/>
+                </w:rPr>
+                <m:t>x</m:t>
+              </m:r>
+            </m:e>
+            <m:sup>
+              <m:r>
+                <w:rPr>
+                  <w:rFonts w:ascii="Cambria Math" w:eastAsiaTheme="minorEastAsia" w:hAnsi="Cambria Math"/>
+                </w:rPr>
+                <m:t>2</m:t>
+              </m:r>
+            </m:sup>
+          </m:sSup>
+          <m:r>
+            <w:rPr>
+              <w:rFonts w:ascii="Cambria Math" w:eastAsiaTheme="minorEastAsia" w:hAnsi="Cambria Math"/>
+            </w:rPr>
+            <m:t>+</m:t>
+          </m:r>
+          <m:sSup>
+            <m:sSupPr>
+              <m:ctrlPr>
+                <w:rPr>
+                  <w:rFonts w:ascii="Cambria Math" w:eastAsiaTheme="minorEastAsia" w:hAnsi="Cambria Math"/>
+                  <w:i/>
+                </w:rPr>
+              </m:ctrlPr>
+            </m:sSupPr>
+            <m:e>
+              <m:r>
+                <w:rPr>
+                  <w:rFonts w:ascii="Cambria Math" w:eastAsiaTheme="minorEastAsia" w:hAnsi="Cambria Math"/>
+                </w:rPr>
+                <m:t>y</m:t>
+              </m:r>
+            </m:e>
+            <m:sup>
+              <m:r>
+                <w:rPr>
+                  <w:rFonts w:ascii="Cambria Math" w:eastAsiaTheme="minorEastAsia" w:hAnsi="Cambria Math"/>
+                </w:rPr>
+                <m:t>2</m:t>
+              </m:r>
+            </m:sup>
+          </m:sSup>
+          <m:r>
+            <w:rPr>
+              <w:rFonts w:ascii="Cambria Math" w:eastAsiaTheme="minorEastAsia" w:hAnsi="Cambria Math"/>
+            </w:rPr>
+            <m:t>=0</m:t>
+          </m:r>
+        </m:oMath>
+      </m:oMathPara>
+    </w:p>
+    <w:p>
+      <w:pPr>
+        <w:tabs>
+          <w:tab w:val="left" w:pos="7592"/>
+        </w:tabs>
+        <w:rPr>
+          <w:rFonts w:ascii="Cambria Math" w:eastAsiaTheme="minorEastAsia" w:hAnsi="Cambria Math"/>
+        </w:rPr>
+      </w:pPr>
+      <m:oMathPara>
+        <m:oMath>
+          <m:sSup>
+            <m:sSupPr>
+              <m:ctrlPr>
+                <w:rPr>
+                  <w:rFonts w:ascii="Cambria Math" w:eastAsiaTheme="minorEastAsia" w:hAnsi="Cambria Math"/>
+                  <w:i/>
+                </w:rPr>
+              </m:ctrlPr>
+            </m:sSupPr>
+            <m:e>
+              <m:r>
+                <m:rPr>
+                  <m:sty m:val="p"/>
+                </m:rPr>
+                <w:rPr>
+                  <w:rFonts w:ascii="Cambria Math" w:eastAsiaTheme="minorEastAsia" w:hAnsi="Cambria Math"/>
+                </w:rPr>
+                <m:t>∇</m:t>
+              </m:r>
+              <m:ctrlPr>
+                <w:rPr>
+                  <w:rFonts w:ascii="Cambria Math" w:eastAsiaTheme="minorEastAsia" w:hAnsi="Cambria Math"/>
+                </w:rPr>
+              </m:ctrlPr>
+            </m:e>
+            <m:sup>
+              <m:r>
+                <w:rPr>
+                  <w:rFonts w:ascii="Cambria Math" w:eastAsiaTheme="minorEastAsia" w:hAnsi="Cambria Math"/>
+                </w:rPr>
+                <m:t>2</m:t>
+              </m:r>
+            </m:sup>
+          </m:sSup>
+          <m:r>
+            <w:rPr>
+              <w:rFonts w:ascii="Cambria Math" w:eastAsiaTheme="minorEastAsia" w:hAnsi="Cambria Math"/>
+            </w:rPr>
+            <m:t>U=</m:t>
+          </m:r>
+          <m:f>
+            <m:fPr>
+              <m:ctrlPr>
+                <w:rPr>
+                  <w:rFonts w:ascii="Cambria Math" w:eastAsiaTheme="minorEastAsia" w:hAnsi="Cambria Math"/>
+                  <w:i/>
+                </w:rPr>
+              </m:ctrlPr>
+            </m:fPr>
+            <m:num>
+              <m:sSup>
+                <m:sSupPr>
+                  <m:ctrlPr>
+                    <w:rPr>
+                      <w:rFonts w:ascii="Cambria Math" w:eastAsiaTheme="minorEastAsia" w:hAnsi="Cambria Math"/>
+                      <w:i/>
+                    </w:rPr>
+                  </m:ctrlPr>
+                </m:sSupPr>
+                <m:e>
+                  <m:r>
+                    <w:rPr>
+                      <w:rFonts w:ascii="Cambria Math" w:eastAsiaTheme="minorEastAsia" w:hAnsi="Cambria Math"/>
+                    </w:rPr>
+                    <m:t>∂</m:t>
+                  </m:r>
+                </m:e>
+                <m:sup>
+                  <m:r>
+                    <w:rPr>
+                      <w:rFonts w:ascii="Cambria Math" w:eastAsiaTheme="minorEastAsia" w:hAnsi="Cambria Math"/>
+                    </w:rPr>
+                    <m:t>2</m:t>
+                  </m:r>
+                </m:sup>
+              </m:sSup>
+              <m:r>
+                <w:rPr>
+                  <w:rFonts w:ascii="Cambria Math" w:eastAsiaTheme="minorEastAsia" w:hAnsi="Cambria Math"/>
+                </w:rPr>
+                <m:t>U</m:t>
+              </m:r>
+            </m:num>
+            <m:den>
+              <m:r>
+                <w:rPr>
+                  <w:rFonts w:ascii="Cambria Math" w:eastAsiaTheme="minorEastAsia" w:hAnsi="Cambria Math"/>
+                </w:rPr>
+                <m:t>∂</m:t>
+              </m:r>
+              <m:sSup>
+                <m:sSupPr>
+                  <m:ctrlPr>
+                    <w:rPr>
+                      <w:rFonts w:ascii="Cambria Math" w:eastAsiaTheme="minorEastAsia" w:hAnsi="Cambria Math"/>
+                      <w:i/>
+                    </w:rPr>
+                  </m:ctrlPr>
+                </m:sSupPr>
+                <m:e>
+                  <m:r>
+                    <w:rPr>
+                      <w:rFonts w:ascii="Cambria Math" w:eastAsiaTheme="minorEastAsia" w:hAnsi="Cambria Math"/>
+                    </w:rPr>
+                    <m:t>x</m:t>
+                  </m:r>
+                </m:e>
+                <m:sup>
+                  <m:r>
+                    <w:rPr>
+                      <w:rFonts w:ascii="Cambria Math" w:eastAsiaTheme="minorEastAsia" w:hAnsi="Cambria Math"/>
+                    </w:rPr>
+                    <m:t>2</m:t>
+                  </m:r>
+                </m:sup>
+              </m:sSup>
+            </m:den>
+          </m:f>
+          <m:r>
+            <w:rPr>
+              <w:rFonts w:ascii="Cambria Math" w:eastAsiaTheme="minorEastAsia" w:hAnsi="Cambria Math"/>
+            </w:rPr>
+            <m:t>+</m:t>
+          </m:r>
+          <m:f>
+            <m:fPr>
+              <m:ctrlPr>
+                <w:rPr>
+                  <w:rFonts w:ascii="Cambria Math" w:eastAsiaTheme="minorEastAsia" w:hAnsi="Cambria Math"/>
+                  <w:i/>
+                </w:rPr>
+              </m:ctrlPr>
+            </m:fPr>
+            <m:num>
+              <m:sSup>
+                <m:sSupPr>
+                  <m:ctrlPr>
+                    <w:rPr>
+                      <w:rFonts w:ascii="Cambria Math" w:eastAsiaTheme="minorEastAsia" w:hAnsi="Cambria Math"/>
+                      <w:i/>
+                    </w:rPr>
+                  </m:ctrlPr>
+                </m:sSupPr>
+                <m:e>
+                  <m:r>
+                    <w:rPr>
+                      <w:rFonts w:ascii="Cambria Math" w:eastAsiaTheme="minorEastAsia" w:hAnsi="Cambria Math"/>
+                    </w:rPr>
+                    <m:t>∂</m:t>
+                  </m:r>
+                </m:e>
+                <m:sup>
+                  <m:r>
+                    <w:rPr>
+                      <w:rFonts w:ascii="Cambria Math" w:eastAsiaTheme="minorEastAsia" w:hAnsi="Cambria Math"/>
+                    </w:rPr>
+                    <m:t>2</m:t>
+                  </m:r>
+                </m:sup>
+              </m:sSup>
+              <m:r>
+                <w:rPr>
+                  <w:rFonts w:ascii="Cambria Math" w:eastAsiaTheme="minorEastAsia" w:hAnsi="Cambria Math"/>
+                </w:rPr>
+                <m:t>U</m:t>
+              </m:r>
+            </m:num>
+            <m:den>
+              <m:r>
+                <w:rPr>
+                  <w:rFonts w:ascii="Cambria Math" w:eastAsiaTheme="minorEastAsia" w:hAnsi="Cambria Math"/>
+                </w:rPr>
+                <m:t>∂</m:t>
+              </m:r>
+              <m:sSup>
+                <m:sSupPr>
+                  <m:ctrlPr>
+                    <w:rPr>
+                      <w:rFonts w:ascii="Cambria Math" w:eastAsiaTheme="minorEastAsia" w:hAnsi="Cambria Math"/>
+                      <w:i/>
+                    </w:rPr>
+                  </m:ctrlPr>
+                </m:sSupPr>
+                <m:e>
+                  <m:r>
+                    <w:rPr>
+                      <w:rFonts w:ascii="Cambria Math" w:eastAsiaTheme="minorEastAsia" w:hAnsi="Cambria Math"/>
+                    </w:rPr>
+                    <m:t>y</m:t>
+                  </m:r>
+                </m:e>
+                <m:sup>
+                  <m:r>
+                    <w:rPr>
+                      <w:rFonts w:ascii="Cambria Math" w:eastAsiaTheme="minorEastAsia" w:hAnsi="Cambria Math"/>
+                    </w:rPr>
+                    <m:t>2</m:t>
+                  </m:r>
+                </m:sup>
+              </m:sSup>
+            </m:den>
+          </m:f>
+          <m:r>
+            <w:rPr>
+              <w:rFonts w:ascii="Cambria Math" w:eastAsiaTheme="minorEastAsia" w:hAnsi="Cambria Math"/>
+            </w:rPr>
+            <m:t>=0</m:t>
+          </m:r>
+        </m:oMath>
+      </m:oMathPara>
+    </w:p>
+    <w:p>
+      <w:pPr>
+        <w:tabs>
+          <w:tab w:val="left" w:pos="7592"/>
+        </w:tabs>
+        <w:rPr>
+          <w:rFonts w:ascii="Cambria Math" w:eastAsiaTheme="minorEastAsia" w:hAnsi="Cambria Math"/>
+        </w:rPr>
+      </w:pPr>
+      <w:r>
+        <w:rPr>
+          <w:rFonts w:ascii="Cambria Math" w:eastAsiaTheme="minorEastAsia" w:hAnsi="Cambria Math"/>
+        </w:rPr>
+        <w:t xml:space="preserve">Se divide el espacio tal que </w:t>
+      </w:r>
+      <m:oMath>
+        <m:r>
+          <m:rPr>
+            <m:sty m:val="p"/>
+          </m:rPr>
+          <w:rPr>
+            <w:rFonts w:ascii="Cambria Math" w:eastAsiaTheme="minorEastAsia" w:hAnsi="Cambria Math"/>
+          </w:rPr>
+          <m:t>Δ</m:t>
+        </m:r>
+        <m:r>
+          <w:rPr>
+            <w:rFonts w:ascii="Cambria Math" w:eastAsiaTheme="minorEastAsia" w:hAnsi="Cambria Math"/>
+          </w:rPr>
+          <m:t>x=</m:t>
+        </m:r>
+        <m:r>
+          <m:rPr>
+            <m:sty m:val="p"/>
+          </m:rPr>
+          <w:rPr>
+            <w:rFonts w:ascii="Cambria Math" w:eastAsiaTheme="minorEastAsia" w:hAnsi="Cambria Math"/>
+          </w:rPr>
+          <m:t>Δ</m:t>
+        </m:r>
+        <m:r>
+          <w:rPr>
+            <w:rFonts w:ascii="Cambria Math" w:eastAsiaTheme="minorEastAsia" w:hAnsi="Cambria Math"/>
+          </w:rPr>
+          <m:t>y</m:t>
+        </m:r>
+      </m:oMath>
+      <w:r>
+        <w:rPr>
+          <w:rFonts w:ascii="Cambria Math" w:eastAsiaTheme="minorEastAsia" w:hAnsi="Cambria Math"/>
+        </w:rPr>
+        <w:t xml:space="preserve"> (grilla) y se llega a </w:t>
+      </w:r>
+    </w:p>
+    <w:p>
+      <w:pPr>
+        <w:tabs>
+          <w:tab w:val="left" w:pos="7592"/>
+        </w:tabs>
+        <w:rPr>
+          <w:rFonts w:ascii="Cambria Math" w:eastAsiaTheme="minorEastAsia" w:hAnsi="Cambria Math"/>
+        </w:rPr>
+      </w:pPr>
+      <m:oMathPara>
+        <m:oMath>
+          <m:sSub>
+            <m:sSubPr>
+              <m:ctrlPr>
+                <w:rPr>
+                  <w:rFonts w:ascii="Cambria Math" w:eastAsiaTheme="minorEastAsia" w:hAnsi="Cambria Math"/>
+                  <w:i/>
+                </w:rPr>
+              </m:ctrlPr>
+            </m:sSubPr>
+            <m:e>
+              <m:r>
+                <w:rPr>
+                  <w:rFonts w:ascii="Cambria Math" w:eastAsiaTheme="minorEastAsia" w:hAnsi="Cambria Math"/>
+                </w:rPr>
+                <m:t>U</m:t>
+              </m:r>
+            </m:e>
+            <m:sub>
+              <m:r>
+                <w:rPr>
+                  <w:rFonts w:ascii="Cambria Math" w:eastAsiaTheme="minorEastAsia" w:hAnsi="Cambria Math"/>
+                </w:rPr>
+                <m:t>i,j</m:t>
+              </m:r>
+            </m:sub>
+          </m:sSub>
+          <m:r>
+            <w:rPr>
+              <w:rFonts w:ascii="Cambria Math" w:eastAsiaTheme="minorEastAsia" w:hAnsi="Cambria Math"/>
+            </w:rPr>
+            <m:t>=</m:t>
+          </m:r>
+          <m:f>
+            <m:fPr>
+              <m:ctrlPr>
+                <w:rPr>
+                  <w:rFonts w:ascii="Cambria Math" w:eastAsiaTheme="minorEastAsia" w:hAnsi="Cambria Math"/>
+                  <w:i/>
+                </w:rPr>
+              </m:ctrlPr>
+            </m:fPr>
+            <m:num>
+              <m:sSub>
+                <m:sSubPr>
+                  <m:ctrlPr>
+                    <w:rPr>
+                      <w:rFonts w:ascii="Cambria Math" w:eastAsiaTheme="minorEastAsia" w:hAnsi="Cambria Math"/>
+                      <w:i/>
+                    </w:rPr>
+                  </m:ctrlPr>
+                </m:sSubPr>
+                <m:e>
+                  <m:r>
+                    <w:rPr>
+                      <w:rFonts w:ascii="Cambria Math" w:eastAsiaTheme="minorEastAsia" w:hAnsi="Cambria Math"/>
+                    </w:rPr>
+                    <m:t>U</m:t>
+                  </m:r>
+                </m:e>
+                <m:sub>
+                  <m:r>
+                    <w:rPr>
+                      <w:rFonts w:ascii="Cambria Math" w:eastAsiaTheme="minorEastAsia" w:hAnsi="Cambria Math"/>
+                    </w:rPr>
+                    <m:t>i-1, j</m:t>
+                  </m:r>
+                </m:sub>
+              </m:sSub>
+              <m:r>
+                <w:rPr>
+                  <w:rFonts w:ascii="Cambria Math" w:eastAsiaTheme="minorEastAsia" w:hAnsi="Cambria Math"/>
+                </w:rPr>
+                <m:t>+</m:t>
+              </m:r>
+              <m:sSub>
+                <m:sSubPr>
+                  <m:ctrlPr>
+                    <w:rPr>
+                      <w:rFonts w:ascii="Cambria Math" w:eastAsiaTheme="minorEastAsia" w:hAnsi="Cambria Math"/>
+                      <w:i/>
+                    </w:rPr>
+                  </m:ctrlPr>
+                </m:sSubPr>
+                <m:e>
+                  <m:r>
+                    <w:rPr>
+                      <w:rFonts w:ascii="Cambria Math" w:eastAsiaTheme="minorEastAsia" w:hAnsi="Cambria Math"/>
+                    </w:rPr>
+                    <m:t>U</m:t>
+                  </m:r>
+                </m:e>
+                <m:sub>
+                  <m:r>
+                    <w:rPr>
+                      <w:rFonts w:ascii="Cambria Math" w:eastAsiaTheme="minorEastAsia" w:hAnsi="Cambria Math"/>
+                    </w:rPr>
+                    <m:t>i+1, j</m:t>
+                  </m:r>
+                </m:sub>
+              </m:sSub>
+              <m:r>
+                <w:rPr>
+                  <w:rFonts w:ascii="Cambria Math" w:eastAsiaTheme="minorEastAsia" w:hAnsi="Cambria Math"/>
+                </w:rPr>
+                <m:t>+</m:t>
+              </m:r>
+              <m:sSub>
+                <m:sSubPr>
+                  <m:ctrlPr>
+                    <w:rPr>
+                      <w:rFonts w:ascii="Cambria Math" w:eastAsiaTheme="minorEastAsia" w:hAnsi="Cambria Math"/>
+                      <w:i/>
+                    </w:rPr>
+                  </m:ctrlPr>
+                </m:sSubPr>
+                <m:e>
+                  <m:r>
+                    <w:rPr>
+                      <w:rFonts w:ascii="Cambria Math" w:eastAsiaTheme="minorEastAsia" w:hAnsi="Cambria Math"/>
+                    </w:rPr>
+                    <m:t>U</m:t>
+                  </m:r>
+                </m:e>
+                <m:sub>
+                  <m:r>
+                    <w:rPr>
+                      <w:rFonts w:ascii="Cambria Math" w:eastAsiaTheme="minorEastAsia" w:hAnsi="Cambria Math"/>
+                    </w:rPr>
+                    <m:t xml:space="preserve">i, </m:t>
+                  </m:r>
+                  <m:r>
+                    <w:rPr>
+                      <w:rFonts w:ascii="Cambria Math" w:eastAsiaTheme="minorEastAsia" w:hAnsi="Cambria Math"/>
+                    </w:rPr>
+                    <m:t>j-1</m:t>
+                  </m:r>
+                </m:sub>
+              </m:sSub>
+              <m:r>
+                <w:rPr>
+                  <w:rFonts w:ascii="Cambria Math" w:eastAsiaTheme="minorEastAsia" w:hAnsi="Cambria Math"/>
+                </w:rPr>
+                <m:t>+</m:t>
+              </m:r>
+              <m:sSub>
+                <m:sSubPr>
+                  <m:ctrlPr>
+                    <w:rPr>
+                      <w:rFonts w:ascii="Cambria Math" w:eastAsiaTheme="minorEastAsia" w:hAnsi="Cambria Math"/>
+                      <w:i/>
+                    </w:rPr>
+                  </m:ctrlPr>
+                </m:sSubPr>
+                <m:e>
+                  <m:r>
+                    <w:rPr>
+                      <w:rFonts w:ascii="Cambria Math" w:eastAsiaTheme="minorEastAsia" w:hAnsi="Cambria Math"/>
+                    </w:rPr>
+                    <m:t>U</m:t>
+                  </m:r>
+                </m:e>
+                <m:sub>
+                  <m:r>
+                    <w:rPr>
+                      <w:rFonts w:ascii="Cambria Math" w:eastAsiaTheme="minorEastAsia" w:hAnsi="Cambria Math"/>
+                    </w:rPr>
+                    <m:t>i,  j+1</m:t>
+                  </m:r>
+                </m:sub>
+              </m:sSub>
+            </m:num>
+            <m:den>
+              <m:r>
+                <w:rPr>
+                  <w:rFonts w:ascii="Cambria Math" w:eastAsiaTheme="minorEastAsia" w:hAnsi="Cambria Math"/>
+                </w:rPr>
+                <m:t>4</m:t>
+              </m:r>
+            </m:den>
+          </m:f>
+        </m:oMath>
+      </m:oMathPara>
+    </w:p>
+    <w:p>
+      <w:pPr>
+        <w:tabs>
+          <w:tab w:val="left" w:pos="7592"/>
+        </w:tabs>
+        <w:rPr>
+          <w:rFonts w:ascii="Cambria Math" w:eastAsiaTheme="minorEastAsia" w:hAnsi="Cambria Math"/>
+        </w:rPr>
+      </w:pPr>
+    </w:p>
+    <w:p>
+      <w:pPr>
+        <w:tabs>
+          <w:tab w:val="left" w:pos="7592"/>
+        </w:tabs>
+        <w:rPr>
+          <w:rFonts w:ascii="Cambria Math" w:eastAsiaTheme="minorEastAsia" w:hAnsi="Cambria Math"/>
+        </w:rPr>
+      </w:pPr>
+      <w:r>
+        <w:rPr>
+          <w:rFonts w:ascii="Cambria Math" w:eastAsiaTheme="minorEastAsia" w:hAnsi="Cambria Math"/>
+        </w:rPr>
+        <w:t>Depende de los 4 vecinos en cruz</w:t>
+      </w:r>
+    </w:p>
+    <w:p>
+      <w:pPr>
+        <w:tabs>
+          <w:tab w:val="left" w:pos="7592"/>
+        </w:tabs>
+        <w:rPr>
+          <w:rFonts w:ascii="Cambria Math" w:eastAsiaTheme="minorEastAsia" w:hAnsi="Cambria Math"/>
+        </w:rPr>
+      </w:pPr>
+      <w:r>
+        <w:rPr>
+          <w:rFonts w:ascii="Cambria Math" w:eastAsiaTheme="minorEastAsia" w:hAnsi="Cambria Math"/>
+        </w:rPr>
+        <w:t xml:space="preserve">Se queda un sistema de ecuaciones. Si se usa este método, </w:t>
+      </w:r>
+      <w:r>
+        <w:rPr>
+          <w:rFonts w:ascii="Cambria Math" w:eastAsiaTheme="minorEastAsia" w:hAnsi="Cambria Math"/>
+        </w:rPr>
+        <w:t xml:space="preserve">se tienen </w:t>
+      </w:r>
+      <m:oMath>
+        <m:sSup>
+          <m:sSupPr>
+            <m:ctrlPr>
+              <w:rPr>
+                <w:rFonts w:ascii="Cambria Math" w:eastAsiaTheme="minorEastAsia" w:hAnsi="Cambria Math"/>
+                <w:i/>
+              </w:rPr>
+            </m:ctrlPr>
+          </m:sSupPr>
+          <m:e>
+            <m:r>
+              <w:rPr>
+                <w:rFonts w:ascii="Cambria Math" w:eastAsiaTheme="minorEastAsia" w:hAnsi="Cambria Math"/>
+              </w:rPr>
+              <m:t>n</m:t>
+            </m:r>
+          </m:e>
+          <m:sup>
+            <m:r>
+              <w:rPr>
+                <w:rFonts w:ascii="Cambria Math" w:eastAsiaTheme="minorEastAsia" w:hAnsi="Cambria Math"/>
+              </w:rPr>
+              <m:t>2</m:t>
+            </m:r>
+          </m:sup>
+        </m:sSup>
+      </m:oMath>
+      <w:r>
+        <w:rPr>
+          <w:rFonts w:ascii="Cambria Math" w:eastAsiaTheme="minorEastAsia" w:hAnsi="Cambria Math"/>
+        </w:rPr>
+        <w:t xml:space="preserve"> y la solución sería</w:t>
+      </w:r>
+      <w:r>
+        <w:rPr>
+          <w:rFonts w:ascii="Cambria Math" w:eastAsiaTheme="minorEastAsia" w:hAnsi="Cambria Math"/>
+        </w:rPr>
+        <w:t xml:space="preserve"> </w:t>
+      </w:r>
+      <m:oMath>
+        <m:sSup>
+          <m:sSupPr>
+            <m:ctrlPr>
+              <w:rPr>
+                <w:rFonts w:ascii="Cambria Math" w:eastAsiaTheme="minorEastAsia" w:hAnsi="Cambria Math"/>
+                <w:i/>
+              </w:rPr>
+            </m:ctrlPr>
+          </m:sSupPr>
+          <m:e>
+            <m:r>
+              <w:rPr>
+                <w:rFonts w:ascii="Cambria Math" w:eastAsiaTheme="minorEastAsia" w:hAnsi="Cambria Math"/>
+              </w:rPr>
+              <m:t>n</m:t>
+            </m:r>
+          </m:e>
+          <m:sup>
+            <m:r>
+              <w:rPr>
+                <w:rFonts w:ascii="Cambria Math" w:eastAsiaTheme="minorEastAsia" w:hAnsi="Cambria Math"/>
+              </w:rPr>
+              <m:t>6</m:t>
+            </m:r>
+          </m:sup>
+        </m:sSup>
+      </m:oMath>
+      <w:r>
+        <w:rPr>
+          <w:rFonts w:ascii="Cambria Math" w:eastAsiaTheme="minorEastAsia" w:hAnsi="Cambria Math"/>
+        </w:rPr>
+        <w:t xml:space="preserve"> </w:t>
+      </w:r>
+      <w:r>
+        <w:rPr>
+          <w:rFonts w:ascii="Cambria Math" w:eastAsiaTheme="minorEastAsia" w:hAnsi="Cambria Math"/>
+        </w:rPr>
+        <w:t>con un método tradicional como eliminación gaussiana</w:t>
+      </w:r>
+      <w:r>
+        <w:rPr>
+          <w:rFonts w:ascii="Cambria Math" w:eastAsiaTheme="minorEastAsia" w:hAnsi="Cambria Math"/>
+        </w:rPr>
+        <w:t>.</w:t>
+      </w:r>
+    </w:p>
+    <w:p>
+      <w:pPr>
+        <w:tabs>
+          <w:tab w:val="left" w:pos="7592"/>
+        </w:tabs>
+        <w:rPr>
+          <w:rFonts w:ascii="Cambria Math" w:eastAsiaTheme="minorEastAsia" w:hAnsi="Cambria Math"/>
+        </w:rPr>
+      </w:pPr>
+      <w:r>
+        <w:rPr>
+          <w:rFonts w:ascii="Cambria Math" w:eastAsiaTheme="minorEastAsia" w:hAnsi="Cambria Math"/>
+        </w:rPr>
+        <w:t>Es mejor usar otro método más eficiente para solucionar el sistema de ecuaciones, algo del tipo descenso al gradiente.</w:t>
+      </w:r>
+    </w:p>
+    <w:p>
+      <w:pPr>
+        <w:tabs>
+          <w:tab w:val="left" w:pos="7592"/>
+        </w:tabs>
+        <w:rPr>
+          <w:rFonts w:ascii="Cambria Math" w:eastAsiaTheme="minorEastAsia" w:hAnsi="Cambria Math"/>
+          <w:b/>
+          <w:bCs/>
+        </w:rPr>
+      </w:pPr>
+      <w:r>
+        <w:rPr>
+          <w:rFonts w:ascii="Cambria Math" w:eastAsiaTheme="minorEastAsia" w:hAnsi="Cambria Math"/>
+          <w:b/>
+          <w:bCs/>
+        </w:rPr>
+        <w:t xml:space="preserve">Método de </w:t>
+      </w:r>
+      <w:proofErr w:type="spellStart"/>
+      <w:r>
+        <w:rPr>
+          <w:rFonts w:ascii="Cambria Math" w:eastAsiaTheme="minorEastAsia" w:hAnsi="Cambria Math"/>
+          <w:b/>
+          <w:bCs/>
+        </w:rPr>
+        <w:t>Jacobi</w:t>
+      </w:r>
+      <w:proofErr w:type="spellEnd"/>
+    </w:p>
+    <w:p>
+      <w:pPr>
+        <w:tabs>
+          <w:tab w:val="left" w:pos="7592"/>
+        </w:tabs>
+        <w:rPr>
+          <w:rFonts w:ascii="Cambria Math" w:eastAsiaTheme="minorEastAsia" w:hAnsi="Cambria Math"/>
+        </w:rPr>
+      </w:pPr>
+      <w:r>
+        <w:rPr>
+          <w:rFonts w:ascii="Cambria Math" w:eastAsiaTheme="minorEastAsia" w:hAnsi="Cambria Math"/>
+        </w:rPr>
+        <w:t>Se evoluciona la matriz similar al descenso al gradiente.</w:t>
+      </w:r>
+    </w:p>
+    <w:p>
+      <w:pPr>
+        <w:tabs>
+          <w:tab w:val="left" w:pos="7592"/>
+        </w:tabs>
+        <w:rPr>
+          <w:rFonts w:ascii="Cambria Math" w:eastAsiaTheme="minorEastAsia" w:hAnsi="Cambria Math"/>
+        </w:rPr>
+      </w:pPr>
+      <w:r>
+        <w:rPr>
+          <w:rFonts w:ascii="Cambria Math" w:eastAsiaTheme="minorEastAsia" w:hAnsi="Cambria Math"/>
+          <w:b/>
+          <w:bCs/>
+        </w:rPr>
+        <w:t>Método de Gauss Seidel</w:t>
+      </w:r>
+    </w:p>
+    <w:p>
+      <w:pPr>
+        <w:tabs>
+          <w:tab w:val="left" w:pos="7592"/>
+        </w:tabs>
+        <w:rPr>
+          <w:rFonts w:ascii="Cambria Math" w:eastAsiaTheme="minorEastAsia" w:hAnsi="Cambria Math"/>
+        </w:rPr>
+      </w:pPr>
+      <w:r>
+        <w:rPr>
+          <w:rFonts w:ascii="Cambria Math" w:eastAsiaTheme="minorEastAsia" w:hAnsi="Cambria Math"/>
+        </w:rPr>
+        <w:t>Se aprovecha la aproximación del anterior como en Runge-</w:t>
+      </w:r>
+      <w:proofErr w:type="spellStart"/>
+      <w:r>
+        <w:rPr>
+          <w:rFonts w:ascii="Cambria Math" w:eastAsiaTheme="minorEastAsia" w:hAnsi="Cambria Math"/>
+        </w:rPr>
+        <w:t>Kutta</w:t>
+      </w:r>
+      <w:proofErr w:type="spellEnd"/>
+      <w:r>
+        <w:rPr>
+          <w:rFonts w:ascii="Cambria Math" w:eastAsiaTheme="minorEastAsia" w:hAnsi="Cambria Math"/>
+        </w:rPr>
+        <w:t>.</w:t>
+      </w:r>
+    </w:p>
+    <w:p>
+      <w:pPr>
+        <w:tabs>
+          <w:tab w:val="left" w:pos="7592"/>
+        </w:tabs>
+        <w:rPr>
+          <w:rFonts w:ascii="Cambria Math" w:eastAsiaTheme="minorEastAsia" w:hAnsi="Cambria Math"/>
+        </w:rPr>
+      </w:pPr>
+      <m:oMathPara>
+        <m:oMath>
+          <m:r>
+            <w:rPr>
+              <w:rFonts w:ascii="Cambria Math" w:eastAsiaTheme="minorEastAsia" w:hAnsi="Cambria Math"/>
+            </w:rPr>
+            <m:t>Jacobi→</m:t>
+          </m:r>
+          <m:sSup>
+            <m:sSupPr>
+              <m:ctrlPr>
+                <w:rPr>
+                  <w:rFonts w:ascii="Cambria Math" w:eastAsiaTheme="minorEastAsia" w:hAnsi="Cambria Math"/>
+                  <w:i/>
+                </w:rPr>
+              </m:ctrlPr>
+            </m:sSupPr>
+            <m:e>
+              <m:r>
+                <w:rPr>
+                  <w:rFonts w:ascii="Cambria Math" w:eastAsiaTheme="minorEastAsia" w:hAnsi="Cambria Math"/>
+                </w:rPr>
+                <m:t>n</m:t>
+              </m:r>
+            </m:e>
+            <m:sup>
+              <m:r>
+                <w:rPr>
+                  <w:rFonts w:ascii="Cambria Math" w:eastAsiaTheme="minorEastAsia" w:hAnsi="Cambria Math"/>
+                </w:rPr>
+                <m:t>2</m:t>
+              </m:r>
+            </m:sup>
+          </m:sSup>
+          <m:r>
+            <w:rPr>
+              <w:rFonts w:ascii="Cambria Math" w:eastAsiaTheme="minorEastAsia" w:hAnsi="Cambria Math"/>
+            </w:rPr>
+            <m:t xml:space="preserve"> its</m:t>
+          </m:r>
+        </m:oMath>
+      </m:oMathPara>
+    </w:p>
+    <w:p>
+      <w:pPr>
+        <w:tabs>
+          <w:tab w:val="left" w:pos="7592"/>
+        </w:tabs>
+        <w:rPr>
+          <w:rFonts w:ascii="Cambria Math" w:eastAsiaTheme="minorEastAsia" w:hAnsi="Cambria Math"/>
+        </w:rPr>
+      </w:pPr>
+      <m:oMathPara>
+        <m:oMath>
+          <m:r>
+            <w:rPr>
+              <w:rFonts w:ascii="Cambria Math" w:eastAsiaTheme="minorEastAsia" w:hAnsi="Cambria Math"/>
+            </w:rPr>
+            <m:t>Eliminación gaussiana</m:t>
+          </m:r>
+          <m:r>
+            <w:rPr>
+              <w:rFonts w:ascii="Cambria Math" w:eastAsiaTheme="minorEastAsia" w:hAnsi="Cambria Math"/>
+            </w:rPr>
+            <m:t>→</m:t>
+          </m:r>
+          <m:sSup>
+            <m:sSupPr>
+              <m:ctrlPr>
+                <w:rPr>
+                  <w:rFonts w:ascii="Cambria Math" w:eastAsiaTheme="minorEastAsia" w:hAnsi="Cambria Math"/>
+                  <w:i/>
+                </w:rPr>
+              </m:ctrlPr>
+            </m:sSupPr>
+            <m:e>
+              <m:r>
+                <w:rPr>
+                  <w:rFonts w:ascii="Cambria Math" w:eastAsiaTheme="minorEastAsia" w:hAnsi="Cambria Math"/>
+                </w:rPr>
+                <m:t>n</m:t>
+              </m:r>
+            </m:e>
+            <m:sup>
+              <m:r>
+                <w:rPr>
+                  <w:rFonts w:ascii="Cambria Math" w:eastAsiaTheme="minorEastAsia" w:hAnsi="Cambria Math"/>
+                </w:rPr>
+                <m:t>3</m:t>
+              </m:r>
+            </m:sup>
+          </m:sSup>
+        </m:oMath>
+      </m:oMathPara>
     </w:p>
     <w:p>
       <w:pPr>
@@ -41361,6 +42473,28 @@
     <w:qFormat/>
     <w:rsid w:val="00B64AD6"/>
   </w:style>
+  <w:style w:type="paragraph" w:styleId="Ttulo2">
+    <w:name w:val="heading 2"/>
+    <w:basedOn w:val="Normal"/>
+    <w:next w:val="Normal"/>
+    <w:link w:val="Ttulo2Car"/>
+    <w:uiPriority w:val="9"/>
+    <w:unhideWhenUsed/>
+    <w:qFormat/>
+    <w:rsid w:val="00DF7779"/>
+    <w:pPr>
+      <w:keepNext/>
+      <w:keepLines/>
+      <w:spacing w:before="40" w:after="0"/>
+      <w:outlineLvl w:val="1"/>
+    </w:pPr>
+    <w:rPr>
+      <w:rFonts w:asciiTheme="majorHAnsi" w:eastAsiaTheme="majorEastAsia" w:hAnsiTheme="majorHAnsi" w:cstheme="majorBidi"/>
+      <w:color w:val="2F5496" w:themeColor="accent1" w:themeShade="BF"/>
+      <w:sz w:val="26"/>
+      <w:szCs w:val="26"/>
+    </w:rPr>
+  </w:style>
   <w:style w:type="character" w:default="1" w:styleId="Fuentedeprrafopredeter">
     <w:name w:val="Default Paragraph Font"/>
     <w:uiPriority w:val="1"/>
@@ -41409,6 +42543,19 @@
     <w:rsid w:val="007B61D6"/>
     <w:rPr>
       <w:color w:val="808080"/>
+    </w:rPr>
+  </w:style>
+  <w:style w:type="character" w:customStyle="1" w:styleId="Ttulo2Car">
+    <w:name w:val="Título 2 Car"/>
+    <w:basedOn w:val="Fuentedeprrafopredeter"/>
+    <w:link w:val="Ttulo2"/>
+    <w:uiPriority w:val="9"/>
+    <w:rsid w:val="00DF7779"/>
+    <w:rPr>
+      <w:rFonts w:asciiTheme="majorHAnsi" w:eastAsiaTheme="majorEastAsia" w:hAnsiTheme="majorHAnsi" w:cstheme="majorBidi"/>
+      <w:color w:val="2F5496" w:themeColor="accent1" w:themeShade="BF"/>
+      <w:sz w:val="26"/>
+      <w:szCs w:val="26"/>
     </w:rPr>
   </w:style>
 </w:styles>

</xml_diff>